<commit_message>
add jarExecute and fix report
</commit_message>
<xml_diff>
--- a/Курсач.docx
+++ b/Курсач.docx
@@ -1,6 +1,6 @@
 
 <file path=word/document.xml><?xml version="1.0" encoding="utf-8"?>
-<w:document xmlns:wpc="http://schemas.microsoft.com/office/word/2010/wordprocessingCanvas" xmlns:cx="http://schemas.microsoft.com/office/drawing/2014/chartex" xmlns:cx1="http://schemas.microsoft.com/office/drawing/2015/9/8/chartex" xmlns:cx2="http://schemas.microsoft.com/office/drawing/2015/10/21/chartex" xmlns:cx3="http://schemas.microsoft.com/office/drawing/2016/5/9/chartex" xmlns:cx4="http://schemas.microsoft.com/office/drawing/2016/5/10/chartex" xmlns:cx5="http://schemas.microsoft.com/office/drawing/2016/5/11/chartex" xmlns:cx6="http://schemas.microsoft.com/office/drawing/2016/5/12/chartex" xmlns:cx7="http://schemas.microsoft.com/office/drawing/2016/5/13/chartex" xmlns:cx8="http://schemas.microsoft.com/office/drawing/2016/5/14/chartex" xmlns:mc="http://schemas.openxmlformats.org/markup-compatibility/2006" xmlns:aink="http://schemas.microsoft.com/office/drawing/2016/ink" xmlns:am3d="http://schemas.microsoft.com/office/drawing/2017/model3d" xmlns:o="urn:schemas-microsoft-com:office:office" xmlns:r="http://schemas.openxmlformats.org/officeDocument/2006/relationships" xmlns:m="http://schemas.openxmlformats.org/officeDocument/2006/math" xmlns:v="urn:schemas-microsoft-com:vml" xmlns:wp14="http://schemas.microsoft.com/office/word/2010/wordprocessingDrawing" xmlns:wp="http://schemas.openxmlformats.org/drawingml/2006/wordprocessingDrawing" xmlns:w10="urn:schemas-microsoft-com:office:word" xmlns:w="http://schemas.openxmlformats.org/wordprocessingml/2006/main" xmlns:w14="http://schemas.microsoft.com/office/word/2010/wordml" xmlns:w15="http://schemas.microsoft.com/office/word/2012/wordml" xmlns:w16cid="http://schemas.microsoft.com/office/word/2016/wordml/cid" xmlns:w16se="http://schemas.microsoft.com/office/word/2015/wordml/symex" xmlns:wpg="http://schemas.microsoft.com/office/word/2010/wordprocessingGroup" xmlns:wpi="http://schemas.microsoft.com/office/word/2010/wordprocessingInk" xmlns:wne="http://schemas.microsoft.com/office/word/2006/wordml" xmlns:wps="http://schemas.microsoft.com/office/word/2010/wordprocessingShape" mc:Ignorable="w14 w15 w16se w16cid wp14">
+<w:document xmlns:wpc="http://schemas.microsoft.com/office/word/2010/wordprocessingCanvas" xmlns:cx="http://schemas.microsoft.com/office/drawing/2014/chartex" xmlns:cx1="http://schemas.microsoft.com/office/drawing/2015/9/8/chartex" xmlns:cx2="http://schemas.microsoft.com/office/drawing/2015/10/21/chartex" xmlns:cx3="http://schemas.microsoft.com/office/drawing/2016/5/9/chartex" xmlns:cx4="http://schemas.microsoft.com/office/drawing/2016/5/10/chartex" xmlns:cx5="http://schemas.microsoft.com/office/drawing/2016/5/11/chartex" xmlns:cx6="http://schemas.microsoft.com/office/drawing/2016/5/12/chartex" xmlns:cx7="http://schemas.microsoft.com/office/drawing/2016/5/13/chartex" xmlns:cx8="http://schemas.microsoft.com/office/drawing/2016/5/14/chartex" xmlns:mc="http://schemas.openxmlformats.org/markup-compatibility/2006" xmlns:aink="http://schemas.microsoft.com/office/drawing/2016/ink" xmlns:am3d="http://schemas.microsoft.com/office/drawing/2017/model3d" xmlns:o="urn:schemas-microsoft-com:office:office" xmlns:r="http://schemas.openxmlformats.org/officeDocument/2006/relationships" xmlns:m="http://schemas.openxmlformats.org/officeDocument/2006/math" xmlns:v="urn:schemas-microsoft-com:vml" xmlns:wp14="http://schemas.microsoft.com/office/word/2010/wordprocessingDrawing" xmlns:wp="http://schemas.openxmlformats.org/drawingml/2006/wordprocessingDrawing" xmlns:w10="urn:schemas-microsoft-com:office:word" xmlns:w="http://schemas.openxmlformats.org/wordprocessingml/2006/main" xmlns:w14="http://schemas.microsoft.com/office/word/2010/wordml" xmlns:w15="http://schemas.microsoft.com/office/word/2012/wordml" xmlns:w16cex="http://schemas.microsoft.com/office/word/2018/wordml/cex" xmlns:w16cid="http://schemas.microsoft.com/office/word/2016/wordml/cid" xmlns:w16="http://schemas.microsoft.com/office/word/2018/wordml" xmlns:w16se="http://schemas.microsoft.com/office/word/2015/wordml/symex" xmlns:wpg="http://schemas.microsoft.com/office/word/2010/wordprocessingGroup" xmlns:wpi="http://schemas.microsoft.com/office/word/2010/wordprocessingInk" xmlns:wne="http://schemas.microsoft.com/office/word/2006/wordml" xmlns:wps="http://schemas.microsoft.com/office/word/2010/wordprocessingShape" mc:Ignorable="w14 w15 w16se w16cid w16 w16cex wp14">
   <w:body>
     <w:p>
       <w:pPr>
@@ -39,7 +39,7 @@
           <w:sz w:val="28"/>
           <w:szCs w:val="28"/>
         </w:rPr>
-        <w:t>ФГБОУ ВПО Тверской государственный технический университет</w:t>
+        <w:t>ФГБОУ ВО Тверской государственный технический университет</w:t>
       </w:r>
     </w:p>
     <w:p>
@@ -59,7 +59,39 @@
           <w:sz w:val="28"/>
           <w:szCs w:val="28"/>
         </w:rPr>
-        <w:t>Кафедра «Программное обеспечение».</w:t>
+        <w:t>Кафедра «Программно</w:t>
+      </w:r>
+      <w:r>
+        <w:rPr>
+          <w:color w:val="000000"/>
+          <w:sz w:val="28"/>
+          <w:szCs w:val="28"/>
+        </w:rPr>
+        <w:t>го</w:t>
+      </w:r>
+      <w:r>
+        <w:rPr>
+          <w:color w:val="000000"/>
+          <w:sz w:val="28"/>
+          <w:szCs w:val="28"/>
+        </w:rPr>
+        <w:t xml:space="preserve"> обеспечени</w:t>
+      </w:r>
+      <w:r>
+        <w:rPr>
+          <w:color w:val="000000"/>
+          <w:sz w:val="28"/>
+          <w:szCs w:val="28"/>
+        </w:rPr>
+        <w:t>я</w:t>
+      </w:r>
+      <w:r>
+        <w:rPr>
+          <w:color w:val="000000"/>
+          <w:sz w:val="28"/>
+          <w:szCs w:val="28"/>
+        </w:rPr>
+        <w:t>».</w:t>
       </w:r>
     </w:p>
     <w:p>
@@ -102,7 +134,31 @@
           <w:sz w:val="28"/>
           <w:szCs w:val="28"/>
         </w:rPr>
-        <w:t>Дисциплина «Теория автоматов и формальных языков».</w:t>
+        <w:t>Курсовая работа по д</w:t>
+      </w:r>
+      <w:r>
+        <w:rPr>
+          <w:color w:val="000000"/>
+          <w:sz w:val="28"/>
+          <w:szCs w:val="28"/>
+        </w:rPr>
+        <w:t>исципл</w:t>
+      </w:r>
+      <w:r>
+        <w:rPr>
+          <w:color w:val="000000"/>
+          <w:sz w:val="28"/>
+          <w:szCs w:val="28"/>
+        </w:rPr>
+        <w:t>ине</w:t>
+      </w:r>
+      <w:r>
+        <w:rPr>
+          <w:color w:val="000000"/>
+          <w:sz w:val="28"/>
+          <w:szCs w:val="28"/>
+        </w:rPr>
+        <w:t xml:space="preserve"> «Теория автоматов и формальных языков».</w:t>
       </w:r>
     </w:p>
     <w:p>
@@ -131,7 +187,43 @@
           <w:szCs w:val="28"/>
           <w:shd w:val="clear" w:color="auto" w:fill="FFFFFF"/>
         </w:rPr>
-        <w:t xml:space="preserve">Преобразовать КС-грамматику без </w:t>
+        <w:t>Преобразова</w:t>
+      </w:r>
+      <w:r>
+        <w:rPr>
+          <w:color w:val="000000"/>
+          <w:sz w:val="28"/>
+          <w:szCs w:val="28"/>
+          <w:shd w:val="clear" w:color="auto" w:fill="FFFFFF"/>
+        </w:rPr>
+        <w:t>ние</w:t>
+      </w:r>
+      <w:r>
+        <w:rPr>
+          <w:color w:val="000000"/>
+          <w:sz w:val="28"/>
+          <w:szCs w:val="28"/>
+          <w:shd w:val="clear" w:color="auto" w:fill="FFFFFF"/>
+        </w:rPr>
+        <w:t xml:space="preserve"> КС-грамматик</w:t>
+      </w:r>
+      <w:r>
+        <w:rPr>
+          <w:color w:val="000000"/>
+          <w:sz w:val="28"/>
+          <w:szCs w:val="28"/>
+          <w:shd w:val="clear" w:color="auto" w:fill="FFFFFF"/>
+        </w:rPr>
+        <w:t>и</w:t>
+      </w:r>
+      <w:r>
+        <w:rPr>
+          <w:color w:val="000000"/>
+          <w:sz w:val="28"/>
+          <w:szCs w:val="28"/>
+          <w:shd w:val="clear" w:color="auto" w:fill="FFFFFF"/>
+        </w:rPr>
+        <w:t xml:space="preserve"> без </w:t>
       </w:r>
       <m:oMath>
         <m:r>
@@ -314,6 +406,14 @@
           <w:sz w:val="28"/>
           <w:szCs w:val="28"/>
         </w:rPr>
+        <w:t xml:space="preserve">Кандидат физико-математических наук </w:t>
+      </w:r>
+      <w:r>
+        <w:rPr>
+          <w:color w:val="000000"/>
+          <w:sz w:val="28"/>
+          <w:szCs w:val="28"/>
+        </w:rPr>
         <w:t xml:space="preserve">Карлов </w:t>
       </w:r>
       <w:proofErr w:type="gramStart"/>
@@ -355,6 +455,18 @@
       <w:pPr>
         <w:pStyle w:val="NormalWeb"/>
         <w:spacing w:line="360" w:lineRule="auto"/>
+        <w:jc w:val="right"/>
+        <w:rPr>
+          <w:color w:val="000000"/>
+          <w:sz w:val="28"/>
+          <w:szCs w:val="28"/>
+        </w:rPr>
+      </w:pPr>
+    </w:p>
+    <w:p>
+      <w:pPr>
+        <w:pStyle w:val="NormalWeb"/>
+        <w:spacing w:line="360" w:lineRule="auto"/>
         <w:jc w:val="center"/>
         <w:rPr>
           <w:color w:val="000000"/>
@@ -368,6 +480,7 @@
           <w:sz w:val="28"/>
           <w:szCs w:val="28"/>
         </w:rPr>
+        <w:lastRenderedPageBreak/>
         <w:t>Тверь 2020</w:t>
       </w:r>
     </w:p>
@@ -428,6 +541,7 @@
               <w:rFonts w:ascii="Times New Roman" w:hAnsi="Times New Roman" w:cs="Times New Roman"/>
               <w:sz w:val="28"/>
               <w:szCs w:val="28"/>
+              <w:lang w:val="ru-RU"/>
             </w:rPr>
           </w:pPr>
           <w:r>
@@ -1299,36 +1413,6 @@
     </w:p>
     <w:p>
       <w:pPr>
-        <w:rPr>
-          <w:rFonts w:ascii="Times New Roman" w:hAnsi="Times New Roman" w:cs="Times New Roman"/>
-          <w:sz w:val="28"/>
-          <w:szCs w:val="28"/>
-          <w:lang w:val="en-US"/>
-        </w:rPr>
-      </w:pPr>
-    </w:p>
-    <w:p>
-      <w:pPr>
-        <w:rPr>
-          <w:rFonts w:ascii="Times New Roman" w:hAnsi="Times New Roman" w:cs="Times New Roman"/>
-          <w:sz w:val="28"/>
-          <w:szCs w:val="28"/>
-          <w:lang w:val="en-US"/>
-        </w:rPr>
-      </w:pPr>
-    </w:p>
-    <w:p>
-      <w:pPr>
-        <w:rPr>
-          <w:rFonts w:ascii="Times New Roman" w:hAnsi="Times New Roman" w:cs="Times New Roman"/>
-          <w:sz w:val="28"/>
-          <w:szCs w:val="28"/>
-          <w:lang w:val="en-US"/>
-        </w:rPr>
-      </w:pPr>
-    </w:p>
-    <w:p>
-      <w:pPr>
         <w:pStyle w:val="Heading1"/>
         <w:jc w:val="center"/>
         <w:rPr>
@@ -1362,18 +1446,16 @@
           <w:sz w:val="28"/>
           <w:szCs w:val="28"/>
         </w:rPr>
-        <w:t xml:space="preserve">Для того, чтобы </w:t>
-      </w:r>
-      <w:proofErr w:type="gramStart"/>
-      <w:r>
-        <w:rPr>
-          <w:rFonts w:ascii="Times New Roman" w:hAnsi="Times New Roman" w:cs="Times New Roman"/>
-          <w:sz w:val="28"/>
-          <w:szCs w:val="28"/>
-        </w:rPr>
-        <w:t>понять</w:t>
-      </w:r>
-      <w:proofErr w:type="gramEnd"/>
+        <w:t>Для того, чтобы понять</w:t>
+      </w:r>
+      <w:r>
+        <w:rPr>
+          <w:rFonts w:ascii="Times New Roman" w:hAnsi="Times New Roman" w:cs="Times New Roman"/>
+          <w:sz w:val="28"/>
+          <w:szCs w:val="28"/>
+        </w:rPr>
+        <w:t>,</w:t>
+      </w:r>
       <w:r>
         <w:rPr>
           <w:rFonts w:ascii="Times New Roman" w:hAnsi="Times New Roman" w:cs="Times New Roman"/>
@@ -2005,18 +2087,16 @@
           <w:sz w:val="28"/>
           <w:szCs w:val="28"/>
         </w:rPr>
-        <w:t xml:space="preserve">Теперь, когда стало </w:t>
-      </w:r>
-      <w:proofErr w:type="gramStart"/>
-      <w:r>
-        <w:rPr>
-          <w:rFonts w:ascii="Times New Roman" w:hAnsi="Times New Roman" w:cs="Times New Roman"/>
-          <w:sz w:val="28"/>
-          <w:szCs w:val="28"/>
-        </w:rPr>
-        <w:t>понятно</w:t>
-      </w:r>
-      <w:proofErr w:type="gramEnd"/>
+        <w:t>Теперь, когда стало понятно</w:t>
+      </w:r>
+      <w:r>
+        <w:rPr>
+          <w:rFonts w:ascii="Times New Roman" w:hAnsi="Times New Roman" w:cs="Times New Roman"/>
+          <w:sz w:val="28"/>
+          <w:szCs w:val="28"/>
+        </w:rPr>
+        <w:t>,</w:t>
+      </w:r>
       <w:r>
         <w:rPr>
           <w:rFonts w:ascii="Times New Roman" w:hAnsi="Times New Roman" w:cs="Times New Roman"/>
@@ -4990,7 +5070,7 @@
                     <pic:cNvPicPr/>
                   </pic:nvPicPr>
                   <pic:blipFill>
-                    <a:blip r:embed="rId6">
+                    <a:blip r:embed="rId8">
                       <a:extLst>
                         <a:ext uri="{28A0092B-C50C-407E-A947-70E740481C1C}">
                           <a14:useLocalDpi xmlns:a14="http://schemas.microsoft.com/office/drawing/2010/main" val="0"/>
@@ -5280,7 +5360,6 @@
         <w:t xml:space="preserve"> – массив из </w:t>
       </w:r>
       <w:proofErr w:type="spellStart"/>
-      <w:proofErr w:type="gramStart"/>
       <w:r>
         <w:rPr>
           <w:rFonts w:ascii="Times New Roman" w:hAnsi="Times New Roman" w:cs="Times New Roman"/>
@@ -5309,7 +5388,6 @@
         <w:t>startPos</w:t>
       </w:r>
       <w:proofErr w:type="spellEnd"/>
-      <w:proofErr w:type="gramEnd"/>
       <w:r>
         <w:rPr>
           <w:rFonts w:ascii="Times New Roman" w:hAnsi="Times New Roman" w:cs="Times New Roman"/>
@@ -5576,291 +5654,328 @@
           <w:szCs w:val="28"/>
         </w:rPr>
         <w:t xml:space="preserve"> и </w:t>
+      </w:r>
+      <w:proofErr w:type="spellStart"/>
+      <w:r>
+        <w:rPr>
+          <w:rFonts w:ascii="Times New Roman" w:hAnsi="Times New Roman" w:cs="Times New Roman"/>
+          <w:sz w:val="28"/>
+          <w:szCs w:val="28"/>
+        </w:rPr>
+        <w:t>terminalString</w:t>
+      </w:r>
+      <w:proofErr w:type="spellEnd"/>
+      <w:r>
+        <w:rPr>
+          <w:rFonts w:ascii="Times New Roman" w:hAnsi="Times New Roman" w:cs="Times New Roman"/>
+          <w:sz w:val="28"/>
+          <w:szCs w:val="28"/>
+        </w:rPr>
+        <w:t xml:space="preserve"> - терминал; имеет </w:t>
+      </w:r>
+      <w:proofErr w:type="spellStart"/>
+      <w:r>
+        <w:rPr>
+          <w:rFonts w:ascii="Times New Roman" w:hAnsi="Times New Roman" w:cs="Times New Roman"/>
+          <w:sz w:val="28"/>
+          <w:szCs w:val="28"/>
+        </w:rPr>
+        <w:t>геторы</w:t>
+      </w:r>
+      <w:proofErr w:type="spellEnd"/>
+      <w:r>
+        <w:rPr>
+          <w:rFonts w:ascii="Times New Roman" w:hAnsi="Times New Roman" w:cs="Times New Roman"/>
+          <w:sz w:val="28"/>
+          <w:szCs w:val="28"/>
+        </w:rPr>
+        <w:t xml:space="preserve"> для доступа к этим полям.</w:t>
+      </w:r>
+    </w:p>
+    <w:p>
+      <w:pPr>
+        <w:rPr>
+          <w:rFonts w:ascii="Times New Roman" w:hAnsi="Times New Roman" w:cs="Times New Roman"/>
+          <w:sz w:val="28"/>
+          <w:szCs w:val="28"/>
+        </w:rPr>
+      </w:pPr>
+      <w:r>
+        <w:rPr>
+          <w:rFonts w:ascii="Times New Roman" w:hAnsi="Times New Roman" w:cs="Times New Roman"/>
+          <w:b/>
+          <w:bCs/>
+          <w:sz w:val="28"/>
+          <w:szCs w:val="28"/>
+        </w:rPr>
+        <w:t xml:space="preserve">Класс </w:t>
+      </w:r>
+      <w:r>
+        <w:rPr>
+          <w:rFonts w:ascii="Times New Roman" w:hAnsi="Times New Roman" w:cs="Times New Roman"/>
+          <w:b/>
+          <w:bCs/>
+          <w:sz w:val="28"/>
+          <w:szCs w:val="28"/>
+          <w:lang w:val="en-US"/>
+        </w:rPr>
+        <w:t>Table</w:t>
+      </w:r>
+      <w:r>
+        <w:rPr>
+          <w:rFonts w:ascii="Times New Roman" w:hAnsi="Times New Roman" w:cs="Times New Roman"/>
+          <w:sz w:val="28"/>
+          <w:szCs w:val="28"/>
+        </w:rPr>
+        <w:t xml:space="preserve"> – таблица. Состоит из полей: </w:t>
+      </w:r>
+      <w:r>
+        <w:rPr>
+          <w:rFonts w:ascii="Times New Roman" w:hAnsi="Times New Roman" w:cs="Times New Roman"/>
+          <w:sz w:val="28"/>
+          <w:szCs w:val="28"/>
+          <w:lang w:val="en-US"/>
+        </w:rPr>
+        <w:t>table</w:t>
+      </w:r>
+      <w:r>
+        <w:rPr>
+          <w:rFonts w:ascii="Times New Roman" w:hAnsi="Times New Roman" w:cs="Times New Roman"/>
+          <w:sz w:val="28"/>
+          <w:szCs w:val="28"/>
+        </w:rPr>
+        <w:t xml:space="preserve"> – двумерный массив, показывающий цепные правила, </w:t>
+      </w:r>
+      <w:r>
+        <w:rPr>
+          <w:rFonts w:ascii="Times New Roman" w:hAnsi="Times New Roman" w:cs="Times New Roman"/>
+          <w:sz w:val="28"/>
+          <w:szCs w:val="28"/>
+          <w:lang w:val="en-US"/>
+        </w:rPr>
+        <w:t>size</w:t>
+      </w:r>
+      <w:r>
+        <w:rPr>
+          <w:rFonts w:ascii="Times New Roman" w:hAnsi="Times New Roman" w:cs="Times New Roman"/>
+          <w:sz w:val="28"/>
+          <w:szCs w:val="28"/>
+        </w:rPr>
+        <w:t xml:space="preserve"> – размер двумерного массива</w:t>
+      </w:r>
+      <w:r>
+        <w:rPr>
+          <w:rFonts w:ascii="Times New Roman" w:hAnsi="Times New Roman" w:cs="Times New Roman"/>
+          <w:sz w:val="28"/>
+          <w:szCs w:val="28"/>
+        </w:rPr>
+        <w:t xml:space="preserve">. Доступ к полям осуществлен посредством </w:t>
+      </w:r>
+      <w:proofErr w:type="spellStart"/>
+      <w:r>
+        <w:rPr>
+          <w:rFonts w:ascii="Times New Roman" w:hAnsi="Times New Roman" w:cs="Times New Roman"/>
+          <w:sz w:val="28"/>
+          <w:szCs w:val="28"/>
+        </w:rPr>
+        <w:t>геторов</w:t>
+      </w:r>
+      <w:proofErr w:type="spellEnd"/>
+      <w:r>
+        <w:rPr>
+          <w:rFonts w:ascii="Times New Roman" w:hAnsi="Times New Roman" w:cs="Times New Roman"/>
+          <w:sz w:val="28"/>
+          <w:szCs w:val="28"/>
+        </w:rPr>
+        <w:t xml:space="preserve"> и </w:t>
+      </w:r>
+      <w:proofErr w:type="spellStart"/>
+      <w:r>
+        <w:rPr>
+          <w:rFonts w:ascii="Times New Roman" w:hAnsi="Times New Roman" w:cs="Times New Roman"/>
+          <w:sz w:val="28"/>
+          <w:szCs w:val="28"/>
+        </w:rPr>
+        <w:t>сеторов</w:t>
+      </w:r>
+      <w:proofErr w:type="spellEnd"/>
+      <w:r>
+        <w:rPr>
+          <w:rFonts w:ascii="Times New Roman" w:hAnsi="Times New Roman" w:cs="Times New Roman"/>
+          <w:sz w:val="28"/>
+          <w:szCs w:val="28"/>
+        </w:rPr>
+        <w:t>.</w:t>
+      </w:r>
+    </w:p>
+    <w:p>
+      <w:pPr>
+        <w:jc w:val="center"/>
+        <w:rPr>
+          <w:rFonts w:ascii="Times New Roman" w:hAnsi="Times New Roman" w:cs="Times New Roman"/>
+          <w:sz w:val="28"/>
+          <w:szCs w:val="28"/>
+        </w:rPr>
+      </w:pPr>
+      <w:r>
+        <w:rPr>
+          <w:rFonts w:ascii="Times New Roman" w:hAnsi="Times New Roman" w:cs="Times New Roman"/>
+          <w:b/>
+          <w:bCs/>
+          <w:sz w:val="28"/>
+          <w:szCs w:val="28"/>
+          <w:lang w:val="en-US"/>
+        </w:rPr>
+        <w:t>Package</w:t>
+      </w:r>
+      <w:r>
+        <w:rPr>
+          <w:rFonts w:ascii="Times New Roman" w:hAnsi="Times New Roman" w:cs="Times New Roman"/>
+          <w:b/>
+          <w:bCs/>
+          <w:sz w:val="28"/>
+          <w:szCs w:val="28"/>
+        </w:rPr>
+        <w:t xml:space="preserve"> </w:t>
+      </w:r>
+      <w:r>
+        <w:rPr>
+          <w:rFonts w:ascii="Times New Roman" w:hAnsi="Times New Roman" w:cs="Times New Roman"/>
+          <w:b/>
+          <w:bCs/>
+          <w:sz w:val="28"/>
+          <w:szCs w:val="28"/>
+          <w:lang w:val="en-US"/>
+        </w:rPr>
+        <w:t>Core</w:t>
+      </w:r>
+      <w:r>
+        <w:rPr>
+          <w:rFonts w:ascii="Times New Roman" w:hAnsi="Times New Roman" w:cs="Times New Roman"/>
+          <w:sz w:val="28"/>
+          <w:szCs w:val="28"/>
+        </w:rPr>
+        <w:t xml:space="preserve"> - содержит основные классы для работы с правилами.</w:t>
+      </w:r>
+    </w:p>
+    <w:p>
+      <w:pPr>
+        <w:rPr>
+          <w:rFonts w:ascii="Times New Roman" w:hAnsi="Times New Roman" w:cs="Times New Roman"/>
+          <w:sz w:val="28"/>
+          <w:szCs w:val="28"/>
+        </w:rPr>
+      </w:pPr>
+      <w:r>
+        <w:rPr>
+          <w:rFonts w:ascii="Times New Roman" w:hAnsi="Times New Roman" w:cs="Times New Roman"/>
+          <w:b/>
+          <w:bCs/>
+          <w:sz w:val="28"/>
+          <w:szCs w:val="28"/>
+        </w:rPr>
+        <w:t xml:space="preserve">Класс </w:t>
+      </w:r>
+      <w:r>
+        <w:rPr>
+          <w:rFonts w:ascii="Times New Roman" w:hAnsi="Times New Roman" w:cs="Times New Roman"/>
+          <w:b/>
+          <w:bCs/>
+          <w:sz w:val="28"/>
+          <w:szCs w:val="28"/>
+          <w:lang w:val="en-US"/>
+        </w:rPr>
+        <w:t>Converter</w:t>
+      </w:r>
+      <w:r>
+        <w:rPr>
+          <w:rFonts w:ascii="Times New Roman" w:hAnsi="Times New Roman" w:cs="Times New Roman"/>
+          <w:sz w:val="28"/>
+          <w:szCs w:val="28"/>
+        </w:rPr>
+        <w:t xml:space="preserve"> - преобразует нашу грамматику в эквивалентную без цепных правил. Конструктор которого принимает на вход грамматику.</w:t>
+      </w:r>
+    </w:p>
+    <w:p>
+      <w:pPr>
+        <w:rPr>
+          <w:rFonts w:ascii="Times New Roman" w:hAnsi="Times New Roman" w:cs="Times New Roman"/>
+          <w:sz w:val="28"/>
+          <w:szCs w:val="28"/>
+        </w:rPr>
+      </w:pPr>
+      <w:r>
+        <w:rPr>
+          <w:rFonts w:ascii="Times New Roman" w:hAnsi="Times New Roman" w:cs="Times New Roman"/>
+          <w:sz w:val="28"/>
+          <w:szCs w:val="28"/>
+        </w:rPr>
+        <w:t xml:space="preserve">Публичный метод </w:t>
       </w:r>
       <w:proofErr w:type="spellStart"/>
       <w:proofErr w:type="gramStart"/>
       <w:r>
         <w:rPr>
           <w:rFonts w:ascii="Times New Roman" w:hAnsi="Times New Roman" w:cs="Times New Roman"/>
-          <w:sz w:val="28"/>
-          <w:szCs w:val="28"/>
-        </w:rPr>
-        <w:t>terminalString</w:t>
+          <w:b/>
+          <w:sz w:val="28"/>
+          <w:szCs w:val="28"/>
+          <w:lang w:val="en-US"/>
+        </w:rPr>
+        <w:t>eliminateChainRules</w:t>
       </w:r>
       <w:proofErr w:type="spellEnd"/>
       <w:r>
         <w:rPr>
           <w:rFonts w:ascii="Times New Roman" w:hAnsi="Times New Roman" w:cs="Times New Roman"/>
-          <w:sz w:val="28"/>
-          <w:szCs w:val="28"/>
-        </w:rPr>
-        <w:t xml:space="preserve">  -</w:t>
+          <w:b/>
+          <w:sz w:val="28"/>
+          <w:szCs w:val="28"/>
+        </w:rPr>
+        <w:t>(</w:t>
       </w:r>
       <w:proofErr w:type="gramEnd"/>
       <w:r>
         <w:rPr>
           <w:rFonts w:ascii="Times New Roman" w:hAnsi="Times New Roman" w:cs="Times New Roman"/>
-          <w:sz w:val="28"/>
-          <w:szCs w:val="28"/>
-        </w:rPr>
-        <w:t xml:space="preserve"> терминал; имеет </w:t>
-      </w:r>
-      <w:proofErr w:type="spellStart"/>
-      <w:r>
-        <w:rPr>
-          <w:rFonts w:ascii="Times New Roman" w:hAnsi="Times New Roman" w:cs="Times New Roman"/>
-          <w:sz w:val="28"/>
-          <w:szCs w:val="28"/>
-        </w:rPr>
-        <w:t>геторы</w:t>
-      </w:r>
-      <w:proofErr w:type="spellEnd"/>
-      <w:r>
-        <w:rPr>
-          <w:rFonts w:ascii="Times New Roman" w:hAnsi="Times New Roman" w:cs="Times New Roman"/>
-          <w:sz w:val="28"/>
-          <w:szCs w:val="28"/>
-        </w:rPr>
-        <w:t xml:space="preserve"> для доступа к этим полям.</w:t>
-      </w:r>
-    </w:p>
-    <w:p>
-      <w:pPr>
-        <w:rPr>
-          <w:rFonts w:ascii="Times New Roman" w:hAnsi="Times New Roman" w:cs="Times New Roman"/>
-          <w:sz w:val="28"/>
-          <w:szCs w:val="28"/>
-        </w:rPr>
-      </w:pPr>
-      <w:r>
-        <w:rPr>
-          <w:rFonts w:ascii="Times New Roman" w:hAnsi="Times New Roman" w:cs="Times New Roman"/>
-          <w:b/>
-          <w:bCs/>
-          <w:sz w:val="28"/>
-          <w:szCs w:val="28"/>
-        </w:rPr>
-        <w:t xml:space="preserve">Класс </w:t>
-      </w:r>
-      <w:r>
-        <w:rPr>
-          <w:rFonts w:ascii="Times New Roman" w:hAnsi="Times New Roman" w:cs="Times New Roman"/>
-          <w:b/>
-          <w:bCs/>
-          <w:sz w:val="28"/>
-          <w:szCs w:val="28"/>
-          <w:lang w:val="en-US"/>
-        </w:rPr>
-        <w:t>Table</w:t>
-      </w:r>
-      <w:r>
-        <w:rPr>
-          <w:rFonts w:ascii="Times New Roman" w:hAnsi="Times New Roman" w:cs="Times New Roman"/>
-          <w:sz w:val="28"/>
-          <w:szCs w:val="28"/>
-        </w:rPr>
-        <w:t xml:space="preserve"> – таблица. Состоит из полей: </w:t>
-      </w:r>
-      <w:r>
-        <w:rPr>
-          <w:rFonts w:ascii="Times New Roman" w:hAnsi="Times New Roman" w:cs="Times New Roman"/>
-          <w:sz w:val="28"/>
-          <w:szCs w:val="28"/>
-          <w:lang w:val="en-US"/>
-        </w:rPr>
-        <w:t>table</w:t>
-      </w:r>
-      <w:r>
-        <w:rPr>
-          <w:rFonts w:ascii="Times New Roman" w:hAnsi="Times New Roman" w:cs="Times New Roman"/>
-          <w:sz w:val="28"/>
-          <w:szCs w:val="28"/>
-        </w:rPr>
-        <w:t xml:space="preserve"> – двумерный </w:t>
-      </w:r>
-      <w:proofErr w:type="gramStart"/>
-      <w:r>
-        <w:rPr>
-          <w:rFonts w:ascii="Times New Roman" w:hAnsi="Times New Roman" w:cs="Times New Roman"/>
-          <w:sz w:val="28"/>
-          <w:szCs w:val="28"/>
-        </w:rPr>
-        <w:t>массив ,</w:t>
-      </w:r>
-      <w:proofErr w:type="gramEnd"/>
-      <w:r>
-        <w:rPr>
-          <w:rFonts w:ascii="Times New Roman" w:hAnsi="Times New Roman" w:cs="Times New Roman"/>
-          <w:sz w:val="28"/>
-          <w:szCs w:val="28"/>
-        </w:rPr>
-        <w:t xml:space="preserve"> показывающий цепные правила, </w:t>
-      </w:r>
-      <w:r>
-        <w:rPr>
-          <w:rFonts w:ascii="Times New Roman" w:hAnsi="Times New Roman" w:cs="Times New Roman"/>
-          <w:sz w:val="28"/>
-          <w:szCs w:val="28"/>
-          <w:lang w:val="en-US"/>
-        </w:rPr>
-        <w:t>size</w:t>
-      </w:r>
-      <w:r>
-        <w:rPr>
-          <w:rFonts w:ascii="Times New Roman" w:hAnsi="Times New Roman" w:cs="Times New Roman"/>
-          <w:sz w:val="28"/>
-          <w:szCs w:val="28"/>
-        </w:rPr>
-        <w:t xml:space="preserve"> – размер двумерного массива</w:t>
-      </w:r>
-      <w:r>
-        <w:rPr>
-          <w:rFonts w:ascii="Times New Roman" w:hAnsi="Times New Roman" w:cs="Times New Roman"/>
-          <w:sz w:val="28"/>
-          <w:szCs w:val="28"/>
-        </w:rPr>
-        <w:t xml:space="preserve">. Доступ к полям осуществлен посредством </w:t>
-      </w:r>
-      <w:proofErr w:type="spellStart"/>
-      <w:r>
-        <w:rPr>
-          <w:rFonts w:ascii="Times New Roman" w:hAnsi="Times New Roman" w:cs="Times New Roman"/>
-          <w:sz w:val="28"/>
-          <w:szCs w:val="28"/>
-        </w:rPr>
-        <w:t>геторов</w:t>
-      </w:r>
-      <w:proofErr w:type="spellEnd"/>
-      <w:r>
-        <w:rPr>
-          <w:rFonts w:ascii="Times New Roman" w:hAnsi="Times New Roman" w:cs="Times New Roman"/>
-          <w:sz w:val="28"/>
-          <w:szCs w:val="28"/>
-        </w:rPr>
-        <w:t xml:space="preserve"> и </w:t>
-      </w:r>
-      <w:proofErr w:type="spellStart"/>
-      <w:r>
-        <w:rPr>
-          <w:rFonts w:ascii="Times New Roman" w:hAnsi="Times New Roman" w:cs="Times New Roman"/>
-          <w:sz w:val="28"/>
-          <w:szCs w:val="28"/>
-        </w:rPr>
-        <w:t>сеторов</w:t>
-      </w:r>
-      <w:proofErr w:type="spellEnd"/>
-      <w:r>
-        <w:rPr>
-          <w:rFonts w:ascii="Times New Roman" w:hAnsi="Times New Roman" w:cs="Times New Roman"/>
-          <w:sz w:val="28"/>
-          <w:szCs w:val="28"/>
-        </w:rPr>
-        <w:t>.</w:t>
-      </w:r>
-    </w:p>
-    <w:p>
-      <w:pPr>
-        <w:jc w:val="center"/>
-        <w:rPr>
-          <w:rFonts w:ascii="Times New Roman" w:hAnsi="Times New Roman" w:cs="Times New Roman"/>
-          <w:sz w:val="28"/>
-          <w:szCs w:val="28"/>
-        </w:rPr>
-      </w:pPr>
-      <w:r>
-        <w:rPr>
-          <w:rFonts w:ascii="Times New Roman" w:hAnsi="Times New Roman" w:cs="Times New Roman"/>
-          <w:b/>
-          <w:bCs/>
-          <w:sz w:val="28"/>
-          <w:szCs w:val="28"/>
-          <w:lang w:val="en-US"/>
-        </w:rPr>
-        <w:t>Package</w:t>
-      </w:r>
-      <w:r>
-        <w:rPr>
-          <w:rFonts w:ascii="Times New Roman" w:hAnsi="Times New Roman" w:cs="Times New Roman"/>
-          <w:b/>
-          <w:bCs/>
-          <w:sz w:val="28"/>
-          <w:szCs w:val="28"/>
-        </w:rPr>
-        <w:t xml:space="preserve"> </w:t>
-      </w:r>
-      <w:r>
-        <w:rPr>
-          <w:rFonts w:ascii="Times New Roman" w:hAnsi="Times New Roman" w:cs="Times New Roman"/>
-          <w:b/>
-          <w:bCs/>
-          <w:sz w:val="28"/>
-          <w:szCs w:val="28"/>
-          <w:lang w:val="en-US"/>
-        </w:rPr>
-        <w:t>Core</w:t>
-      </w:r>
-      <w:r>
-        <w:rPr>
-          <w:rFonts w:ascii="Times New Roman" w:hAnsi="Times New Roman" w:cs="Times New Roman"/>
-          <w:sz w:val="28"/>
-          <w:szCs w:val="28"/>
-        </w:rPr>
-        <w:t xml:space="preserve"> - содержит основные классы для работы с правилами.</w:t>
-      </w:r>
-    </w:p>
-    <w:p>
-      <w:pPr>
-        <w:rPr>
-          <w:rFonts w:ascii="Times New Roman" w:hAnsi="Times New Roman" w:cs="Times New Roman"/>
-          <w:sz w:val="28"/>
-          <w:szCs w:val="28"/>
-        </w:rPr>
-      </w:pPr>
-      <w:r>
-        <w:rPr>
-          <w:rFonts w:ascii="Times New Roman" w:hAnsi="Times New Roman" w:cs="Times New Roman"/>
-          <w:b/>
-          <w:bCs/>
-          <w:sz w:val="28"/>
-          <w:szCs w:val="28"/>
-        </w:rPr>
-        <w:t xml:space="preserve">Класс </w:t>
-      </w:r>
-      <w:r>
-        <w:rPr>
-          <w:rFonts w:ascii="Times New Roman" w:hAnsi="Times New Roman" w:cs="Times New Roman"/>
-          <w:b/>
-          <w:bCs/>
-          <w:sz w:val="28"/>
-          <w:szCs w:val="28"/>
-          <w:lang w:val="en-US"/>
-        </w:rPr>
-        <w:t>Converter</w:t>
-      </w:r>
-      <w:r>
-        <w:rPr>
-          <w:rFonts w:ascii="Times New Roman" w:hAnsi="Times New Roman" w:cs="Times New Roman"/>
-          <w:sz w:val="28"/>
-          <w:szCs w:val="28"/>
-        </w:rPr>
-        <w:t xml:space="preserve"> - преобразует нашу грамматику в эквивалентную без цепных правил. Конструктор которого принимает на вход грамматику.</w:t>
-      </w:r>
-    </w:p>
-    <w:p>
-      <w:pPr>
-        <w:rPr>
-          <w:rFonts w:ascii="Times New Roman" w:hAnsi="Times New Roman" w:cs="Times New Roman"/>
-          <w:sz w:val="28"/>
-          <w:szCs w:val="28"/>
-        </w:rPr>
-      </w:pPr>
-      <w:r>
-        <w:rPr>
-          <w:rFonts w:ascii="Times New Roman" w:hAnsi="Times New Roman" w:cs="Times New Roman"/>
-          <w:sz w:val="28"/>
-          <w:szCs w:val="28"/>
-        </w:rPr>
-        <w:t xml:space="preserve">Публичный метод </w:t>
+          <w:b/>
+          <w:sz w:val="28"/>
+          <w:szCs w:val="28"/>
+        </w:rPr>
+        <w:t xml:space="preserve">) – </w:t>
+      </w:r>
+      <w:r>
+        <w:rPr>
+          <w:rFonts w:ascii="Times New Roman" w:hAnsi="Times New Roman" w:cs="Times New Roman"/>
+          <w:sz w:val="28"/>
+          <w:szCs w:val="28"/>
+        </w:rPr>
+        <w:t xml:space="preserve">избавляет нашу грамматику </w:t>
+      </w:r>
+      <w:r>
+        <w:rPr>
+          <w:rFonts w:ascii="Times New Roman" w:hAnsi="Times New Roman" w:cs="Times New Roman"/>
+          <w:sz w:val="28"/>
+          <w:szCs w:val="28"/>
+        </w:rPr>
+        <w:t>от цепных правил, путем вызова приватных методов , а так же записывает результат в файл и выводит на консоль.</w:t>
+      </w:r>
+    </w:p>
+    <w:p>
+      <w:pPr>
+        <w:rPr>
+          <w:rFonts w:ascii="Times New Roman" w:hAnsi="Times New Roman" w:cs="Times New Roman"/>
+          <w:sz w:val="28"/>
+          <w:szCs w:val="28"/>
+        </w:rPr>
+      </w:pPr>
+      <w:r>
+        <w:rPr>
+          <w:rFonts w:ascii="Times New Roman" w:hAnsi="Times New Roman" w:cs="Times New Roman"/>
+          <w:sz w:val="28"/>
+          <w:szCs w:val="28"/>
+        </w:rPr>
+        <w:t xml:space="preserve">Приватный метод </w:t>
       </w:r>
       <w:proofErr w:type="spellStart"/>
       <w:proofErr w:type="gramStart"/>
@@ -5872,7 +5987,7 @@
           <w:szCs w:val="28"/>
           <w:lang w:val="en-US"/>
         </w:rPr>
-        <w:t>eliminateChainRules</w:t>
+        <w:t>presortGrammar</w:t>
       </w:r>
       <w:proofErr w:type="spellEnd"/>
       <w:r>
@@ -5891,24 +6006,122 @@
           <w:b/>
           <w:sz w:val="28"/>
           <w:szCs w:val="28"/>
-        </w:rPr>
-        <w:t xml:space="preserve">) – </w:t>
-      </w:r>
-      <w:r>
-        <w:rPr>
-          <w:rFonts w:ascii="Times New Roman" w:hAnsi="Times New Roman" w:cs="Times New Roman"/>
-          <w:sz w:val="28"/>
-          <w:szCs w:val="28"/>
-        </w:rPr>
-        <w:t xml:space="preserve">избавляет нашу грамматику </w:t>
-      </w:r>
-      <w:r>
-        <w:rPr>
-          <w:rFonts w:ascii="Times New Roman" w:hAnsi="Times New Roman" w:cs="Times New Roman"/>
-          <w:sz w:val="28"/>
-          <w:szCs w:val="28"/>
-        </w:rPr>
-        <w:t>от цепных правил, путем вызова приватных методов , а так же записывает результат в файл и выводит на консоль.</w:t>
+          <w:lang w:val="en-US"/>
+        </w:rPr>
+        <w:t>Grammar</w:t>
+      </w:r>
+      <w:r>
+        <w:rPr>
+          <w:rFonts w:ascii="Times New Roman" w:hAnsi="Times New Roman" w:cs="Times New Roman"/>
+          <w:b/>
+          <w:sz w:val="28"/>
+          <w:szCs w:val="28"/>
+        </w:rPr>
+        <w:t xml:space="preserve"> </w:t>
+      </w:r>
+      <w:proofErr w:type="spellStart"/>
+      <w:r>
+        <w:rPr>
+          <w:rFonts w:ascii="Times New Roman" w:hAnsi="Times New Roman" w:cs="Times New Roman"/>
+          <w:b/>
+          <w:sz w:val="28"/>
+          <w:szCs w:val="28"/>
+          <w:lang w:val="en-US"/>
+        </w:rPr>
+        <w:t>grammar</w:t>
+      </w:r>
+      <w:proofErr w:type="spellEnd"/>
+      <w:r>
+        <w:rPr>
+          <w:rFonts w:ascii="Times New Roman" w:hAnsi="Times New Roman" w:cs="Times New Roman"/>
+          <w:b/>
+          <w:sz w:val="28"/>
+          <w:szCs w:val="28"/>
+        </w:rPr>
+        <w:t xml:space="preserve">, </w:t>
+      </w:r>
+      <w:r>
+        <w:rPr>
+          <w:rFonts w:ascii="Times New Roman" w:hAnsi="Times New Roman" w:cs="Times New Roman"/>
+          <w:b/>
+          <w:sz w:val="28"/>
+          <w:szCs w:val="28"/>
+          <w:lang w:val="en-US"/>
+        </w:rPr>
+        <w:t>Index</w:t>
+      </w:r>
+      <w:r>
+        <w:rPr>
+          <w:rFonts w:ascii="Times New Roman" w:hAnsi="Times New Roman" w:cs="Times New Roman"/>
+          <w:b/>
+          <w:sz w:val="28"/>
+          <w:szCs w:val="28"/>
+        </w:rPr>
+        <w:t xml:space="preserve"> </w:t>
+      </w:r>
+      <w:proofErr w:type="spellStart"/>
+      <w:r>
+        <w:rPr>
+          <w:rFonts w:ascii="Times New Roman" w:hAnsi="Times New Roman" w:cs="Times New Roman"/>
+          <w:b/>
+          <w:sz w:val="28"/>
+          <w:szCs w:val="28"/>
+          <w:lang w:val="en-US"/>
+        </w:rPr>
+        <w:t>index</w:t>
+      </w:r>
+      <w:proofErr w:type="spellEnd"/>
+      <w:r>
+        <w:rPr>
+          <w:rFonts w:ascii="Times New Roman" w:hAnsi="Times New Roman" w:cs="Times New Roman"/>
+          <w:b/>
+          <w:sz w:val="28"/>
+          <w:szCs w:val="28"/>
+        </w:rPr>
+        <w:t>)</w:t>
+      </w:r>
+      <w:r>
+        <w:rPr>
+          <w:rFonts w:ascii="Times New Roman" w:hAnsi="Times New Roman" w:cs="Times New Roman"/>
+          <w:sz w:val="28"/>
+          <w:szCs w:val="28"/>
+        </w:rPr>
+        <w:t xml:space="preserve"> -</w:t>
+      </w:r>
+      <w:r>
+        <w:rPr>
+          <w:rFonts w:ascii="Times New Roman" w:hAnsi="Times New Roman" w:cs="Times New Roman"/>
+          <w:b/>
+          <w:sz w:val="28"/>
+          <w:szCs w:val="28"/>
+        </w:rPr>
+        <w:t xml:space="preserve"> </w:t>
+      </w:r>
+      <w:r>
+        <w:rPr>
+          <w:rFonts w:ascii="Times New Roman" w:hAnsi="Times New Roman" w:cs="Times New Roman"/>
+          <w:sz w:val="28"/>
+          <w:szCs w:val="28"/>
+        </w:rPr>
+        <w:t xml:space="preserve">на вход принимает грамматику и индекс. Сортирует грамматику и устанавливает количество </w:t>
+      </w:r>
+      <w:proofErr w:type="spellStart"/>
+      <w:r>
+        <w:rPr>
+          <w:rFonts w:ascii="Times New Roman" w:hAnsi="Times New Roman" w:cs="Times New Roman"/>
+          <w:sz w:val="28"/>
+          <w:szCs w:val="28"/>
+        </w:rPr>
+        <w:t>нетерминалов</w:t>
+      </w:r>
+      <w:proofErr w:type="spellEnd"/>
+      <w:r>
+        <w:rPr>
+          <w:rFonts w:ascii="Times New Roman" w:hAnsi="Times New Roman" w:cs="Times New Roman"/>
+          <w:sz w:val="28"/>
+          <w:szCs w:val="28"/>
+        </w:rPr>
+        <w:t xml:space="preserve"> в индексе </w:t>
       </w:r>
     </w:p>
     <w:p>
@@ -5937,7 +6150,7 @@
           <w:szCs w:val="28"/>
           <w:lang w:val="en-US"/>
         </w:rPr>
-        <w:t>presortGrammar</w:t>
+        <w:t>searchingForChainRules</w:t>
       </w:r>
       <w:proofErr w:type="spellEnd"/>
       <w:r>
@@ -6028,32 +6241,15 @@
           <w:sz w:val="28"/>
           <w:szCs w:val="28"/>
         </w:rPr>
-        <w:t>)</w:t>
-      </w:r>
-      <w:r>
-        <w:rPr>
-          <w:rFonts w:ascii="Times New Roman" w:hAnsi="Times New Roman" w:cs="Times New Roman"/>
-          <w:sz w:val="28"/>
-          <w:szCs w:val="28"/>
-        </w:rPr>
-        <w:t xml:space="preserve"> -</w:t>
-      </w:r>
-      <w:r>
-        <w:rPr>
-          <w:rFonts w:ascii="Times New Roman" w:hAnsi="Times New Roman" w:cs="Times New Roman"/>
-          <w:b/>
-          <w:sz w:val="28"/>
-          <w:szCs w:val="28"/>
-        </w:rPr>
-        <w:t xml:space="preserve"> </w:t>
-      </w:r>
-      <w:r>
-        <w:rPr>
-          <w:rFonts w:ascii="Times New Roman" w:hAnsi="Times New Roman" w:cs="Times New Roman"/>
-          <w:sz w:val="28"/>
-          <w:szCs w:val="28"/>
-        </w:rPr>
-        <w:t xml:space="preserve">на вход принимает грамматику и индекс. Сортирует грамматику и устанавливает количество </w:t>
+        <w:t xml:space="preserve">) </w:t>
+      </w:r>
+      <w:r>
+        <w:rPr>
+          <w:rFonts w:ascii="Times New Roman" w:hAnsi="Times New Roman" w:cs="Times New Roman"/>
+          <w:sz w:val="28"/>
+          <w:szCs w:val="28"/>
+        </w:rPr>
+        <w:t xml:space="preserve">– на вход принимает грамматику и индекс. Устанавливает в индексе количество цепных и не цепных правил для каждого </w:t>
       </w:r>
       <w:proofErr w:type="spellStart"/>
       <w:r>
@@ -6062,7 +6258,7 @@
           <w:sz w:val="28"/>
           <w:szCs w:val="28"/>
         </w:rPr>
-        <w:t>нетерминалов</w:t>
+        <w:t>нетерминала</w:t>
       </w:r>
       <w:proofErr w:type="spellEnd"/>
       <w:r>
@@ -6071,152 +6267,6 @@
           <w:sz w:val="28"/>
           <w:szCs w:val="28"/>
         </w:rPr>
-        <w:t xml:space="preserve"> в индексе </w:t>
-      </w:r>
-    </w:p>
-    <w:p>
-      <w:pPr>
-        <w:rPr>
-          <w:rFonts w:ascii="Times New Roman" w:hAnsi="Times New Roman" w:cs="Times New Roman"/>
-          <w:sz w:val="28"/>
-          <w:szCs w:val="28"/>
-        </w:rPr>
-      </w:pPr>
-      <w:r>
-        <w:rPr>
-          <w:rFonts w:ascii="Times New Roman" w:hAnsi="Times New Roman" w:cs="Times New Roman"/>
-          <w:sz w:val="28"/>
-          <w:szCs w:val="28"/>
-        </w:rPr>
-        <w:t xml:space="preserve">Приватный метод </w:t>
-      </w:r>
-      <w:proofErr w:type="spellStart"/>
-      <w:proofErr w:type="gramStart"/>
-      <w:r>
-        <w:rPr>
-          <w:rFonts w:ascii="Times New Roman" w:hAnsi="Times New Roman" w:cs="Times New Roman"/>
-          <w:b/>
-          <w:sz w:val="28"/>
-          <w:szCs w:val="28"/>
-          <w:lang w:val="en-US"/>
-        </w:rPr>
-        <w:t>searchingForChainRules</w:t>
-      </w:r>
-      <w:proofErr w:type="spellEnd"/>
-      <w:r>
-        <w:rPr>
-          <w:rFonts w:ascii="Times New Roman" w:hAnsi="Times New Roman" w:cs="Times New Roman"/>
-          <w:b/>
-          <w:sz w:val="28"/>
-          <w:szCs w:val="28"/>
-        </w:rPr>
-        <w:t>(</w:t>
-      </w:r>
-      <w:proofErr w:type="gramEnd"/>
-      <w:r>
-        <w:rPr>
-          <w:rFonts w:ascii="Times New Roman" w:hAnsi="Times New Roman" w:cs="Times New Roman"/>
-          <w:b/>
-          <w:sz w:val="28"/>
-          <w:szCs w:val="28"/>
-          <w:lang w:val="en-US"/>
-        </w:rPr>
-        <w:t>Grammar</w:t>
-      </w:r>
-      <w:r>
-        <w:rPr>
-          <w:rFonts w:ascii="Times New Roman" w:hAnsi="Times New Roman" w:cs="Times New Roman"/>
-          <w:b/>
-          <w:sz w:val="28"/>
-          <w:szCs w:val="28"/>
-        </w:rPr>
-        <w:t xml:space="preserve"> </w:t>
-      </w:r>
-      <w:proofErr w:type="spellStart"/>
-      <w:r>
-        <w:rPr>
-          <w:rFonts w:ascii="Times New Roman" w:hAnsi="Times New Roman" w:cs="Times New Roman"/>
-          <w:b/>
-          <w:sz w:val="28"/>
-          <w:szCs w:val="28"/>
-          <w:lang w:val="en-US"/>
-        </w:rPr>
-        <w:t>grammar</w:t>
-      </w:r>
-      <w:proofErr w:type="spellEnd"/>
-      <w:r>
-        <w:rPr>
-          <w:rFonts w:ascii="Times New Roman" w:hAnsi="Times New Roman" w:cs="Times New Roman"/>
-          <w:b/>
-          <w:sz w:val="28"/>
-          <w:szCs w:val="28"/>
-        </w:rPr>
-        <w:t xml:space="preserve">, </w:t>
-      </w:r>
-      <w:r>
-        <w:rPr>
-          <w:rFonts w:ascii="Times New Roman" w:hAnsi="Times New Roman" w:cs="Times New Roman"/>
-          <w:b/>
-          <w:sz w:val="28"/>
-          <w:szCs w:val="28"/>
-          <w:lang w:val="en-US"/>
-        </w:rPr>
-        <w:t>Index</w:t>
-      </w:r>
-      <w:r>
-        <w:rPr>
-          <w:rFonts w:ascii="Times New Roman" w:hAnsi="Times New Roman" w:cs="Times New Roman"/>
-          <w:b/>
-          <w:sz w:val="28"/>
-          <w:szCs w:val="28"/>
-        </w:rPr>
-        <w:t xml:space="preserve"> </w:t>
-      </w:r>
-      <w:proofErr w:type="spellStart"/>
-      <w:r>
-        <w:rPr>
-          <w:rFonts w:ascii="Times New Roman" w:hAnsi="Times New Roman" w:cs="Times New Roman"/>
-          <w:b/>
-          <w:sz w:val="28"/>
-          <w:szCs w:val="28"/>
-          <w:lang w:val="en-US"/>
-        </w:rPr>
-        <w:t>index</w:t>
-      </w:r>
-      <w:proofErr w:type="spellEnd"/>
-      <w:r>
-        <w:rPr>
-          <w:rFonts w:ascii="Times New Roman" w:hAnsi="Times New Roman" w:cs="Times New Roman"/>
-          <w:b/>
-          <w:sz w:val="28"/>
-          <w:szCs w:val="28"/>
-        </w:rPr>
-        <w:t xml:space="preserve">) </w:t>
-      </w:r>
-      <w:r>
-        <w:rPr>
-          <w:rFonts w:ascii="Times New Roman" w:hAnsi="Times New Roman" w:cs="Times New Roman"/>
-          <w:sz w:val="28"/>
-          <w:szCs w:val="28"/>
-        </w:rPr>
-        <w:t xml:space="preserve">– на вход принимает грамматику и индекс. Устанавливает в индексе количество цепных и не цепных правил для каждого </w:t>
-      </w:r>
-      <w:proofErr w:type="spellStart"/>
-      <w:r>
-        <w:rPr>
-          <w:rFonts w:ascii="Times New Roman" w:hAnsi="Times New Roman" w:cs="Times New Roman"/>
-          <w:sz w:val="28"/>
-          <w:szCs w:val="28"/>
-        </w:rPr>
-        <w:t>нетерминала</w:t>
-      </w:r>
-      <w:proofErr w:type="spellEnd"/>
-      <w:r>
-        <w:rPr>
-          <w:rFonts w:ascii="Times New Roman" w:hAnsi="Times New Roman" w:cs="Times New Roman"/>
-          <w:sz w:val="28"/>
-          <w:szCs w:val="28"/>
-        </w:rPr>
         <w:t xml:space="preserve">, так же устанавливает их стартовые позиции. </w:t>
       </w:r>
     </w:p>
@@ -6234,6 +6284,7 @@
           <w:sz w:val="28"/>
           <w:szCs w:val="28"/>
         </w:rPr>
+        <w:lastRenderedPageBreak/>
         <w:t xml:space="preserve">Приватный метод </w:t>
       </w:r>
       <w:proofErr w:type="spellStart"/>
@@ -6401,7 +6452,6 @@
           <w:sz w:val="28"/>
           <w:szCs w:val="28"/>
         </w:rPr>
-        <w:lastRenderedPageBreak/>
         <w:t xml:space="preserve">Приватный метод </w:t>
       </w:r>
       <w:proofErr w:type="spellStart"/>
@@ -8767,6 +8817,16 @@
         </w:rPr>
         <w:t xml:space="preserve"> – сохраняет изменения сделанные в файле.</w:t>
       </w:r>
+      <w:bookmarkStart w:id="7" w:name="_Toc37698006"/>
+    </w:p>
+    <w:p>
+      <w:pPr>
+        <w:rPr>
+          <w:rFonts w:ascii="Times New Roman" w:hAnsi="Times New Roman" w:cs="Times New Roman"/>
+          <w:sz w:val="28"/>
+          <w:szCs w:val="28"/>
+        </w:rPr>
+      </w:pPr>
     </w:p>
     <w:p>
       <w:pPr>
@@ -8778,13 +8838,13 @@
           <w:szCs w:val="28"/>
         </w:rPr>
       </w:pPr>
-      <w:bookmarkStart w:id="7" w:name="_Toc37698006"/>
-      <w:r>
-        <w:rPr>
-          <w:rFonts w:ascii="Times New Roman" w:hAnsi="Times New Roman" w:cs="Times New Roman"/>
-          <w:sz w:val="28"/>
-          <w:szCs w:val="28"/>
-        </w:rPr>
+      <w:r>
+        <w:rPr>
+          <w:rFonts w:ascii="Times New Roman" w:hAnsi="Times New Roman" w:cs="Times New Roman"/>
+          <w:sz w:val="28"/>
+          <w:szCs w:val="28"/>
+        </w:rPr>
+        <w:lastRenderedPageBreak/>
         <w:t>Тестовый пример.</w:t>
       </w:r>
       <w:bookmarkEnd w:id="7"/>
@@ -8896,7 +8956,6 @@
           <w:sz w:val="28"/>
           <w:szCs w:val="28"/>
         </w:rPr>
-        <w:lastRenderedPageBreak/>
         <w:t>«</w:t>
       </w:r>
       <w:proofErr w:type="spellStart"/>
@@ -8931,26 +8990,8 @@
           <w:sz w:val="28"/>
           <w:szCs w:val="28"/>
         </w:rPr>
-        <w:t>«</w:t>
-      </w:r>
-      <w:proofErr w:type="gramStart"/>
-      <w:r>
-        <w:rPr>
-          <w:rFonts w:ascii="Times New Roman" w:hAnsi="Times New Roman" w:cs="Times New Roman"/>
-          <w:sz w:val="28"/>
-          <w:szCs w:val="28"/>
-        </w:rPr>
-        <w:t>терминал»</w:t>
-      </w:r>
-      <w:r>
-        <w:rPr>
-          <w:rFonts w:ascii="Times New Roman" w:hAnsi="Times New Roman" w:cs="Times New Roman"/>
-          <w:sz w:val="28"/>
-          <w:szCs w:val="28"/>
-        </w:rPr>
-        <w:t>|</w:t>
-      </w:r>
-      <w:proofErr w:type="gramEnd"/>
+        <w:t>«терминал»</w:t>
+      </w:r>
       <w:r>
         <w:rPr>
           <w:rFonts w:ascii="Times New Roman" w:hAnsi="Times New Roman" w:cs="Times New Roman"/>
@@ -8965,6 +9006,14 @@
           <w:sz w:val="28"/>
           <w:szCs w:val="28"/>
         </w:rPr>
+        <w:t xml:space="preserve">| </w:t>
+      </w:r>
+      <w:r>
+        <w:rPr>
+          <w:rFonts w:ascii="Times New Roman" w:hAnsi="Times New Roman" w:cs="Times New Roman"/>
+          <w:sz w:val="28"/>
+          <w:szCs w:val="28"/>
+        </w:rPr>
         <w:t>«терминал»</w:t>
       </w:r>
       <w:r>
@@ -8973,6 +9022,14 @@
           <w:sz w:val="28"/>
           <w:szCs w:val="28"/>
         </w:rPr>
+        <w:t xml:space="preserve"> </w:t>
+      </w:r>
+      <w:r>
+        <w:rPr>
+          <w:rFonts w:ascii="Times New Roman" w:hAnsi="Times New Roman" w:cs="Times New Roman"/>
+          <w:sz w:val="28"/>
+          <w:szCs w:val="28"/>
+        </w:rPr>
         <w:t xml:space="preserve">| </w:t>
       </w:r>
       <w:r>
@@ -8981,7 +9038,7 @@
           <w:sz w:val="28"/>
           <w:szCs w:val="28"/>
         </w:rPr>
-        <w:t>«терминал»</w:t>
+        <w:t xml:space="preserve">«терминал» </w:t>
       </w:r>
       <w:r>
         <w:rPr>
@@ -8991,6 +9048,41 @@
         </w:rPr>
         <w:t xml:space="preserve"> </w:t>
       </w:r>
+    </w:p>
+    <w:p>
+      <w:pPr>
+        <w:rPr>
+          <w:rFonts w:ascii="Times New Roman" w:hAnsi="Times New Roman" w:cs="Times New Roman"/>
+          <w:sz w:val="28"/>
+          <w:szCs w:val="28"/>
+        </w:rPr>
+      </w:pPr>
+      <w:r>
+        <w:rPr>
+          <w:rFonts w:ascii="Times New Roman" w:hAnsi="Times New Roman" w:cs="Times New Roman"/>
+          <w:sz w:val="28"/>
+          <w:szCs w:val="28"/>
+        </w:rPr>
+        <w:t>Например</w:t>
+      </w:r>
+      <w:r>
+        <w:rPr>
+          <w:rFonts w:ascii="Times New Roman" w:hAnsi="Times New Roman" w:cs="Times New Roman"/>
+          <w:sz w:val="28"/>
+          <w:szCs w:val="28"/>
+        </w:rPr>
+        <w:t>:</w:t>
+      </w:r>
+    </w:p>
+    <w:p>
+      <w:pPr>
+        <w:rPr>
+          <w:rFonts w:ascii="Times New Roman" w:hAnsi="Times New Roman" w:cs="Times New Roman"/>
+          <w:sz w:val="28"/>
+          <w:szCs w:val="28"/>
+          <w:lang w:val="en-US"/>
+        </w:rPr>
+      </w:pPr>
       <w:r>
         <w:rPr>
           <w:rFonts w:ascii="Times New Roman" w:hAnsi="Times New Roman" w:cs="Times New Roman"/>
@@ -8999,43 +9091,52 @@
         </w:rPr>
         <w:t xml:space="preserve"> </w:t>
       </w:r>
-    </w:p>
-    <w:p>
-      <w:pPr>
-        <w:rPr>
-          <w:rFonts w:ascii="Times New Roman" w:hAnsi="Times New Roman" w:cs="Times New Roman"/>
-          <w:sz w:val="28"/>
-          <w:szCs w:val="28"/>
-          <w:lang w:val="en-US"/>
-        </w:rPr>
-      </w:pPr>
-      <w:r>
-        <w:rPr>
-          <w:rFonts w:ascii="Times New Roman" w:hAnsi="Times New Roman" w:cs="Times New Roman"/>
-          <w:sz w:val="28"/>
-          <w:szCs w:val="28"/>
-        </w:rPr>
-        <w:t>Например</w:t>
-      </w:r>
-      <w:r>
-        <w:rPr>
-          <w:rFonts w:ascii="Times New Roman" w:hAnsi="Times New Roman" w:cs="Times New Roman"/>
-          <w:sz w:val="28"/>
-          <w:szCs w:val="28"/>
-          <w:lang w:val="en-US"/>
-        </w:rPr>
-        <w:t>:</w:t>
-      </w:r>
-    </w:p>
-    <w:p>
-      <w:pPr>
-        <w:rPr>
-          <w:rFonts w:ascii="Times New Roman" w:hAnsi="Times New Roman" w:cs="Times New Roman"/>
-          <w:sz w:val="28"/>
-          <w:szCs w:val="28"/>
-          <w:lang w:val="en-US"/>
-        </w:rPr>
-      </w:pPr>
+      <w:r>
+        <w:rPr>
+          <w:rFonts w:ascii="Times New Roman" w:hAnsi="Times New Roman" w:cs="Times New Roman"/>
+          <w:sz w:val="28"/>
+          <w:szCs w:val="28"/>
+          <w:lang w:val="en-US"/>
+        </w:rPr>
+        <w:t>S-&gt;aba</w:t>
+      </w:r>
+    </w:p>
+    <w:p>
+      <w:pPr>
+        <w:rPr>
+          <w:rFonts w:ascii="Times New Roman" w:hAnsi="Times New Roman" w:cs="Times New Roman"/>
+          <w:sz w:val="28"/>
+          <w:szCs w:val="28"/>
+          <w:lang w:val="en-US"/>
+        </w:rPr>
+      </w:pPr>
+      <w:r>
+        <w:rPr>
+          <w:rFonts w:ascii="Times New Roman" w:hAnsi="Times New Roman" w:cs="Times New Roman"/>
+          <w:sz w:val="28"/>
+          <w:szCs w:val="28"/>
+          <w:lang w:val="en-US"/>
+        </w:rPr>
+        <w:t xml:space="preserve"> S-&gt;A</w:t>
+      </w:r>
+    </w:p>
+    <w:p>
+      <w:pPr>
+        <w:rPr>
+          <w:rFonts w:ascii="Times New Roman" w:hAnsi="Times New Roman" w:cs="Times New Roman"/>
+          <w:sz w:val="28"/>
+          <w:szCs w:val="28"/>
+          <w:lang w:val="en-US"/>
+        </w:rPr>
+      </w:pPr>
+      <w:r>
+        <w:rPr>
+          <w:rFonts w:ascii="Times New Roman" w:hAnsi="Times New Roman" w:cs="Times New Roman"/>
+          <w:sz w:val="28"/>
+          <w:szCs w:val="28"/>
+        </w:rPr>
+        <w:t>Идентична</w:t>
+      </w:r>
       <w:r>
         <w:rPr>
           <w:rFonts w:ascii="Times New Roman" w:hAnsi="Times New Roman" w:cs="Times New Roman"/>
@@ -9050,45 +9151,8 @@
           <w:rFonts w:ascii="Times New Roman" w:hAnsi="Times New Roman" w:cs="Times New Roman"/>
           <w:sz w:val="28"/>
           <w:szCs w:val="28"/>
-          <w:lang w:val="en-US"/>
-        </w:rPr>
-        <w:t>S-&gt;aba</w:t>
-      </w:r>
-    </w:p>
-    <w:p>
-      <w:pPr>
-        <w:rPr>
-          <w:rFonts w:ascii="Times New Roman" w:hAnsi="Times New Roman" w:cs="Times New Roman"/>
-          <w:sz w:val="28"/>
-          <w:szCs w:val="28"/>
-          <w:lang w:val="en-US"/>
-        </w:rPr>
-      </w:pPr>
-      <w:r>
-        <w:rPr>
-          <w:rFonts w:ascii="Times New Roman" w:hAnsi="Times New Roman" w:cs="Times New Roman"/>
-          <w:sz w:val="28"/>
-          <w:szCs w:val="28"/>
-          <w:lang w:val="en-US"/>
-        </w:rPr>
-        <w:t xml:space="preserve"> S-&gt;A</w:t>
-      </w:r>
-    </w:p>
-    <w:p>
-      <w:pPr>
-        <w:rPr>
-          <w:rFonts w:ascii="Times New Roman" w:hAnsi="Times New Roman" w:cs="Times New Roman"/>
-          <w:sz w:val="28"/>
-          <w:szCs w:val="28"/>
-        </w:rPr>
-      </w:pPr>
-      <w:r>
-        <w:rPr>
-          <w:rFonts w:ascii="Times New Roman" w:hAnsi="Times New Roman" w:cs="Times New Roman"/>
-          <w:sz w:val="28"/>
-          <w:szCs w:val="28"/>
-        </w:rPr>
-        <w:t>Идентична записи</w:t>
+        </w:rPr>
+        <w:t>записи</w:t>
       </w:r>
     </w:p>
     <w:p>
@@ -9149,7 +9213,7 @@
                     <pic:cNvPicPr/>
                   </pic:nvPicPr>
                   <pic:blipFill>
-                    <a:blip r:embed="rId7"/>
+                    <a:blip r:embed="rId9"/>
                     <a:stretch>
                       <a:fillRect/>
                     </a:stretch>
@@ -9566,27 +9630,7 @@
           <w:szCs w:val="16"/>
           <w:lang w:val="en-US" w:eastAsia="ru-RU"/>
         </w:rPr>
-        <w:t>Eliminating-</w:t>
-      </w:r>
-      <w:r>
-        <w:rPr>
-          <w:rFonts w:ascii="Consolas" w:eastAsia="Times New Roman" w:hAnsi="Consolas" w:cs="Courier New"/>
-          <w:color w:val="6A8759"/>
-          <w:sz w:val="16"/>
-          <w:szCs w:val="16"/>
-          <w:lang w:val="en-US" w:eastAsia="ru-RU"/>
-        </w:rPr>
-        <w:t xml:space="preserve">  </w:t>
-      </w:r>
-      <w:r>
-        <w:rPr>
-          <w:rFonts w:ascii="Consolas" w:eastAsia="Times New Roman" w:hAnsi="Consolas" w:cs="Courier New"/>
-          <w:color w:val="6A8759"/>
-          <w:sz w:val="16"/>
-          <w:szCs w:val="16"/>
-          <w:lang w:val="en-US" w:eastAsia="ru-RU"/>
-        </w:rPr>
-        <w:t>chain-rules-from-context-free-grammars</w:t>
+        <w:t>Eliminating-  chain-rules-from-context-free-grammars</w:t>
       </w:r>
       <w:r>
         <w:rPr>
@@ -9923,25 +9967,7 @@
           <w:sz w:val="28"/>
           <w:szCs w:val="28"/>
         </w:rPr>
-        <w:t xml:space="preserve">Сначала выводим введенную </w:t>
-      </w:r>
-      <w:proofErr w:type="gramStart"/>
-      <w:r>
-        <w:rPr>
-          <w:rFonts w:ascii="Times New Roman" w:hAnsi="Times New Roman" w:cs="Times New Roman"/>
-          <w:sz w:val="28"/>
-          <w:szCs w:val="28"/>
-        </w:rPr>
-        <w:t>грамматику ,</w:t>
-      </w:r>
-      <w:proofErr w:type="gramEnd"/>
-      <w:r>
-        <w:rPr>
-          <w:rFonts w:ascii="Times New Roman" w:hAnsi="Times New Roman" w:cs="Times New Roman"/>
-          <w:sz w:val="28"/>
-          <w:szCs w:val="28"/>
-        </w:rPr>
-        <w:t xml:space="preserve"> потом сортируем ее </w:t>
+        <w:t xml:space="preserve">Сначала выводим введенную грамматику, потом сортируем ее </w:t>
       </w:r>
     </w:p>
     <w:p>
@@ -9974,7 +10000,7 @@
                     <pic:cNvPicPr/>
                   </pic:nvPicPr>
                   <pic:blipFill>
-                    <a:blip r:embed="rId8"/>
+                    <a:blip r:embed="rId10"/>
                     <a:stretch>
                       <a:fillRect/>
                     </a:stretch>
@@ -10052,15 +10078,7 @@
             <w:sz w:val="28"/>
             <w:szCs w:val="28"/>
           </w:rPr>
-          <m:t>;</m:t>
-        </m:r>
-        <m:r>
-          <w:rPr>
-            <w:rFonts w:ascii="Cambria Math" w:hAnsi="Cambria Math" w:cs="Times New Roman"/>
-            <w:sz w:val="28"/>
-            <w:szCs w:val="28"/>
-          </w:rPr>
-          <m:t xml:space="preserve"> </m:t>
+          <m:t xml:space="preserve">; </m:t>
         </m:r>
         <m:r>
           <w:rPr>
@@ -10094,15 +10112,7 @@
             <w:sz w:val="28"/>
             <w:szCs w:val="28"/>
           </w:rPr>
-          <m:t>;</m:t>
-        </m:r>
-        <m:r>
-          <w:rPr>
-            <w:rFonts w:ascii="Cambria Math" w:hAnsi="Cambria Math" w:cs="Times New Roman"/>
-            <w:sz w:val="28"/>
-            <w:szCs w:val="28"/>
-          </w:rPr>
-          <m:t xml:space="preserve"> </m:t>
+          <m:t xml:space="preserve">; </m:t>
         </m:r>
         <m:r>
           <w:rPr>
@@ -10161,7 +10171,7 @@
                     <pic:cNvPicPr/>
                   </pic:nvPicPr>
                   <pic:blipFill>
-                    <a:blip r:embed="rId9"/>
+                    <a:blip r:embed="rId11"/>
                     <a:stretch>
                       <a:fillRect/>
                     </a:stretch>
@@ -10247,15 +10257,7 @@
             <w:sz w:val="28"/>
             <w:szCs w:val="28"/>
           </w:rPr>
-          <m:t>;</m:t>
-        </m:r>
-        <m:r>
-          <w:rPr>
-            <w:rFonts w:ascii="Cambria Math" w:hAnsi="Cambria Math" w:cs="Times New Roman"/>
-            <w:sz w:val="28"/>
-            <w:szCs w:val="28"/>
-          </w:rPr>
-          <m:t xml:space="preserve"> </m:t>
+          <m:t xml:space="preserve">; </m:t>
         </m:r>
         <m:r>
           <w:rPr>
@@ -10289,15 +10291,7 @@
             <w:sz w:val="28"/>
             <w:szCs w:val="28"/>
           </w:rPr>
-          <m:t>;</m:t>
-        </m:r>
-        <m:r>
-          <w:rPr>
-            <w:rFonts w:ascii="Cambria Math" w:hAnsi="Cambria Math" w:cs="Times New Roman"/>
-            <w:sz w:val="28"/>
-            <w:szCs w:val="28"/>
-          </w:rPr>
-          <m:t xml:space="preserve"> </m:t>
+          <m:t xml:space="preserve">; </m:t>
         </m:r>
         <m:r>
           <w:rPr>
@@ -10355,7 +10349,7 @@
                     <pic:cNvPicPr/>
                   </pic:nvPicPr>
                   <pic:blipFill>
-                    <a:blip r:embed="rId10"/>
+                    <a:blip r:embed="rId12"/>
                     <a:stretch>
                       <a:fillRect/>
                     </a:stretch>
@@ -10422,7 +10416,7 @@
                     <pic:cNvPicPr/>
                   </pic:nvPicPr>
                   <pic:blipFill>
-                    <a:blip r:embed="rId11"/>
+                    <a:blip r:embed="rId13"/>
                     <a:stretch>
                       <a:fillRect/>
                     </a:stretch>
@@ -10486,33 +10480,17 @@
           <w:szCs w:val="28"/>
         </w:rPr>
       </w:pPr>
-      <w:r>
-        <w:fldChar w:fldCharType="begin"/>
-      </w:r>
-      <w:r>
-        <w:instrText xml:space="preserve"> HYPERLINK "https://neerc.ifmo.ru/wiki/index.php?title=Удаление_цепных_правил_из_грамматики%23.D0.9A.D0.BE.D1.80.D1.80.D0.B5.D0.BA.D1.82.D0.BD.D0.BE.D1.81.D1.82.D1.8C_.D0.B0.D0.BB.D0.B3.D0.BE.D1.80.D0.B8.D1.82.D0.BC.D0.B0" </w:instrText>
-      </w:r>
-      <w:r>
-        <w:fldChar w:fldCharType="separate"/>
-      </w:r>
-      <w:r>
-        <w:rPr>
-          <w:rStyle w:val="Hyperlink"/>
-          <w:rFonts w:ascii="Times New Roman" w:hAnsi="Times New Roman" w:cs="Times New Roman"/>
-          <w:sz w:val="28"/>
-          <w:szCs w:val="28"/>
-        </w:rPr>
-        <w:t>https://neerc.ifmo.ru/wiki/index.php?title=Удаление_цепных_правил_из_грамматики#.D0.9A.D0.BE.D1.80.D1.80.D0.B5.D0.BA.D1.82.D0.BD.D0.BE.D1.81.D1.82.D1.8C_.D0.B0.D0.BB.D0.B3.D0.BE.D1.80.D0.B8.D1.82.D0.BC.D0.B0</w:t>
-      </w:r>
-      <w:r>
-        <w:rPr>
-          <w:rStyle w:val="Hyperlink"/>
-          <w:rFonts w:ascii="Times New Roman" w:hAnsi="Times New Roman" w:cs="Times New Roman"/>
-          <w:sz w:val="28"/>
-          <w:szCs w:val="28"/>
-        </w:rPr>
-        <w:fldChar w:fldCharType="end"/>
-      </w:r>
+      <w:hyperlink r:id="rId14" w:history="1">
+        <w:r>
+          <w:rPr>
+            <w:rStyle w:val="Hyperlink"/>
+            <w:rFonts w:ascii="Times New Roman" w:hAnsi="Times New Roman" w:cs="Times New Roman"/>
+            <w:sz w:val="28"/>
+            <w:szCs w:val="28"/>
+          </w:rPr>
+          <w:t>https://neerc.ifmo.ru/wiki/index.php?title=Удаление_цепных_правил_из_грамматики#.D0.9A.D0.BE.D1.80.D1.80.D0.B5.D0.BA.D1.82.D0.BD.D0.BE.D1.81.D1.82.D1.8C_.D0.B0.D0.BB.D0.B3.D0.BE.D1.80.D0.B8.D1.82.D0.BC.D0.B0</w:t>
+        </w:r>
+      </w:hyperlink>
     </w:p>
     <w:p>
       <w:pPr>
@@ -10527,7 +10505,7 @@
           <w:szCs w:val="28"/>
         </w:rPr>
       </w:pPr>
-      <w:hyperlink r:id="rId12" w:history="1">
+      <w:hyperlink r:id="rId15" w:history="1">
         <w:r>
           <w:rPr>
             <w:rStyle w:val="Hyperlink"/>
@@ -10552,34 +10530,37 @@
           <w:szCs w:val="28"/>
         </w:rPr>
       </w:pPr>
-      <w:r>
-        <w:rPr>
-          <w:rFonts w:ascii="Times New Roman" w:hAnsi="Times New Roman" w:cs="Times New Roman"/>
-          <w:sz w:val="28"/>
-          <w:szCs w:val="28"/>
-        </w:rPr>
-        <w:t xml:space="preserve">Карлов </w:t>
-      </w:r>
-      <w:proofErr w:type="gramStart"/>
-      <w:r>
-        <w:rPr>
-          <w:rFonts w:ascii="Times New Roman" w:hAnsi="Times New Roman" w:cs="Times New Roman"/>
-          <w:sz w:val="28"/>
-          <w:szCs w:val="28"/>
-        </w:rPr>
-        <w:t>Б.Н</w:t>
-      </w:r>
-      <w:proofErr w:type="gramEnd"/>
-      <w:r>
-        <w:rPr>
-          <w:rFonts w:ascii="Times New Roman" w:hAnsi="Times New Roman" w:cs="Times New Roman"/>
-          <w:sz w:val="28"/>
-          <w:szCs w:val="28"/>
-        </w:rPr>
-        <w:t xml:space="preserve"> - ТЕОРИЯ АВТОМАТОВ И ФОРМАЛЬНЫХ ЯЗЫКОВ </w:t>
-      </w:r>
+      <w:proofErr w:type="spellStart"/>
+      <w:r>
+        <w:rPr>
+          <w:rFonts w:ascii="Times New Roman" w:hAnsi="Times New Roman" w:cs="Times New Roman"/>
+          <w:sz w:val="28"/>
+          <w:szCs w:val="28"/>
+        </w:rPr>
+        <w:t>Ахо</w:t>
+      </w:r>
+      <w:proofErr w:type="spellEnd"/>
+      <w:r>
+        <w:rPr>
+          <w:rFonts w:ascii="Times New Roman" w:hAnsi="Times New Roman" w:cs="Times New Roman"/>
+          <w:sz w:val="28"/>
+          <w:szCs w:val="28"/>
+        </w:rPr>
+        <w:t xml:space="preserve"> А., Ульман Дж. Теория синтаксического анализа, перевода и компиляции</w:t>
+      </w:r>
+    </w:p>
+    <w:p>
+      <w:pPr>
+        <w:pStyle w:val="ListParagraph"/>
+        <w:rPr>
+          <w:rFonts w:ascii="Times New Roman" w:hAnsi="Times New Roman" w:cs="Times New Roman"/>
+          <w:sz w:val="28"/>
+          <w:szCs w:val="28"/>
+        </w:rPr>
+      </w:pPr>
     </w:p>
     <w:sectPr>
+      <w:footerReference w:type="default" r:id="rId16"/>
       <w:pgSz w:w="11906" w:h="16838"/>
       <w:pgMar w:top="1134" w:right="850" w:bottom="1134" w:left="1701" w:header="708" w:footer="708" w:gutter="0"/>
       <w:cols w:space="708"/>
@@ -10589,8 +10570,111 @@
 </w:document>
 </file>
 
+<file path=word/endnotes.xml><?xml version="1.0" encoding="utf-8"?>
+<w:endnotes xmlns:wpc="http://schemas.microsoft.com/office/word/2010/wordprocessingCanvas" xmlns:cx="http://schemas.microsoft.com/office/drawing/2014/chartex" xmlns:cx1="http://schemas.microsoft.com/office/drawing/2015/9/8/chartex" xmlns:cx2="http://schemas.microsoft.com/office/drawing/2015/10/21/chartex" xmlns:cx3="http://schemas.microsoft.com/office/drawing/2016/5/9/chartex" xmlns:cx4="http://schemas.microsoft.com/office/drawing/2016/5/10/chartex" xmlns:cx5="http://schemas.microsoft.com/office/drawing/2016/5/11/chartex" xmlns:cx6="http://schemas.microsoft.com/office/drawing/2016/5/12/chartex" xmlns:cx7="http://schemas.microsoft.com/office/drawing/2016/5/13/chartex" xmlns:cx8="http://schemas.microsoft.com/office/drawing/2016/5/14/chartex" xmlns:mc="http://schemas.openxmlformats.org/markup-compatibility/2006" xmlns:aink="http://schemas.microsoft.com/office/drawing/2016/ink" xmlns:am3d="http://schemas.microsoft.com/office/drawing/2017/model3d" xmlns:o="urn:schemas-microsoft-com:office:office" xmlns:r="http://schemas.openxmlformats.org/officeDocument/2006/relationships" xmlns:m="http://schemas.openxmlformats.org/officeDocument/2006/math" xmlns:v="urn:schemas-microsoft-com:vml" xmlns:wp14="http://schemas.microsoft.com/office/word/2010/wordprocessingDrawing" xmlns:wp="http://schemas.openxmlformats.org/drawingml/2006/wordprocessingDrawing" xmlns:w10="urn:schemas-microsoft-com:office:word" xmlns:w="http://schemas.openxmlformats.org/wordprocessingml/2006/main" xmlns:w14="http://schemas.microsoft.com/office/word/2010/wordml" xmlns:w15="http://schemas.microsoft.com/office/word/2012/wordml" xmlns:w16cex="http://schemas.microsoft.com/office/word/2018/wordml/cex" xmlns:w16cid="http://schemas.microsoft.com/office/word/2016/wordml/cid" xmlns:w16="http://schemas.microsoft.com/office/word/2018/wordml" xmlns:w16se="http://schemas.microsoft.com/office/word/2015/wordml/symex" xmlns:wpg="http://schemas.microsoft.com/office/word/2010/wordprocessingGroup" xmlns:wpi="http://schemas.microsoft.com/office/word/2010/wordprocessingInk" xmlns:wne="http://schemas.microsoft.com/office/word/2006/wordml" xmlns:wps="http://schemas.microsoft.com/office/word/2010/wordprocessingShape" mc:Ignorable="w14 w15 w16se w16cid w16 w16cex wp14">
+  <w:endnote w:type="separator" w:id="-1">
+    <w:p>
+      <w:pPr>
+        <w:spacing w:after="0" w:line="240" w:lineRule="auto"/>
+      </w:pPr>
+      <w:r>
+        <w:separator/>
+      </w:r>
+    </w:p>
+  </w:endnote>
+  <w:endnote w:type="continuationSeparator" w:id="0">
+    <w:p>
+      <w:pPr>
+        <w:spacing w:after="0" w:line="240" w:lineRule="auto"/>
+      </w:pPr>
+      <w:r>
+        <w:continuationSeparator/>
+      </w:r>
+    </w:p>
+  </w:endnote>
+</w:endnotes>
+</file>
+
+<file path=word/footer1.xml><?xml version="1.0" encoding="utf-8"?>
+<w:ftr xmlns:wpc="http://schemas.microsoft.com/office/word/2010/wordprocessingCanvas" xmlns:cx="http://schemas.microsoft.com/office/drawing/2014/chartex" xmlns:cx1="http://schemas.microsoft.com/office/drawing/2015/9/8/chartex" xmlns:cx2="http://schemas.microsoft.com/office/drawing/2015/10/21/chartex" xmlns:cx3="http://schemas.microsoft.com/office/drawing/2016/5/9/chartex" xmlns:cx4="http://schemas.microsoft.com/office/drawing/2016/5/10/chartex" xmlns:cx5="http://schemas.microsoft.com/office/drawing/2016/5/11/chartex" xmlns:cx6="http://schemas.microsoft.com/office/drawing/2016/5/12/chartex" xmlns:cx7="http://schemas.microsoft.com/office/drawing/2016/5/13/chartex" xmlns:cx8="http://schemas.microsoft.com/office/drawing/2016/5/14/chartex" xmlns:mc="http://schemas.openxmlformats.org/markup-compatibility/2006" xmlns:aink="http://schemas.microsoft.com/office/drawing/2016/ink" xmlns:am3d="http://schemas.microsoft.com/office/drawing/2017/model3d" xmlns:o="urn:schemas-microsoft-com:office:office" xmlns:r="http://schemas.openxmlformats.org/officeDocument/2006/relationships" xmlns:m="http://schemas.openxmlformats.org/officeDocument/2006/math" xmlns:v="urn:schemas-microsoft-com:vml" xmlns:wp14="http://schemas.microsoft.com/office/word/2010/wordprocessingDrawing" xmlns:wp="http://schemas.openxmlformats.org/drawingml/2006/wordprocessingDrawing" xmlns:w10="urn:schemas-microsoft-com:office:word" xmlns:w="http://schemas.openxmlformats.org/wordprocessingml/2006/main" xmlns:w14="http://schemas.microsoft.com/office/word/2010/wordml" xmlns:w15="http://schemas.microsoft.com/office/word/2012/wordml" xmlns:w16cex="http://schemas.microsoft.com/office/word/2018/wordml/cex" xmlns:w16cid="http://schemas.microsoft.com/office/word/2016/wordml/cid" xmlns:w16="http://schemas.microsoft.com/office/word/2018/wordml" xmlns:w16se="http://schemas.microsoft.com/office/word/2015/wordml/symex" xmlns:wpg="http://schemas.microsoft.com/office/word/2010/wordprocessingGroup" xmlns:wpi="http://schemas.microsoft.com/office/word/2010/wordprocessingInk" xmlns:wne="http://schemas.microsoft.com/office/word/2006/wordml" xmlns:wps="http://schemas.microsoft.com/office/word/2010/wordprocessingShape" mc:Ignorable="w14 w15 w16se w16cid w16 w16cex wp14">
+  <w:sdt>
+    <w:sdtPr>
+      <w:id w:val="-1867743365"/>
+      <w:docPartObj>
+        <w:docPartGallery w:val="Page Numbers (Bottom of Page)"/>
+        <w:docPartUnique/>
+      </w:docPartObj>
+    </w:sdtPr>
+    <w:sdtEndPr>
+      <w:rPr>
+        <w:noProof/>
+      </w:rPr>
+    </w:sdtEndPr>
+    <w:sdtContent>
+      <w:p>
+        <w:pPr>
+          <w:pStyle w:val="Footer"/>
+          <w:jc w:val="center"/>
+        </w:pPr>
+        <w:r>
+          <w:fldChar w:fldCharType="begin"/>
+        </w:r>
+        <w:r>
+          <w:instrText xml:space="preserve"> PAGE   \* MERGEFORMAT </w:instrText>
+        </w:r>
+        <w:r>
+          <w:fldChar w:fldCharType="separate"/>
+        </w:r>
+        <w:r>
+          <w:rPr>
+            <w:noProof/>
+          </w:rPr>
+          <w:t>2</w:t>
+        </w:r>
+        <w:r>
+          <w:rPr>
+            <w:noProof/>
+          </w:rPr>
+          <w:fldChar w:fldCharType="end"/>
+        </w:r>
+      </w:p>
+    </w:sdtContent>
+  </w:sdt>
+  <w:p>
+    <w:pPr>
+      <w:pStyle w:val="Footer"/>
+    </w:pPr>
+  </w:p>
+</w:ftr>
+</file>
+
+<file path=word/footnotes.xml><?xml version="1.0" encoding="utf-8"?>
+<w:footnotes xmlns:wpc="http://schemas.microsoft.com/office/word/2010/wordprocessingCanvas" xmlns:cx="http://schemas.microsoft.com/office/drawing/2014/chartex" xmlns:cx1="http://schemas.microsoft.com/office/drawing/2015/9/8/chartex" xmlns:cx2="http://schemas.microsoft.com/office/drawing/2015/10/21/chartex" xmlns:cx3="http://schemas.microsoft.com/office/drawing/2016/5/9/chartex" xmlns:cx4="http://schemas.microsoft.com/office/drawing/2016/5/10/chartex" xmlns:cx5="http://schemas.microsoft.com/office/drawing/2016/5/11/chartex" xmlns:cx6="http://schemas.microsoft.com/office/drawing/2016/5/12/chartex" xmlns:cx7="http://schemas.microsoft.com/office/drawing/2016/5/13/chartex" xmlns:cx8="http://schemas.microsoft.com/office/drawing/2016/5/14/chartex" xmlns:mc="http://schemas.openxmlformats.org/markup-compatibility/2006" xmlns:aink="http://schemas.microsoft.com/office/drawing/2016/ink" xmlns:am3d="http://schemas.microsoft.com/office/drawing/2017/model3d" xmlns:o="urn:schemas-microsoft-com:office:office" xmlns:r="http://schemas.openxmlformats.org/officeDocument/2006/relationships" xmlns:m="http://schemas.openxmlformats.org/officeDocument/2006/math" xmlns:v="urn:schemas-microsoft-com:vml" xmlns:wp14="http://schemas.microsoft.com/office/word/2010/wordprocessingDrawing" xmlns:wp="http://schemas.openxmlformats.org/drawingml/2006/wordprocessingDrawing" xmlns:w10="urn:schemas-microsoft-com:office:word" xmlns:w="http://schemas.openxmlformats.org/wordprocessingml/2006/main" xmlns:w14="http://schemas.microsoft.com/office/word/2010/wordml" xmlns:w15="http://schemas.microsoft.com/office/word/2012/wordml" xmlns:w16cex="http://schemas.microsoft.com/office/word/2018/wordml/cex" xmlns:w16cid="http://schemas.microsoft.com/office/word/2016/wordml/cid" xmlns:w16="http://schemas.microsoft.com/office/word/2018/wordml" xmlns:w16se="http://schemas.microsoft.com/office/word/2015/wordml/symex" xmlns:wpg="http://schemas.microsoft.com/office/word/2010/wordprocessingGroup" xmlns:wpi="http://schemas.microsoft.com/office/word/2010/wordprocessingInk" xmlns:wne="http://schemas.microsoft.com/office/word/2006/wordml" xmlns:wps="http://schemas.microsoft.com/office/word/2010/wordprocessingShape" mc:Ignorable="w14 w15 w16se w16cid w16 w16cex wp14">
+  <w:footnote w:type="separator" w:id="-1">
+    <w:p>
+      <w:pPr>
+        <w:spacing w:after="0" w:line="240" w:lineRule="auto"/>
+      </w:pPr>
+      <w:r>
+        <w:separator/>
+      </w:r>
+    </w:p>
+  </w:footnote>
+  <w:footnote w:type="continuationSeparator" w:id="0">
+    <w:p>
+      <w:pPr>
+        <w:spacing w:after="0" w:line="240" w:lineRule="auto"/>
+      </w:pPr>
+      <w:r>
+        <w:continuationSeparator/>
+      </w:r>
+    </w:p>
+  </w:footnote>
+</w:footnotes>
+</file>
+
 <file path=word/numbering.xml><?xml version="1.0" encoding="utf-8"?>
-<w:numbering xmlns:wpc="http://schemas.microsoft.com/office/word/2010/wordprocessingCanvas" xmlns:cx="http://schemas.microsoft.com/office/drawing/2014/chartex" xmlns:cx1="http://schemas.microsoft.com/office/drawing/2015/9/8/chartex" xmlns:cx2="http://schemas.microsoft.com/office/drawing/2015/10/21/chartex" xmlns:cx3="http://schemas.microsoft.com/office/drawing/2016/5/9/chartex" xmlns:cx4="http://schemas.microsoft.com/office/drawing/2016/5/10/chartex" xmlns:cx5="http://schemas.microsoft.com/office/drawing/2016/5/11/chartex" xmlns:cx6="http://schemas.microsoft.com/office/drawing/2016/5/12/chartex" xmlns:cx7="http://schemas.microsoft.com/office/drawing/2016/5/13/chartex" xmlns:cx8="http://schemas.microsoft.com/office/drawing/2016/5/14/chartex" xmlns:mc="http://schemas.openxmlformats.org/markup-compatibility/2006" xmlns:aink="http://schemas.microsoft.com/office/drawing/2016/ink" xmlns:am3d="http://schemas.microsoft.com/office/drawing/2017/model3d" xmlns:o="urn:schemas-microsoft-com:office:office" xmlns:r="http://schemas.openxmlformats.org/officeDocument/2006/relationships" xmlns:m="http://schemas.openxmlformats.org/officeDocument/2006/math" xmlns:v="urn:schemas-microsoft-com:vml" xmlns:wp14="http://schemas.microsoft.com/office/word/2010/wordprocessingDrawing" xmlns:wp="http://schemas.openxmlformats.org/drawingml/2006/wordprocessingDrawing" xmlns:w10="urn:schemas-microsoft-com:office:word" xmlns:w="http://schemas.openxmlformats.org/wordprocessingml/2006/main" xmlns:w14="http://schemas.microsoft.com/office/word/2010/wordml" xmlns:w15="http://schemas.microsoft.com/office/word/2012/wordml" xmlns:w16cid="http://schemas.microsoft.com/office/word/2016/wordml/cid" xmlns:w16se="http://schemas.microsoft.com/office/word/2015/wordml/symex" xmlns:wpg="http://schemas.microsoft.com/office/word/2010/wordprocessingGroup" xmlns:wpi="http://schemas.microsoft.com/office/word/2010/wordprocessingInk" xmlns:wne="http://schemas.microsoft.com/office/word/2006/wordml" xmlns:wps="http://schemas.microsoft.com/office/word/2010/wordprocessingShape" mc:Ignorable="w14 w15 w16se w16cid wp14">
+<w:numbering xmlns:wpc="http://schemas.microsoft.com/office/word/2010/wordprocessingCanvas" xmlns:cx="http://schemas.microsoft.com/office/drawing/2014/chartex" xmlns:cx1="http://schemas.microsoft.com/office/drawing/2015/9/8/chartex" xmlns:cx2="http://schemas.microsoft.com/office/drawing/2015/10/21/chartex" xmlns:cx3="http://schemas.microsoft.com/office/drawing/2016/5/9/chartex" xmlns:cx4="http://schemas.microsoft.com/office/drawing/2016/5/10/chartex" xmlns:cx5="http://schemas.microsoft.com/office/drawing/2016/5/11/chartex" xmlns:cx6="http://schemas.microsoft.com/office/drawing/2016/5/12/chartex" xmlns:cx7="http://schemas.microsoft.com/office/drawing/2016/5/13/chartex" xmlns:cx8="http://schemas.microsoft.com/office/drawing/2016/5/14/chartex" xmlns:mc="http://schemas.openxmlformats.org/markup-compatibility/2006" xmlns:aink="http://schemas.microsoft.com/office/drawing/2016/ink" xmlns:am3d="http://schemas.microsoft.com/office/drawing/2017/model3d" xmlns:o="urn:schemas-microsoft-com:office:office" xmlns:r="http://schemas.openxmlformats.org/officeDocument/2006/relationships" xmlns:m="http://schemas.openxmlformats.org/officeDocument/2006/math" xmlns:v="urn:schemas-microsoft-com:vml" xmlns:wp14="http://schemas.microsoft.com/office/word/2010/wordprocessingDrawing" xmlns:wp="http://schemas.openxmlformats.org/drawingml/2006/wordprocessingDrawing" xmlns:w10="urn:schemas-microsoft-com:office:word" xmlns:w="http://schemas.openxmlformats.org/wordprocessingml/2006/main" xmlns:w14="http://schemas.microsoft.com/office/word/2010/wordml" xmlns:w15="http://schemas.microsoft.com/office/word/2012/wordml" xmlns:w16cex="http://schemas.microsoft.com/office/word/2018/wordml/cex" xmlns:w16cid="http://schemas.microsoft.com/office/word/2016/wordml/cid" xmlns:w16="http://schemas.microsoft.com/office/word/2018/wordml" xmlns:w16se="http://schemas.microsoft.com/office/word/2015/wordml/symex" xmlns:wpg="http://schemas.microsoft.com/office/word/2010/wordprocessingGroup" xmlns:wpi="http://schemas.microsoft.com/office/word/2010/wordprocessingInk" xmlns:wne="http://schemas.microsoft.com/office/word/2006/wordml" xmlns:wps="http://schemas.microsoft.com/office/word/2010/wordprocessingShape" mc:Ignorable="w14 w15 w16se w16cid w16 w16cex wp14">
   <w:abstractNum w:abstractNumId="0" w15:restartNumberingAfterBreak="0">
     <w:nsid w:val="0C41406C"/>
     <w:multiLevelType w:val="hybridMultilevel"/>
@@ -10793,7 +10877,7 @@
   <w:abstractNum w:abstractNumId="2" w15:restartNumberingAfterBreak="0">
     <w:nsid w:val="2B1F6F69"/>
     <w:multiLevelType w:val="hybridMultilevel"/>
-    <w:tmpl w:val="9B84B1A2"/>
+    <w:tmpl w:val="85BE2C2C"/>
     <w:lvl w:ilvl="0" w:tplc="04190001">
       <w:start w:val="1"/>
       <w:numFmt w:val="bullet"/>
@@ -10803,7 +10887,7 @@
         <w:ind w:left="720" w:hanging="360"/>
       </w:pPr>
       <w:rPr>
-        <w:rFonts w:ascii="Symbol" w:hAnsi="Symbol" w:cs="Symbol" w:hint="default"/>
+        <w:rFonts w:ascii="Symbol" w:hAnsi="Symbol" w:hint="default"/>
       </w:rPr>
     </w:lvl>
     <w:lvl w:ilvl="1" w:tplc="04190003" w:tentative="1">
@@ -11032,7 +11116,7 @@
 </file>
 
 <file path=word/styles.xml><?xml version="1.0" encoding="utf-8"?>
-<w:styles xmlns:mc="http://schemas.openxmlformats.org/markup-compatibility/2006" xmlns:r="http://schemas.openxmlformats.org/officeDocument/2006/relationships" xmlns:w="http://schemas.openxmlformats.org/wordprocessingml/2006/main" xmlns:w14="http://schemas.microsoft.com/office/word/2010/wordml" xmlns:w15="http://schemas.microsoft.com/office/word/2012/wordml" xmlns:w16cid="http://schemas.microsoft.com/office/word/2016/wordml/cid" xmlns:w16se="http://schemas.microsoft.com/office/word/2015/wordml/symex" mc:Ignorable="w14 w15 w16se w16cid">
+<w:styles xmlns:mc="http://schemas.openxmlformats.org/markup-compatibility/2006" xmlns:r="http://schemas.openxmlformats.org/officeDocument/2006/relationships" xmlns:w="http://schemas.openxmlformats.org/wordprocessingml/2006/main" xmlns:w14="http://schemas.microsoft.com/office/word/2010/wordml" xmlns:w15="http://schemas.microsoft.com/office/word/2012/wordml" xmlns:w16cex="http://schemas.microsoft.com/office/word/2018/wordml/cex" xmlns:w16cid="http://schemas.microsoft.com/office/word/2016/wordml/cid" xmlns:w16="http://schemas.microsoft.com/office/word/2018/wordml" xmlns:w16se="http://schemas.microsoft.com/office/word/2015/wordml/symex" mc:Ignorable="w14 w15 w16se w16cid w16 w16cex">
   <w:docDefaults>
     <w:rPrDefault>
       <w:rPr>
@@ -11776,6 +11860,50 @@
       <w:lang w:eastAsia="ru-RU"/>
     </w:rPr>
   </w:style>
+  <w:style w:type="paragraph" w:styleId="Header">
+    <w:name w:val="header"/>
+    <w:basedOn w:val="Normal"/>
+    <w:link w:val="HeaderChar"/>
+    <w:uiPriority w:val="99"/>
+    <w:unhideWhenUsed/>
+    <w:rsid w:val="001D55AC"/>
+    <w:pPr>
+      <w:tabs>
+        <w:tab w:val="center" w:pos="4677"/>
+        <w:tab w:val="right" w:pos="9355"/>
+      </w:tabs>
+      <w:spacing w:after="0" w:line="240" w:lineRule="auto"/>
+    </w:pPr>
+  </w:style>
+  <w:style w:type="character" w:customStyle="1" w:styleId="HeaderChar">
+    <w:name w:val="Header Char"/>
+    <w:basedOn w:val="DefaultParagraphFont"/>
+    <w:link w:val="Header"/>
+    <w:uiPriority w:val="99"/>
+    <w:rsid w:val="001D55AC"/>
+  </w:style>
+  <w:style w:type="paragraph" w:styleId="Footer">
+    <w:name w:val="footer"/>
+    <w:basedOn w:val="Normal"/>
+    <w:link w:val="FooterChar"/>
+    <w:uiPriority w:val="99"/>
+    <w:unhideWhenUsed/>
+    <w:rsid w:val="001D55AC"/>
+    <w:pPr>
+      <w:tabs>
+        <w:tab w:val="center" w:pos="4677"/>
+        <w:tab w:val="right" w:pos="9355"/>
+      </w:tabs>
+      <w:spacing w:after="0" w:line="240" w:lineRule="auto"/>
+    </w:pPr>
+  </w:style>
+  <w:style w:type="character" w:customStyle="1" w:styleId="FooterChar">
+    <w:name w:val="Footer Char"/>
+    <w:basedOn w:val="DefaultParagraphFont"/>
+    <w:link w:val="Footer"/>
+    <w:uiPriority w:val="99"/>
+    <w:rsid w:val="001D55AC"/>
+  </w:style>
 </w:styles>
 </file>
 
@@ -12079,7 +12207,7 @@
 </file>
 
 <file path=customXml/itemProps1.xml><?xml version="1.0" encoding="utf-8"?>
-<ds:datastoreItem xmlns:ds="http://schemas.openxmlformats.org/officeDocument/2006/customXml" ds:itemID="{5087F54B-7B19-450F-B49F-471C43259EB0}">
+<ds:datastoreItem xmlns:ds="http://schemas.openxmlformats.org/officeDocument/2006/customXml" ds:itemID="{4D78FEC4-E428-45F3-A972-6EB460DA0973}">
   <ds:schemaRefs>
     <ds:schemaRef ds:uri="http://schemas.openxmlformats.org/officeDocument/2006/bibliography"/>
   </ds:schemaRefs>

</xml_diff>

<commit_message>
fix repeating rules (just add set☺)
</commit_message>
<xml_diff>
--- a/Курсач.docx
+++ b/Курсач.docx
@@ -356,18 +356,8 @@
           <w:sz w:val="28"/>
           <w:szCs w:val="28"/>
         </w:rPr>
-        <w:t xml:space="preserve">Иванов </w:t>
-      </w:r>
-      <w:proofErr w:type="gramStart"/>
-      <w:r>
-        <w:rPr>
-          <w:color w:val="000000"/>
-          <w:sz w:val="28"/>
-          <w:szCs w:val="28"/>
-        </w:rPr>
-        <w:t>Р.В</w:t>
-      </w:r>
-      <w:proofErr w:type="gramEnd"/>
+        <w:t>Иванов Р.В</w:t>
+      </w:r>
     </w:p>
     <w:p>
       <w:pPr>
@@ -414,18 +404,8 @@
           <w:sz w:val="28"/>
           <w:szCs w:val="28"/>
         </w:rPr>
-        <w:t xml:space="preserve">Карлов </w:t>
-      </w:r>
-      <w:proofErr w:type="gramStart"/>
-      <w:r>
-        <w:rPr>
-          <w:color w:val="000000"/>
-          <w:sz w:val="28"/>
-          <w:szCs w:val="28"/>
-        </w:rPr>
-        <w:t>Б.Н</w:t>
-      </w:r>
-      <w:proofErr w:type="gramEnd"/>
+        <w:t>Карлов Б.Н</w:t>
+      </w:r>
     </w:p>
     <w:p>
       <w:pPr>
@@ -443,19 +423,6 @@
       <w:pPr>
         <w:pStyle w:val="NormalWeb"/>
         <w:spacing w:line="360" w:lineRule="auto"/>
-        <w:jc w:val="right"/>
-        <w:rPr>
-          <w:color w:val="000000"/>
-          <w:sz w:val="28"/>
-          <w:szCs w:val="28"/>
-        </w:rPr>
-      </w:pPr>
-    </w:p>
-    <w:p>
-      <w:pPr>
-        <w:pStyle w:val="NormalWeb"/>
-        <w:spacing w:line="360" w:lineRule="auto"/>
-        <w:jc w:val="right"/>
         <w:rPr>
           <w:color w:val="000000"/>
           <w:sz w:val="28"/>
@@ -480,27 +447,8 @@
           <w:sz w:val="28"/>
           <w:szCs w:val="28"/>
         </w:rPr>
-        <w:lastRenderedPageBreak/>
         <w:t>Тверь 2020</w:t>
       </w:r>
-    </w:p>
-    <w:p>
-      <w:pPr>
-        <w:rPr>
-          <w:rFonts w:ascii="Times New Roman" w:hAnsi="Times New Roman" w:cs="Times New Roman"/>
-          <w:sz w:val="28"/>
-          <w:szCs w:val="28"/>
-        </w:rPr>
-      </w:pPr>
-    </w:p>
-    <w:p>
-      <w:pPr>
-        <w:rPr>
-          <w:rFonts w:ascii="Times New Roman" w:hAnsi="Times New Roman" w:cs="Times New Roman"/>
-          <w:sz w:val="28"/>
-          <w:szCs w:val="28"/>
-        </w:rPr>
-      </w:pPr>
     </w:p>
     <w:p>
       <w:pPr>
@@ -1136,7 +1084,7 @@
                 <w:noProof/>
                 <w:webHidden/>
               </w:rPr>
-              <w:t>7</w:t>
+              <w:t>8</w:t>
             </w:r>
             <w:r>
               <w:rPr>
@@ -1428,6 +1376,7 @@
           <w:sz w:val="28"/>
           <w:szCs w:val="28"/>
         </w:rPr>
+        <w:lastRenderedPageBreak/>
         <w:t>Введение</w:t>
       </w:r>
       <w:bookmarkEnd w:id="0"/>
@@ -2325,25 +2274,7 @@
           <w:sz w:val="28"/>
           <w:szCs w:val="28"/>
         </w:rPr>
-        <w:t xml:space="preserve"> , − непересекающиеся конечные множества терминальных и нетерминальных символов (терминалов и </w:t>
-      </w:r>
-      <w:proofErr w:type="spellStart"/>
-      <w:r>
-        <w:rPr>
-          <w:rFonts w:ascii="Times New Roman" w:hAnsi="Times New Roman" w:cs="Times New Roman"/>
-          <w:sz w:val="28"/>
-          <w:szCs w:val="28"/>
-        </w:rPr>
-        <w:t>нетерминалов</w:t>
-      </w:r>
-      <w:proofErr w:type="spellEnd"/>
-      <w:r>
-        <w:rPr>
-          <w:rFonts w:ascii="Times New Roman" w:hAnsi="Times New Roman" w:cs="Times New Roman"/>
-          <w:sz w:val="28"/>
-          <w:szCs w:val="28"/>
-        </w:rPr>
-        <w:t>) соответственно;</w:t>
+        <w:t xml:space="preserve"> , − непересекающиеся конечные множества терминальных и нетерминальных символов (терминалов и нетерминалов) соответственно;</w:t>
       </w:r>
       <m:oMath>
         <m:r>
@@ -2862,25 +2793,7 @@
           <w:sz w:val="28"/>
           <w:szCs w:val="28"/>
         </w:rPr>
-        <w:t xml:space="preserve"> – </w:t>
-      </w:r>
-      <w:proofErr w:type="spellStart"/>
-      <w:r>
-        <w:rPr>
-          <w:rFonts w:ascii="Times New Roman" w:hAnsi="Times New Roman" w:cs="Times New Roman"/>
-          <w:sz w:val="28"/>
-          <w:szCs w:val="28"/>
-        </w:rPr>
-        <w:t>нетерминалы</w:t>
-      </w:r>
-      <w:proofErr w:type="spellEnd"/>
-      <w:r>
-        <w:rPr>
-          <w:rFonts w:ascii="Times New Roman" w:hAnsi="Times New Roman" w:cs="Times New Roman"/>
-          <w:sz w:val="28"/>
-          <w:szCs w:val="28"/>
-        </w:rPr>
-        <w:t>.</w:t>
+        <w:t xml:space="preserve"> – нетерминалы.</w:t>
       </w:r>
     </w:p>
     <w:p>
@@ -2918,6 +2831,7 @@
           <w:sz w:val="28"/>
           <w:szCs w:val="28"/>
         </w:rPr>
+        <w:lastRenderedPageBreak/>
         <w:t>Аналитическая часть</w:t>
       </w:r>
       <w:bookmarkEnd w:id="1"/>
@@ -3047,7 +2961,6 @@
         </w:rPr>
         <w:t> (</w:t>
       </w:r>
-      <w:proofErr w:type="spellStart"/>
       <w:r>
         <w:rPr>
           <w:rFonts w:ascii="Times New Roman" w:hAnsi="Times New Roman" w:cs="Times New Roman"/>
@@ -3057,33 +2970,8 @@
           <w:sz w:val="28"/>
           <w:szCs w:val="28"/>
         </w:rPr>
-        <w:t>unit</w:t>
-      </w:r>
-      <w:proofErr w:type="spellEnd"/>
-      <w:r>
-        <w:rPr>
-          <w:rFonts w:ascii="Times New Roman" w:hAnsi="Times New Roman" w:cs="Times New Roman"/>
-          <w:i/>
-          <w:iCs/>
-          <w:color w:val="222222"/>
-          <w:sz w:val="28"/>
-          <w:szCs w:val="28"/>
-        </w:rPr>
-        <w:t xml:space="preserve"> </w:t>
-      </w:r>
-      <w:proofErr w:type="spellStart"/>
-      <w:r>
-        <w:rPr>
-          <w:rFonts w:ascii="Times New Roman" w:hAnsi="Times New Roman" w:cs="Times New Roman"/>
-          <w:i/>
-          <w:iCs/>
-          <w:color w:val="222222"/>
-          <w:sz w:val="28"/>
-          <w:szCs w:val="28"/>
-        </w:rPr>
-        <w:t>pair</w:t>
-      </w:r>
-      <w:proofErr w:type="spellEnd"/>
+        <w:t>unit pair</w:t>
+      </w:r>
       <w:r>
         <w:rPr>
           <w:rFonts w:ascii="Times New Roman" w:hAnsi="Times New Roman" w:cs="Times New Roman"/>
@@ -3448,29 +3336,7 @@
           <w:szCs w:val="28"/>
           <w:lang w:eastAsia="ru-RU"/>
         </w:rPr>
-        <w:t xml:space="preserve">— </w:t>
-      </w:r>
-      <w:proofErr w:type="spellStart"/>
-      <w:r>
-        <w:rPr>
-          <w:rFonts w:ascii="Times New Roman" w:eastAsia="Times New Roman" w:hAnsi="Times New Roman" w:cs="Times New Roman"/>
-          <w:color w:val="222222"/>
-          <w:sz w:val="28"/>
-          <w:szCs w:val="28"/>
-          <w:lang w:eastAsia="ru-RU"/>
-        </w:rPr>
-        <w:t>нецепное</w:t>
-      </w:r>
-      <w:proofErr w:type="spellEnd"/>
-      <w:r>
-        <w:rPr>
-          <w:rFonts w:ascii="Times New Roman" w:eastAsia="Times New Roman" w:hAnsi="Times New Roman" w:cs="Times New Roman"/>
-          <w:color w:val="222222"/>
-          <w:sz w:val="28"/>
-          <w:szCs w:val="28"/>
-          <w:lang w:eastAsia="ru-RU"/>
-        </w:rPr>
-        <w:t xml:space="preserve"> правило из </w:t>
+        <w:t>— нецепное правило из </w:t>
       </w:r>
       <m:oMath>
         <m:r>
@@ -4138,25 +4004,7 @@
           <w:sz w:val="28"/>
           <w:szCs w:val="28"/>
         </w:rPr>
-        <w:t xml:space="preserve">. Где бы в левом порождении ни использовалось цепное правило, </w:t>
-      </w:r>
-      <w:proofErr w:type="spellStart"/>
-      <w:r>
-        <w:rPr>
-          <w:rFonts w:ascii="Times New Roman" w:hAnsi="Times New Roman" w:cs="Times New Roman"/>
-          <w:sz w:val="28"/>
-          <w:szCs w:val="28"/>
-        </w:rPr>
-        <w:t>нетерминал</w:t>
-      </w:r>
-      <w:proofErr w:type="spellEnd"/>
-      <w:r>
-        <w:rPr>
-          <w:rFonts w:ascii="Times New Roman" w:hAnsi="Times New Roman" w:cs="Times New Roman"/>
-          <w:sz w:val="28"/>
-          <w:szCs w:val="28"/>
-        </w:rPr>
-        <w:t xml:space="preserve"> в правой части становится крайним слева в выводимой цепочке и сразу же заменяется. Таким образом, левое порождение в </w:t>
+        <w:t xml:space="preserve">. Где бы в левом порождении ни использовалось цепное правило, нетерминал в правой части становится крайним слева в выводимой цепочке и сразу же заменяется. Таким образом, левое порождение в </w:t>
       </w:r>
       <m:oMath>
         <m:r>
@@ -4174,43 +4022,7 @@
           <w:sz w:val="28"/>
           <w:szCs w:val="28"/>
         </w:rPr>
-        <w:t xml:space="preserve"> можно разбить на последовательность шагов, в которых ноль или несколько цепных правил сопровождаются </w:t>
-      </w:r>
-      <w:proofErr w:type="spellStart"/>
-      <w:r>
-        <w:rPr>
-          <w:rFonts w:ascii="Times New Roman" w:hAnsi="Times New Roman" w:cs="Times New Roman"/>
-          <w:sz w:val="28"/>
-          <w:szCs w:val="28"/>
-        </w:rPr>
-        <w:t>нецепным</w:t>
-      </w:r>
-      <w:proofErr w:type="spellEnd"/>
-      <w:r>
-        <w:rPr>
-          <w:rFonts w:ascii="Times New Roman" w:hAnsi="Times New Roman" w:cs="Times New Roman"/>
-          <w:sz w:val="28"/>
-          <w:szCs w:val="28"/>
-        </w:rPr>
-        <w:t xml:space="preserve">. Заметим, что любое </w:t>
-      </w:r>
-      <w:proofErr w:type="spellStart"/>
-      <w:r>
-        <w:rPr>
-          <w:rFonts w:ascii="Times New Roman" w:hAnsi="Times New Roman" w:cs="Times New Roman"/>
-          <w:sz w:val="28"/>
-          <w:szCs w:val="28"/>
-        </w:rPr>
-        <w:t>нецепное</w:t>
-      </w:r>
-      <w:proofErr w:type="spellEnd"/>
-      <w:r>
-        <w:rPr>
-          <w:rFonts w:ascii="Times New Roman" w:hAnsi="Times New Roman" w:cs="Times New Roman"/>
-          <w:sz w:val="28"/>
-          <w:szCs w:val="28"/>
-        </w:rPr>
-        <w:t xml:space="preserve"> правило, перед которым нет цепных, образует такой шаг. Но по построению </w:t>
+        <w:t xml:space="preserve"> можно разбить на последовательность шагов, в которых ноль или несколько цепных правил сопровождаются нецепным. Заметим, что любое нецепное правило, перед которым нет цепных, образует такой шаг. Но по построению </w:t>
       </w:r>
       <m:oMath>
         <m:r>
@@ -4525,25 +4337,7 @@
           <w:sz w:val="28"/>
           <w:szCs w:val="28"/>
         </w:rPr>
-        <w:t xml:space="preserve">, за которой следует </w:t>
-      </w:r>
-      <w:proofErr w:type="spellStart"/>
-      <w:r>
-        <w:rPr>
-          <w:rFonts w:ascii="Times New Roman" w:hAnsi="Times New Roman" w:cs="Times New Roman"/>
-          <w:sz w:val="28"/>
-          <w:szCs w:val="28"/>
-        </w:rPr>
-        <w:t>нецепное</w:t>
-      </w:r>
-      <w:proofErr w:type="spellEnd"/>
-      <w:r>
-        <w:rPr>
-          <w:rFonts w:ascii="Times New Roman" w:hAnsi="Times New Roman" w:cs="Times New Roman"/>
-          <w:sz w:val="28"/>
-          <w:szCs w:val="28"/>
-        </w:rPr>
-        <w:t xml:space="preserve"> правило из Γ, то из </w:t>
+        <w:t xml:space="preserve">, за которой следует нецепное правило из Γ, то из </w:t>
       </w:r>
       <m:oMath>
         <m:r>
@@ -5203,25 +4997,7 @@
           <w:sz w:val="28"/>
           <w:szCs w:val="28"/>
         </w:rPr>
-        <w:t xml:space="preserve"> – грамматика. Состоит из полей: аксиома и набора правил, так же имеет </w:t>
-      </w:r>
-      <w:proofErr w:type="spellStart"/>
-      <w:r>
-        <w:rPr>
-          <w:rFonts w:ascii="Times New Roman" w:hAnsi="Times New Roman" w:cs="Times New Roman"/>
-          <w:sz w:val="28"/>
-          <w:szCs w:val="28"/>
-        </w:rPr>
-        <w:t>геторы</w:t>
-      </w:r>
-      <w:proofErr w:type="spellEnd"/>
-      <w:r>
-        <w:rPr>
-          <w:rFonts w:ascii="Times New Roman" w:hAnsi="Times New Roman" w:cs="Times New Roman"/>
-          <w:sz w:val="28"/>
-          <w:szCs w:val="28"/>
-        </w:rPr>
-        <w:t xml:space="preserve"> для доступа к этим полям </w:t>
+        <w:t xml:space="preserve"> – грамматика. Состоит из полей: аксиома и набора правил, так же имеет геторы для доступа к этим полям </w:t>
       </w:r>
     </w:p>
     <w:p>
@@ -5303,7 +5079,6 @@
         </w:rPr>
         <w:t xml:space="preserve">Поля: </w:t>
       </w:r>
-      <w:proofErr w:type="spellStart"/>
       <w:r>
         <w:rPr>
           <w:rFonts w:ascii="Times New Roman" w:hAnsi="Times New Roman" w:cs="Times New Roman"/>
@@ -5313,25 +5088,14 @@
         </w:rPr>
         <w:t>cntNT</w:t>
       </w:r>
-      <w:proofErr w:type="spellEnd"/>
-      <w:r>
-        <w:rPr>
-          <w:rFonts w:ascii="Times New Roman" w:hAnsi="Times New Roman" w:cs="Times New Roman"/>
-          <w:sz w:val="28"/>
-          <w:szCs w:val="28"/>
-        </w:rPr>
-        <w:t xml:space="preserve"> – количество </w:t>
-      </w:r>
-      <w:proofErr w:type="spellStart"/>
-      <w:r>
-        <w:rPr>
-          <w:rFonts w:ascii="Times New Roman" w:hAnsi="Times New Roman" w:cs="Times New Roman"/>
-          <w:sz w:val="28"/>
-          <w:szCs w:val="28"/>
-        </w:rPr>
-        <w:t>нетерминалов</w:t>
-      </w:r>
-      <w:proofErr w:type="spellEnd"/>
+      <w:r>
+        <w:rPr>
+          <w:rFonts w:ascii="Times New Roman" w:hAnsi="Times New Roman" w:cs="Times New Roman"/>
+          <w:sz w:val="28"/>
+          <w:szCs w:val="28"/>
+        </w:rPr>
+        <w:t xml:space="preserve"> – количество нетерминалов</w:t>
+      </w:r>
       <w:r>
         <w:rPr>
           <w:rFonts w:ascii="Times New Roman" w:hAnsi="Times New Roman" w:cs="Times New Roman"/>
@@ -5340,7 +5104,6 @@
         </w:rPr>
         <w:t xml:space="preserve">; </w:t>
       </w:r>
-      <w:proofErr w:type="spellStart"/>
       <w:r>
         <w:rPr>
           <w:rFonts w:ascii="Times New Roman" w:hAnsi="Times New Roman" w:cs="Times New Roman"/>
@@ -5350,25 +5113,115 @@
         </w:rPr>
         <w:t>strNT</w:t>
       </w:r>
-      <w:proofErr w:type="spellEnd"/>
-      <w:r>
-        <w:rPr>
-          <w:rFonts w:ascii="Times New Roman" w:hAnsi="Times New Roman" w:cs="Times New Roman"/>
-          <w:sz w:val="28"/>
-          <w:szCs w:val="28"/>
-        </w:rPr>
-        <w:t xml:space="preserve"> – массив из </w:t>
-      </w:r>
-      <w:proofErr w:type="spellStart"/>
-      <w:r>
-        <w:rPr>
-          <w:rFonts w:ascii="Times New Roman" w:hAnsi="Times New Roman" w:cs="Times New Roman"/>
-          <w:sz w:val="28"/>
-          <w:szCs w:val="28"/>
-        </w:rPr>
-        <w:t>нетерминалов</w:t>
-      </w:r>
-      <w:proofErr w:type="spellEnd"/>
+      <w:r>
+        <w:rPr>
+          <w:rFonts w:ascii="Times New Roman" w:hAnsi="Times New Roman" w:cs="Times New Roman"/>
+          <w:sz w:val="28"/>
+          <w:szCs w:val="28"/>
+        </w:rPr>
+        <w:t xml:space="preserve"> – массив из нетерминалов;</w:t>
+      </w:r>
+      <w:r>
+        <w:rPr>
+          <w:rFonts w:ascii="Times New Roman" w:hAnsi="Times New Roman" w:cs="Times New Roman"/>
+          <w:sz w:val="28"/>
+          <w:szCs w:val="28"/>
+          <w:lang w:val="en-US"/>
+        </w:rPr>
+        <w:t>startPos</w:t>
+      </w:r>
+      <w:r>
+        <w:rPr>
+          <w:rFonts w:ascii="Times New Roman" w:hAnsi="Times New Roman" w:cs="Times New Roman"/>
+          <w:sz w:val="28"/>
+          <w:szCs w:val="28"/>
+        </w:rPr>
+        <w:t xml:space="preserve"> – массив из индекса стартовых позиций нового терминала;</w:t>
+      </w:r>
+      <w:r>
+        <w:rPr>
+          <w:rFonts w:ascii="Times New Roman" w:hAnsi="Times New Roman" w:cs="Times New Roman"/>
+          <w:sz w:val="28"/>
+          <w:szCs w:val="28"/>
+        </w:rPr>
+        <w:t xml:space="preserve"> </w:t>
+      </w:r>
+      <w:r>
+        <w:rPr>
+          <w:rFonts w:ascii="Times New Roman" w:hAnsi="Times New Roman" w:cs="Times New Roman"/>
+          <w:sz w:val="28"/>
+          <w:szCs w:val="28"/>
+          <w:lang w:val="en-US"/>
+        </w:rPr>
+        <w:t>chains</w:t>
+      </w:r>
+      <w:r>
+        <w:rPr>
+          <w:rFonts w:ascii="Times New Roman" w:hAnsi="Times New Roman" w:cs="Times New Roman"/>
+          <w:sz w:val="28"/>
+          <w:szCs w:val="28"/>
+        </w:rPr>
+        <w:t xml:space="preserve"> – массив из количество цепных правил у одного нетерминала;</w:t>
+      </w:r>
+      <w:r>
+        <w:rPr>
+          <w:rFonts w:ascii="Times New Roman" w:hAnsi="Times New Roman" w:cs="Times New Roman"/>
+          <w:sz w:val="28"/>
+          <w:szCs w:val="28"/>
+        </w:rPr>
+        <w:t xml:space="preserve"> </w:t>
+      </w:r>
+      <w:r>
+        <w:rPr>
+          <w:rFonts w:ascii="Times New Roman" w:hAnsi="Times New Roman" w:cs="Times New Roman"/>
+          <w:sz w:val="28"/>
+          <w:szCs w:val="28"/>
+          <w:lang w:val="en-US"/>
+        </w:rPr>
+        <w:t>nonChains</w:t>
+      </w:r>
+      <w:r>
+        <w:rPr>
+          <w:rFonts w:ascii="Times New Roman" w:hAnsi="Times New Roman" w:cs="Times New Roman"/>
+          <w:sz w:val="28"/>
+          <w:szCs w:val="28"/>
+        </w:rPr>
+        <w:t xml:space="preserve"> – массив из количество не цепных правил у одного нетерминала;</w:t>
+      </w:r>
+      <w:r>
+        <w:rPr>
+          <w:rFonts w:ascii="Times New Roman" w:hAnsi="Times New Roman" w:cs="Times New Roman"/>
+          <w:sz w:val="28"/>
+          <w:szCs w:val="28"/>
+        </w:rPr>
+        <w:t xml:space="preserve"> </w:t>
+      </w:r>
+      <w:r>
+        <w:rPr>
+          <w:rFonts w:ascii="Times New Roman" w:hAnsi="Times New Roman" w:cs="Times New Roman"/>
+          <w:sz w:val="28"/>
+          <w:szCs w:val="28"/>
+          <w:lang w:val="en-US"/>
+        </w:rPr>
+        <w:t>table</w:t>
+      </w:r>
+      <w:r>
+        <w:rPr>
+          <w:rFonts w:ascii="Times New Roman" w:hAnsi="Times New Roman" w:cs="Times New Roman"/>
+          <w:sz w:val="28"/>
+          <w:szCs w:val="28"/>
+        </w:rPr>
+        <w:t xml:space="preserve"> – объект класса </w:t>
+      </w:r>
+      <w:r>
+        <w:rPr>
+          <w:rFonts w:ascii="Times New Roman" w:hAnsi="Times New Roman" w:cs="Times New Roman"/>
+          <w:sz w:val="28"/>
+          <w:szCs w:val="28"/>
+          <w:lang w:val="en-US"/>
+        </w:rPr>
+        <w:t>Table</w:t>
+      </w:r>
       <w:r>
         <w:rPr>
           <w:rFonts w:ascii="Times New Roman" w:hAnsi="Times New Roman" w:cs="Times New Roman"/>
@@ -5377,28 +5230,185 @@
         </w:rPr>
         <w:t>;</w:t>
       </w:r>
-      <w:proofErr w:type="spellStart"/>
-      <w:r>
-        <w:rPr>
-          <w:rFonts w:ascii="Times New Roman" w:hAnsi="Times New Roman" w:cs="Times New Roman"/>
-          <w:sz w:val="28"/>
-          <w:szCs w:val="28"/>
-          <w:lang w:val="en-US"/>
-        </w:rPr>
-        <w:t>startPos</w:t>
-      </w:r>
-      <w:proofErr w:type="spellEnd"/>
-      <w:r>
-        <w:rPr>
-          <w:rFonts w:ascii="Times New Roman" w:hAnsi="Times New Roman" w:cs="Times New Roman"/>
-          <w:sz w:val="28"/>
-          <w:szCs w:val="28"/>
-        </w:rPr>
-        <w:t xml:space="preserve"> – массив из индекса стартовых позиций нового терминала;</w:t>
-      </w:r>
-      <w:r>
-        <w:rPr>
-          <w:rFonts w:ascii="Times New Roman" w:hAnsi="Times New Roman" w:cs="Times New Roman"/>
+      <w:r>
+        <w:rPr>
+          <w:rFonts w:ascii="Times New Roman" w:hAnsi="Times New Roman" w:cs="Times New Roman"/>
+          <w:sz w:val="28"/>
+          <w:szCs w:val="28"/>
+        </w:rPr>
+        <w:t xml:space="preserve"> Доступ к полям осуществлен посредством геторов и сеторов.</w:t>
+      </w:r>
+    </w:p>
+    <w:p>
+      <w:pPr>
+        <w:rPr>
+          <w:rFonts w:ascii="Times New Roman" w:hAnsi="Times New Roman" w:cs="Times New Roman"/>
+          <w:sz w:val="28"/>
+          <w:szCs w:val="28"/>
+        </w:rPr>
+      </w:pPr>
+      <w:r>
+        <w:rPr>
+          <w:rFonts w:ascii="Times New Roman" w:hAnsi="Times New Roman" w:cs="Times New Roman"/>
+          <w:b/>
+          <w:bCs/>
+          <w:sz w:val="28"/>
+          <w:szCs w:val="28"/>
+        </w:rPr>
+        <w:t xml:space="preserve">Класс </w:t>
+      </w:r>
+      <w:r>
+        <w:rPr>
+          <w:rFonts w:ascii="Times New Roman" w:hAnsi="Times New Roman" w:cs="Times New Roman"/>
+          <w:b/>
+          <w:bCs/>
+          <w:sz w:val="28"/>
+          <w:szCs w:val="28"/>
+          <w:lang w:val="en-US"/>
+        </w:rPr>
+        <w:t>Rule</w:t>
+      </w:r>
+      <w:r>
+        <w:rPr>
+          <w:rFonts w:ascii="Times New Roman" w:hAnsi="Times New Roman" w:cs="Times New Roman"/>
+          <w:b/>
+          <w:bCs/>
+          <w:sz w:val="28"/>
+          <w:szCs w:val="28"/>
+        </w:rPr>
+        <w:t xml:space="preserve"> – </w:t>
+      </w:r>
+      <w:r>
+        <w:rPr>
+          <w:rFonts w:ascii="Times New Roman" w:hAnsi="Times New Roman" w:cs="Times New Roman"/>
+          <w:sz w:val="28"/>
+          <w:szCs w:val="28"/>
+        </w:rPr>
+        <w:t xml:space="preserve">правила. Состоит из полей: </w:t>
+      </w:r>
+      <w:r>
+        <w:rPr>
+          <w:rFonts w:ascii="Times New Roman" w:hAnsi="Times New Roman" w:cs="Times New Roman"/>
+          <w:sz w:val="28"/>
+          <w:szCs w:val="28"/>
+          <w:lang w:val="en-US"/>
+        </w:rPr>
+        <w:t>nt</w:t>
+      </w:r>
+      <w:r>
+        <w:rPr>
+          <w:rFonts w:ascii="Times New Roman" w:hAnsi="Times New Roman" w:cs="Times New Roman"/>
+          <w:sz w:val="28"/>
+          <w:szCs w:val="28"/>
+        </w:rPr>
+        <w:t xml:space="preserve"> – нетерминал и terminalString - терминал; имеет геторы для доступа к этим полям.</w:t>
+      </w:r>
+    </w:p>
+    <w:p>
+      <w:pPr>
+        <w:rPr>
+          <w:rFonts w:ascii="Times New Roman" w:hAnsi="Times New Roman" w:cs="Times New Roman"/>
+          <w:sz w:val="28"/>
+          <w:szCs w:val="28"/>
+        </w:rPr>
+      </w:pPr>
+      <w:r>
+        <w:rPr>
+          <w:rFonts w:ascii="Times New Roman" w:hAnsi="Times New Roman" w:cs="Times New Roman"/>
+          <w:b/>
+          <w:bCs/>
+          <w:sz w:val="28"/>
+          <w:szCs w:val="28"/>
+        </w:rPr>
+        <w:t xml:space="preserve">Класс </w:t>
+      </w:r>
+      <w:r>
+        <w:rPr>
+          <w:rFonts w:ascii="Times New Roman" w:hAnsi="Times New Roman" w:cs="Times New Roman"/>
+          <w:b/>
+          <w:bCs/>
+          <w:sz w:val="28"/>
+          <w:szCs w:val="28"/>
+          <w:lang w:val="en-US"/>
+        </w:rPr>
+        <w:t>Table</w:t>
+      </w:r>
+      <w:r>
+        <w:rPr>
+          <w:rFonts w:ascii="Times New Roman" w:hAnsi="Times New Roman" w:cs="Times New Roman"/>
+          <w:sz w:val="28"/>
+          <w:szCs w:val="28"/>
+        </w:rPr>
+        <w:t xml:space="preserve"> – таблица. Состоит из полей: </w:t>
+      </w:r>
+      <w:r>
+        <w:rPr>
+          <w:rFonts w:ascii="Times New Roman" w:hAnsi="Times New Roman" w:cs="Times New Roman"/>
+          <w:sz w:val="28"/>
+          <w:szCs w:val="28"/>
+          <w:lang w:val="en-US"/>
+        </w:rPr>
+        <w:t>table</w:t>
+      </w:r>
+      <w:r>
+        <w:rPr>
+          <w:rFonts w:ascii="Times New Roman" w:hAnsi="Times New Roman" w:cs="Times New Roman"/>
+          <w:sz w:val="28"/>
+          <w:szCs w:val="28"/>
+        </w:rPr>
+        <w:t xml:space="preserve"> – двумерный массив, показывающий цепные правила, </w:t>
+      </w:r>
+      <w:r>
+        <w:rPr>
+          <w:rFonts w:ascii="Times New Roman" w:hAnsi="Times New Roman" w:cs="Times New Roman"/>
+          <w:sz w:val="28"/>
+          <w:szCs w:val="28"/>
+          <w:lang w:val="en-US"/>
+        </w:rPr>
+        <w:t>size</w:t>
+      </w:r>
+      <w:r>
+        <w:rPr>
+          <w:rFonts w:ascii="Times New Roman" w:hAnsi="Times New Roman" w:cs="Times New Roman"/>
+          <w:sz w:val="28"/>
+          <w:szCs w:val="28"/>
+        </w:rPr>
+        <w:t xml:space="preserve"> – размер двумерного массива</w:t>
+      </w:r>
+      <w:r>
+        <w:rPr>
+          <w:rFonts w:ascii="Times New Roman" w:hAnsi="Times New Roman" w:cs="Times New Roman"/>
+          <w:sz w:val="28"/>
+          <w:szCs w:val="28"/>
+        </w:rPr>
+        <w:t>. Доступ к полям осуществлен посредством геторов и сеторов.</w:t>
+      </w:r>
+    </w:p>
+    <w:p>
+      <w:pPr>
+        <w:jc w:val="center"/>
+        <w:rPr>
+          <w:rFonts w:ascii="Times New Roman" w:hAnsi="Times New Roman" w:cs="Times New Roman"/>
+          <w:sz w:val="28"/>
+          <w:szCs w:val="28"/>
+        </w:rPr>
+      </w:pPr>
+      <w:r>
+        <w:rPr>
+          <w:rFonts w:ascii="Times New Roman" w:hAnsi="Times New Roman" w:cs="Times New Roman"/>
+          <w:b/>
+          <w:bCs/>
+          <w:sz w:val="28"/>
+          <w:szCs w:val="28"/>
+          <w:lang w:val="en-US"/>
+        </w:rPr>
+        <w:t>Package</w:t>
+      </w:r>
+      <w:r>
+        <w:rPr>
+          <w:rFonts w:ascii="Times New Roman" w:hAnsi="Times New Roman" w:cs="Times New Roman"/>
+          <w:b/>
+          <w:bCs/>
           <w:sz w:val="28"/>
           <w:szCs w:val="28"/>
         </w:rPr>
@@ -5407,86 +5417,200 @@
       <w:r>
         <w:rPr>
           <w:rFonts w:ascii="Times New Roman" w:hAnsi="Times New Roman" w:cs="Times New Roman"/>
-          <w:sz w:val="28"/>
-          <w:szCs w:val="28"/>
-          <w:lang w:val="en-US"/>
-        </w:rPr>
-        <w:t>chains</w:t>
-      </w:r>
-      <w:r>
-        <w:rPr>
-          <w:rFonts w:ascii="Times New Roman" w:hAnsi="Times New Roman" w:cs="Times New Roman"/>
-          <w:sz w:val="28"/>
-          <w:szCs w:val="28"/>
-        </w:rPr>
-        <w:t xml:space="preserve"> – массив из количество цепных правил у одного </w:t>
-      </w:r>
-      <w:proofErr w:type="spellStart"/>
-      <w:r>
-        <w:rPr>
-          <w:rFonts w:ascii="Times New Roman" w:hAnsi="Times New Roman" w:cs="Times New Roman"/>
-          <w:sz w:val="28"/>
-          <w:szCs w:val="28"/>
-        </w:rPr>
-        <w:t>нетерминала</w:t>
-      </w:r>
-      <w:proofErr w:type="spellEnd"/>
-      <w:r>
-        <w:rPr>
-          <w:rFonts w:ascii="Times New Roman" w:hAnsi="Times New Roman" w:cs="Times New Roman"/>
-          <w:sz w:val="28"/>
-          <w:szCs w:val="28"/>
-        </w:rPr>
-        <w:t>;</w:t>
-      </w:r>
-      <w:r>
-        <w:rPr>
-          <w:rFonts w:ascii="Times New Roman" w:hAnsi="Times New Roman" w:cs="Times New Roman"/>
+          <w:b/>
+          <w:bCs/>
+          <w:sz w:val="28"/>
+          <w:szCs w:val="28"/>
+          <w:lang w:val="en-US"/>
+        </w:rPr>
+        <w:t>Core</w:t>
+      </w:r>
+      <w:r>
+        <w:rPr>
+          <w:rFonts w:ascii="Times New Roman" w:hAnsi="Times New Roman" w:cs="Times New Roman"/>
+          <w:sz w:val="28"/>
+          <w:szCs w:val="28"/>
+        </w:rPr>
+        <w:t xml:space="preserve"> - содержит основные классы для работы с правилами.</w:t>
+      </w:r>
+    </w:p>
+    <w:p>
+      <w:pPr>
+        <w:rPr>
+          <w:rFonts w:ascii="Times New Roman" w:hAnsi="Times New Roman" w:cs="Times New Roman"/>
+          <w:sz w:val="28"/>
+          <w:szCs w:val="28"/>
+        </w:rPr>
+      </w:pPr>
+      <w:r>
+        <w:rPr>
+          <w:rFonts w:ascii="Times New Roman" w:hAnsi="Times New Roman" w:cs="Times New Roman"/>
+          <w:b/>
+          <w:bCs/>
+          <w:sz w:val="28"/>
+          <w:szCs w:val="28"/>
+        </w:rPr>
+        <w:t xml:space="preserve">Класс </w:t>
+      </w:r>
+      <w:r>
+        <w:rPr>
+          <w:rFonts w:ascii="Times New Roman" w:hAnsi="Times New Roman" w:cs="Times New Roman"/>
+          <w:b/>
+          <w:bCs/>
+          <w:sz w:val="28"/>
+          <w:szCs w:val="28"/>
+          <w:lang w:val="en-US"/>
+        </w:rPr>
+        <w:t>Converter</w:t>
+      </w:r>
+      <w:r>
+        <w:rPr>
+          <w:rFonts w:ascii="Times New Roman" w:hAnsi="Times New Roman" w:cs="Times New Roman"/>
+          <w:sz w:val="28"/>
+          <w:szCs w:val="28"/>
+        </w:rPr>
+        <w:t xml:space="preserve"> - преобразует нашу грамматику в эквивалентную без цепных правил. Конструктор которого принимает на вход грамматику.</w:t>
+      </w:r>
+    </w:p>
+    <w:p>
+      <w:pPr>
+        <w:rPr>
+          <w:rFonts w:ascii="Times New Roman" w:hAnsi="Times New Roman" w:cs="Times New Roman"/>
+          <w:sz w:val="28"/>
+          <w:szCs w:val="28"/>
+        </w:rPr>
+      </w:pPr>
+      <w:r>
+        <w:rPr>
+          <w:rFonts w:ascii="Times New Roman" w:hAnsi="Times New Roman" w:cs="Times New Roman"/>
+          <w:sz w:val="28"/>
+          <w:szCs w:val="28"/>
+        </w:rPr>
+        <w:t xml:space="preserve">Публичный метод </w:t>
+      </w:r>
+      <w:r>
+        <w:rPr>
+          <w:rFonts w:ascii="Times New Roman" w:hAnsi="Times New Roman" w:cs="Times New Roman"/>
+          <w:b/>
+          <w:sz w:val="28"/>
+          <w:szCs w:val="28"/>
+          <w:lang w:val="en-US"/>
+        </w:rPr>
+        <w:t>eliminateChainRules</w:t>
+      </w:r>
+      <w:r>
+        <w:rPr>
+          <w:rFonts w:ascii="Times New Roman" w:hAnsi="Times New Roman" w:cs="Times New Roman"/>
+          <w:b/>
+          <w:sz w:val="28"/>
+          <w:szCs w:val="28"/>
+        </w:rPr>
+        <w:t xml:space="preserve">() – </w:t>
+      </w:r>
+      <w:r>
+        <w:rPr>
+          <w:rFonts w:ascii="Times New Roman" w:hAnsi="Times New Roman" w:cs="Times New Roman"/>
+          <w:sz w:val="28"/>
+          <w:szCs w:val="28"/>
+        </w:rPr>
+        <w:t xml:space="preserve">избавляет нашу грамматику </w:t>
+      </w:r>
+      <w:r>
+        <w:rPr>
+          <w:rFonts w:ascii="Times New Roman" w:hAnsi="Times New Roman" w:cs="Times New Roman"/>
+          <w:sz w:val="28"/>
+          <w:szCs w:val="28"/>
+        </w:rPr>
+        <w:t>от цепных правил, путем вызова приватных методов , а так же записывает результат в файл и выводит на консоль.</w:t>
+      </w:r>
+    </w:p>
+    <w:p>
+      <w:pPr>
+        <w:rPr>
+          <w:rFonts w:ascii="Times New Roman" w:hAnsi="Times New Roman" w:cs="Times New Roman"/>
+          <w:sz w:val="28"/>
+          <w:szCs w:val="28"/>
+        </w:rPr>
+      </w:pPr>
+      <w:r>
+        <w:rPr>
+          <w:rFonts w:ascii="Times New Roman" w:hAnsi="Times New Roman" w:cs="Times New Roman"/>
+          <w:sz w:val="28"/>
+          <w:szCs w:val="28"/>
+        </w:rPr>
+        <w:t xml:space="preserve">Приватный метод </w:t>
+      </w:r>
+      <w:r>
+        <w:rPr>
+          <w:rFonts w:ascii="Times New Roman" w:hAnsi="Times New Roman" w:cs="Times New Roman"/>
+          <w:b/>
+          <w:sz w:val="28"/>
+          <w:szCs w:val="28"/>
+          <w:lang w:val="en-US"/>
+        </w:rPr>
+        <w:t>presortGrammar</w:t>
+      </w:r>
+      <w:r>
+        <w:rPr>
+          <w:rFonts w:ascii="Times New Roman" w:hAnsi="Times New Roman" w:cs="Times New Roman"/>
+          <w:b/>
+          <w:sz w:val="28"/>
+          <w:szCs w:val="28"/>
+        </w:rPr>
+        <w:t>(</w:t>
+      </w:r>
+      <w:r>
+        <w:rPr>
+          <w:rFonts w:ascii="Times New Roman" w:hAnsi="Times New Roman" w:cs="Times New Roman"/>
+          <w:b/>
+          <w:sz w:val="28"/>
+          <w:szCs w:val="28"/>
+          <w:lang w:val="en-US"/>
+        </w:rPr>
+        <w:t>Grammar</w:t>
+      </w:r>
+      <w:r>
+        <w:rPr>
+          <w:rFonts w:ascii="Times New Roman" w:hAnsi="Times New Roman" w:cs="Times New Roman"/>
+          <w:b/>
           <w:sz w:val="28"/>
           <w:szCs w:val="28"/>
         </w:rPr>
         <w:t xml:space="preserve"> </w:t>
       </w:r>
-      <w:proofErr w:type="spellStart"/>
-      <w:r>
-        <w:rPr>
-          <w:rFonts w:ascii="Times New Roman" w:hAnsi="Times New Roman" w:cs="Times New Roman"/>
-          <w:sz w:val="28"/>
-          <w:szCs w:val="28"/>
-          <w:lang w:val="en-US"/>
-        </w:rPr>
-        <w:t>nonChains</w:t>
-      </w:r>
-      <w:proofErr w:type="spellEnd"/>
-      <w:r>
-        <w:rPr>
-          <w:rFonts w:ascii="Times New Roman" w:hAnsi="Times New Roman" w:cs="Times New Roman"/>
-          <w:sz w:val="28"/>
-          <w:szCs w:val="28"/>
-        </w:rPr>
-        <w:t xml:space="preserve"> – массив из количество не цепных правил у одного </w:t>
-      </w:r>
-      <w:proofErr w:type="spellStart"/>
-      <w:r>
-        <w:rPr>
-          <w:rFonts w:ascii="Times New Roman" w:hAnsi="Times New Roman" w:cs="Times New Roman"/>
-          <w:sz w:val="28"/>
-          <w:szCs w:val="28"/>
-        </w:rPr>
-        <w:t>нетерминала</w:t>
-      </w:r>
-      <w:proofErr w:type="spellEnd"/>
-      <w:r>
-        <w:rPr>
-          <w:rFonts w:ascii="Times New Roman" w:hAnsi="Times New Roman" w:cs="Times New Roman"/>
-          <w:sz w:val="28"/>
-          <w:szCs w:val="28"/>
-        </w:rPr>
-        <w:t>;</w:t>
-      </w:r>
-      <w:r>
-        <w:rPr>
-          <w:rFonts w:ascii="Times New Roman" w:hAnsi="Times New Roman" w:cs="Times New Roman"/>
+      <w:r>
+        <w:rPr>
+          <w:rFonts w:ascii="Times New Roman" w:hAnsi="Times New Roman" w:cs="Times New Roman"/>
+          <w:b/>
+          <w:sz w:val="28"/>
+          <w:szCs w:val="28"/>
+          <w:lang w:val="en-US"/>
+        </w:rPr>
+        <w:t>grammar</w:t>
+      </w:r>
+      <w:r>
+        <w:rPr>
+          <w:rFonts w:ascii="Times New Roman" w:hAnsi="Times New Roman" w:cs="Times New Roman"/>
+          <w:b/>
+          <w:sz w:val="28"/>
+          <w:szCs w:val="28"/>
+        </w:rPr>
+        <w:t xml:space="preserve">, </w:t>
+      </w:r>
+      <w:r>
+        <w:rPr>
+          <w:rFonts w:ascii="Times New Roman" w:hAnsi="Times New Roman" w:cs="Times New Roman"/>
+          <w:b/>
+          <w:sz w:val="28"/>
+          <w:szCs w:val="28"/>
+          <w:lang w:val="en-US"/>
+        </w:rPr>
+        <w:t>Index</w:t>
+      </w:r>
+      <w:r>
+        <w:rPr>
+          <w:rFonts w:ascii="Times New Roman" w:hAnsi="Times New Roman" w:cs="Times New Roman"/>
+          <w:b/>
           <w:sz w:val="28"/>
           <w:szCs w:val="28"/>
         </w:rPr>
@@ -5495,344 +5619,34 @@
       <w:r>
         <w:rPr>
           <w:rFonts w:ascii="Times New Roman" w:hAnsi="Times New Roman" w:cs="Times New Roman"/>
-          <w:sz w:val="28"/>
-          <w:szCs w:val="28"/>
-          <w:lang w:val="en-US"/>
-        </w:rPr>
-        <w:t>table</w:t>
-      </w:r>
-      <w:r>
-        <w:rPr>
-          <w:rFonts w:ascii="Times New Roman" w:hAnsi="Times New Roman" w:cs="Times New Roman"/>
-          <w:sz w:val="28"/>
-          <w:szCs w:val="28"/>
-        </w:rPr>
-        <w:t xml:space="preserve"> – объект класса </w:t>
-      </w:r>
-      <w:r>
-        <w:rPr>
-          <w:rFonts w:ascii="Times New Roman" w:hAnsi="Times New Roman" w:cs="Times New Roman"/>
-          <w:sz w:val="28"/>
-          <w:szCs w:val="28"/>
-          <w:lang w:val="en-US"/>
-        </w:rPr>
-        <w:t>Table</w:t>
-      </w:r>
-      <w:r>
-        <w:rPr>
-          <w:rFonts w:ascii="Times New Roman" w:hAnsi="Times New Roman" w:cs="Times New Roman"/>
-          <w:sz w:val="28"/>
-          <w:szCs w:val="28"/>
-        </w:rPr>
-        <w:t>;</w:t>
-      </w:r>
-      <w:r>
-        <w:rPr>
-          <w:rFonts w:ascii="Times New Roman" w:hAnsi="Times New Roman" w:cs="Times New Roman"/>
-          <w:sz w:val="28"/>
-          <w:szCs w:val="28"/>
-        </w:rPr>
-        <w:t xml:space="preserve"> Доступ к полям осуществлен посредством </w:t>
-      </w:r>
-      <w:proofErr w:type="spellStart"/>
-      <w:r>
-        <w:rPr>
-          <w:rFonts w:ascii="Times New Roman" w:hAnsi="Times New Roman" w:cs="Times New Roman"/>
-          <w:sz w:val="28"/>
-          <w:szCs w:val="28"/>
-        </w:rPr>
-        <w:t>геторов</w:t>
-      </w:r>
-      <w:proofErr w:type="spellEnd"/>
-      <w:r>
-        <w:rPr>
-          <w:rFonts w:ascii="Times New Roman" w:hAnsi="Times New Roman" w:cs="Times New Roman"/>
-          <w:sz w:val="28"/>
-          <w:szCs w:val="28"/>
-        </w:rPr>
-        <w:t xml:space="preserve"> и </w:t>
-      </w:r>
-      <w:proofErr w:type="spellStart"/>
-      <w:r>
-        <w:rPr>
-          <w:rFonts w:ascii="Times New Roman" w:hAnsi="Times New Roman" w:cs="Times New Roman"/>
-          <w:sz w:val="28"/>
-          <w:szCs w:val="28"/>
-        </w:rPr>
-        <w:t>сеторов</w:t>
-      </w:r>
-      <w:proofErr w:type="spellEnd"/>
-      <w:r>
-        <w:rPr>
-          <w:rFonts w:ascii="Times New Roman" w:hAnsi="Times New Roman" w:cs="Times New Roman"/>
-          <w:sz w:val="28"/>
-          <w:szCs w:val="28"/>
-        </w:rPr>
-        <w:t>.</w:t>
-      </w:r>
-    </w:p>
-    <w:p>
-      <w:pPr>
-        <w:rPr>
-          <w:rFonts w:ascii="Times New Roman" w:hAnsi="Times New Roman" w:cs="Times New Roman"/>
-          <w:sz w:val="28"/>
-          <w:szCs w:val="28"/>
-        </w:rPr>
-      </w:pPr>
-      <w:r>
-        <w:rPr>
-          <w:rFonts w:ascii="Times New Roman" w:hAnsi="Times New Roman" w:cs="Times New Roman"/>
-          <w:b/>
-          <w:bCs/>
-          <w:sz w:val="28"/>
-          <w:szCs w:val="28"/>
-        </w:rPr>
-        <w:t xml:space="preserve">Класс </w:t>
-      </w:r>
-      <w:r>
-        <w:rPr>
-          <w:rFonts w:ascii="Times New Roman" w:hAnsi="Times New Roman" w:cs="Times New Roman"/>
-          <w:b/>
-          <w:bCs/>
-          <w:sz w:val="28"/>
-          <w:szCs w:val="28"/>
-          <w:lang w:val="en-US"/>
-        </w:rPr>
-        <w:t>Rule</w:t>
-      </w:r>
-      <w:r>
-        <w:rPr>
-          <w:rFonts w:ascii="Times New Roman" w:hAnsi="Times New Roman" w:cs="Times New Roman"/>
-          <w:b/>
-          <w:bCs/>
-          <w:sz w:val="28"/>
-          <w:szCs w:val="28"/>
-        </w:rPr>
-        <w:t xml:space="preserve"> – </w:t>
-      </w:r>
-      <w:r>
-        <w:rPr>
-          <w:rFonts w:ascii="Times New Roman" w:hAnsi="Times New Roman" w:cs="Times New Roman"/>
-          <w:sz w:val="28"/>
-          <w:szCs w:val="28"/>
-        </w:rPr>
-        <w:t xml:space="preserve">правила. Состоит из полей: </w:t>
-      </w:r>
-      <w:proofErr w:type="spellStart"/>
-      <w:r>
-        <w:rPr>
-          <w:rFonts w:ascii="Times New Roman" w:hAnsi="Times New Roman" w:cs="Times New Roman"/>
-          <w:sz w:val="28"/>
-          <w:szCs w:val="28"/>
-          <w:lang w:val="en-US"/>
-        </w:rPr>
-        <w:t>nt</w:t>
-      </w:r>
-      <w:proofErr w:type="spellEnd"/>
-      <w:r>
-        <w:rPr>
-          <w:rFonts w:ascii="Times New Roman" w:hAnsi="Times New Roman" w:cs="Times New Roman"/>
-          <w:sz w:val="28"/>
-          <w:szCs w:val="28"/>
-        </w:rPr>
-        <w:t xml:space="preserve"> – </w:t>
-      </w:r>
-      <w:proofErr w:type="spellStart"/>
-      <w:r>
-        <w:rPr>
-          <w:rFonts w:ascii="Times New Roman" w:hAnsi="Times New Roman" w:cs="Times New Roman"/>
-          <w:sz w:val="28"/>
-          <w:szCs w:val="28"/>
-        </w:rPr>
-        <w:t>нетерминал</w:t>
-      </w:r>
-      <w:proofErr w:type="spellEnd"/>
-      <w:r>
-        <w:rPr>
-          <w:rFonts w:ascii="Times New Roman" w:hAnsi="Times New Roman" w:cs="Times New Roman"/>
-          <w:sz w:val="28"/>
-          <w:szCs w:val="28"/>
-        </w:rPr>
-        <w:t xml:space="preserve"> и </w:t>
-      </w:r>
-      <w:proofErr w:type="spellStart"/>
-      <w:r>
-        <w:rPr>
-          <w:rFonts w:ascii="Times New Roman" w:hAnsi="Times New Roman" w:cs="Times New Roman"/>
-          <w:sz w:val="28"/>
-          <w:szCs w:val="28"/>
-        </w:rPr>
-        <w:t>terminalString</w:t>
-      </w:r>
-      <w:proofErr w:type="spellEnd"/>
-      <w:r>
-        <w:rPr>
-          <w:rFonts w:ascii="Times New Roman" w:hAnsi="Times New Roman" w:cs="Times New Roman"/>
-          <w:sz w:val="28"/>
-          <w:szCs w:val="28"/>
-        </w:rPr>
-        <w:t xml:space="preserve"> - терминал; имеет </w:t>
-      </w:r>
-      <w:proofErr w:type="spellStart"/>
-      <w:r>
-        <w:rPr>
-          <w:rFonts w:ascii="Times New Roman" w:hAnsi="Times New Roman" w:cs="Times New Roman"/>
-          <w:sz w:val="28"/>
-          <w:szCs w:val="28"/>
-        </w:rPr>
-        <w:t>геторы</w:t>
-      </w:r>
-      <w:proofErr w:type="spellEnd"/>
-      <w:r>
-        <w:rPr>
-          <w:rFonts w:ascii="Times New Roman" w:hAnsi="Times New Roman" w:cs="Times New Roman"/>
-          <w:sz w:val="28"/>
-          <w:szCs w:val="28"/>
-        </w:rPr>
-        <w:t xml:space="preserve"> для доступа к этим полям.</w:t>
-      </w:r>
-    </w:p>
-    <w:p>
-      <w:pPr>
-        <w:rPr>
-          <w:rFonts w:ascii="Times New Roman" w:hAnsi="Times New Roman" w:cs="Times New Roman"/>
-          <w:sz w:val="28"/>
-          <w:szCs w:val="28"/>
-        </w:rPr>
-      </w:pPr>
-      <w:r>
-        <w:rPr>
-          <w:rFonts w:ascii="Times New Roman" w:hAnsi="Times New Roman" w:cs="Times New Roman"/>
-          <w:b/>
-          <w:bCs/>
-          <w:sz w:val="28"/>
-          <w:szCs w:val="28"/>
-        </w:rPr>
-        <w:t xml:space="preserve">Класс </w:t>
-      </w:r>
-      <w:r>
-        <w:rPr>
-          <w:rFonts w:ascii="Times New Roman" w:hAnsi="Times New Roman" w:cs="Times New Roman"/>
-          <w:b/>
-          <w:bCs/>
-          <w:sz w:val="28"/>
-          <w:szCs w:val="28"/>
-          <w:lang w:val="en-US"/>
-        </w:rPr>
-        <w:t>Table</w:t>
-      </w:r>
-      <w:r>
-        <w:rPr>
-          <w:rFonts w:ascii="Times New Roman" w:hAnsi="Times New Roman" w:cs="Times New Roman"/>
-          <w:sz w:val="28"/>
-          <w:szCs w:val="28"/>
-        </w:rPr>
-        <w:t xml:space="preserve"> – таблица. Состоит из полей: </w:t>
-      </w:r>
-      <w:r>
-        <w:rPr>
-          <w:rFonts w:ascii="Times New Roman" w:hAnsi="Times New Roman" w:cs="Times New Roman"/>
-          <w:sz w:val="28"/>
-          <w:szCs w:val="28"/>
-          <w:lang w:val="en-US"/>
-        </w:rPr>
-        <w:t>table</w:t>
-      </w:r>
-      <w:r>
-        <w:rPr>
-          <w:rFonts w:ascii="Times New Roman" w:hAnsi="Times New Roman" w:cs="Times New Roman"/>
-          <w:sz w:val="28"/>
-          <w:szCs w:val="28"/>
-        </w:rPr>
-        <w:t xml:space="preserve"> – двумерный массив, показывающий цепные правила, </w:t>
-      </w:r>
-      <w:r>
-        <w:rPr>
-          <w:rFonts w:ascii="Times New Roman" w:hAnsi="Times New Roman" w:cs="Times New Roman"/>
-          <w:sz w:val="28"/>
-          <w:szCs w:val="28"/>
-          <w:lang w:val="en-US"/>
-        </w:rPr>
-        <w:t>size</w:t>
-      </w:r>
-      <w:r>
-        <w:rPr>
-          <w:rFonts w:ascii="Times New Roman" w:hAnsi="Times New Roman" w:cs="Times New Roman"/>
-          <w:sz w:val="28"/>
-          <w:szCs w:val="28"/>
-        </w:rPr>
-        <w:t xml:space="preserve"> – размер двумерного массива</w:t>
-      </w:r>
-      <w:r>
-        <w:rPr>
-          <w:rFonts w:ascii="Times New Roman" w:hAnsi="Times New Roman" w:cs="Times New Roman"/>
-          <w:sz w:val="28"/>
-          <w:szCs w:val="28"/>
-        </w:rPr>
-        <w:t xml:space="preserve">. Доступ к полям осуществлен посредством </w:t>
-      </w:r>
-      <w:proofErr w:type="spellStart"/>
-      <w:r>
-        <w:rPr>
-          <w:rFonts w:ascii="Times New Roman" w:hAnsi="Times New Roman" w:cs="Times New Roman"/>
-          <w:sz w:val="28"/>
-          <w:szCs w:val="28"/>
-        </w:rPr>
-        <w:t>геторов</w:t>
-      </w:r>
-      <w:proofErr w:type="spellEnd"/>
-      <w:r>
-        <w:rPr>
-          <w:rFonts w:ascii="Times New Roman" w:hAnsi="Times New Roman" w:cs="Times New Roman"/>
-          <w:sz w:val="28"/>
-          <w:szCs w:val="28"/>
-        </w:rPr>
-        <w:t xml:space="preserve"> и </w:t>
-      </w:r>
-      <w:proofErr w:type="spellStart"/>
-      <w:r>
-        <w:rPr>
-          <w:rFonts w:ascii="Times New Roman" w:hAnsi="Times New Roman" w:cs="Times New Roman"/>
-          <w:sz w:val="28"/>
-          <w:szCs w:val="28"/>
-        </w:rPr>
-        <w:t>сеторов</w:t>
-      </w:r>
-      <w:proofErr w:type="spellEnd"/>
-      <w:r>
-        <w:rPr>
-          <w:rFonts w:ascii="Times New Roman" w:hAnsi="Times New Roman" w:cs="Times New Roman"/>
-          <w:sz w:val="28"/>
-          <w:szCs w:val="28"/>
-        </w:rPr>
-        <w:t>.</w:t>
-      </w:r>
-    </w:p>
-    <w:p>
-      <w:pPr>
-        <w:jc w:val="center"/>
-        <w:rPr>
-          <w:rFonts w:ascii="Times New Roman" w:hAnsi="Times New Roman" w:cs="Times New Roman"/>
-          <w:sz w:val="28"/>
-          <w:szCs w:val="28"/>
-        </w:rPr>
-      </w:pPr>
-      <w:r>
-        <w:rPr>
-          <w:rFonts w:ascii="Times New Roman" w:hAnsi="Times New Roman" w:cs="Times New Roman"/>
-          <w:b/>
-          <w:bCs/>
-          <w:sz w:val="28"/>
-          <w:szCs w:val="28"/>
-          <w:lang w:val="en-US"/>
-        </w:rPr>
-        <w:t>Package</w:t>
-      </w:r>
-      <w:r>
-        <w:rPr>
-          <w:rFonts w:ascii="Times New Roman" w:hAnsi="Times New Roman" w:cs="Times New Roman"/>
-          <w:b/>
-          <w:bCs/>
+          <w:b/>
+          <w:sz w:val="28"/>
+          <w:szCs w:val="28"/>
+          <w:lang w:val="en-US"/>
+        </w:rPr>
+        <w:t>index</w:t>
+      </w:r>
+      <w:r>
+        <w:rPr>
+          <w:rFonts w:ascii="Times New Roman" w:hAnsi="Times New Roman" w:cs="Times New Roman"/>
+          <w:b/>
+          <w:sz w:val="28"/>
+          <w:szCs w:val="28"/>
+        </w:rPr>
+        <w:t>)</w:t>
+      </w:r>
+      <w:r>
+        <w:rPr>
+          <w:rFonts w:ascii="Times New Roman" w:hAnsi="Times New Roman" w:cs="Times New Roman"/>
+          <w:sz w:val="28"/>
+          <w:szCs w:val="28"/>
+        </w:rPr>
+        <w:t xml:space="preserve"> -</w:t>
+      </w:r>
+      <w:r>
+        <w:rPr>
+          <w:rFonts w:ascii="Times New Roman" w:hAnsi="Times New Roman" w:cs="Times New Roman"/>
+          <w:b/>
           <w:sz w:val="28"/>
           <w:szCs w:val="28"/>
         </w:rPr>
@@ -5841,90 +5655,38 @@
       <w:r>
         <w:rPr>
           <w:rFonts w:ascii="Times New Roman" w:hAnsi="Times New Roman" w:cs="Times New Roman"/>
-          <w:b/>
-          <w:bCs/>
-          <w:sz w:val="28"/>
-          <w:szCs w:val="28"/>
-          <w:lang w:val="en-US"/>
-        </w:rPr>
-        <w:t>Core</w:t>
-      </w:r>
-      <w:r>
-        <w:rPr>
-          <w:rFonts w:ascii="Times New Roman" w:hAnsi="Times New Roman" w:cs="Times New Roman"/>
-          <w:sz w:val="28"/>
-          <w:szCs w:val="28"/>
-        </w:rPr>
-        <w:t xml:space="preserve"> - содержит основные классы для работы с правилами.</w:t>
-      </w:r>
-    </w:p>
-    <w:p>
-      <w:pPr>
-        <w:rPr>
-          <w:rFonts w:ascii="Times New Roman" w:hAnsi="Times New Roman" w:cs="Times New Roman"/>
-          <w:sz w:val="28"/>
-          <w:szCs w:val="28"/>
-        </w:rPr>
-      </w:pPr>
-      <w:r>
-        <w:rPr>
-          <w:rFonts w:ascii="Times New Roman" w:hAnsi="Times New Roman" w:cs="Times New Roman"/>
-          <w:b/>
-          <w:bCs/>
-          <w:sz w:val="28"/>
-          <w:szCs w:val="28"/>
-        </w:rPr>
-        <w:t xml:space="preserve">Класс </w:t>
-      </w:r>
-      <w:r>
-        <w:rPr>
-          <w:rFonts w:ascii="Times New Roman" w:hAnsi="Times New Roman" w:cs="Times New Roman"/>
-          <w:b/>
-          <w:bCs/>
-          <w:sz w:val="28"/>
-          <w:szCs w:val="28"/>
-          <w:lang w:val="en-US"/>
-        </w:rPr>
-        <w:t>Converter</w:t>
-      </w:r>
-      <w:r>
-        <w:rPr>
-          <w:rFonts w:ascii="Times New Roman" w:hAnsi="Times New Roman" w:cs="Times New Roman"/>
-          <w:sz w:val="28"/>
-          <w:szCs w:val="28"/>
-        </w:rPr>
-        <w:t xml:space="preserve"> - преобразует нашу грамматику в эквивалентную без цепных правил. Конструктор которого принимает на вход грамматику.</w:t>
-      </w:r>
-    </w:p>
-    <w:p>
-      <w:pPr>
-        <w:rPr>
-          <w:rFonts w:ascii="Times New Roman" w:hAnsi="Times New Roman" w:cs="Times New Roman"/>
-          <w:sz w:val="28"/>
-          <w:szCs w:val="28"/>
-        </w:rPr>
-      </w:pPr>
-      <w:r>
-        <w:rPr>
-          <w:rFonts w:ascii="Times New Roman" w:hAnsi="Times New Roman" w:cs="Times New Roman"/>
-          <w:sz w:val="28"/>
-          <w:szCs w:val="28"/>
-        </w:rPr>
-        <w:t xml:space="preserve">Публичный метод </w:t>
-      </w:r>
-      <w:proofErr w:type="spellStart"/>
-      <w:proofErr w:type="gramStart"/>
-      <w:r>
-        <w:rPr>
-          <w:rFonts w:ascii="Times New Roman" w:hAnsi="Times New Roman" w:cs="Times New Roman"/>
-          <w:b/>
-          <w:sz w:val="28"/>
-          <w:szCs w:val="28"/>
-          <w:lang w:val="en-US"/>
-        </w:rPr>
-        <w:t>eliminateChainRules</w:t>
-      </w:r>
-      <w:proofErr w:type="spellEnd"/>
+          <w:sz w:val="28"/>
+          <w:szCs w:val="28"/>
+        </w:rPr>
+        <w:t xml:space="preserve">на вход принимает грамматику и индекс. Сортирует грамматику и устанавливает количество нетерминалов в индексе </w:t>
+      </w:r>
+    </w:p>
+    <w:p>
+      <w:pPr>
+        <w:rPr>
+          <w:rFonts w:ascii="Times New Roman" w:hAnsi="Times New Roman" w:cs="Times New Roman"/>
+          <w:sz w:val="28"/>
+          <w:szCs w:val="28"/>
+        </w:rPr>
+      </w:pPr>
+      <w:r>
+        <w:rPr>
+          <w:rFonts w:ascii="Times New Roman" w:hAnsi="Times New Roman" w:cs="Times New Roman"/>
+          <w:sz w:val="28"/>
+          <w:szCs w:val="28"/>
+        </w:rPr>
+        <w:t xml:space="preserve">Приватный метод </w:t>
+      </w:r>
+      <w:r>
+        <w:rPr>
+          <w:rFonts w:ascii="Times New Roman" w:hAnsi="Times New Roman" w:cs="Times New Roman"/>
+          <w:b/>
+          <w:sz w:val="28"/>
+          <w:szCs w:val="28"/>
+          <w:lang w:val="en-US"/>
+        </w:rPr>
+        <w:t>searchingForChainRules</w:t>
+      </w:r>
       <w:r>
         <w:rPr>
           <w:rFonts w:ascii="Times New Roman" w:hAnsi="Times New Roman" w:cs="Times New Roman"/>
@@ -5934,72 +5696,6 @@
         </w:rPr>
         <w:t>(</w:t>
       </w:r>
-      <w:proofErr w:type="gramEnd"/>
-      <w:r>
-        <w:rPr>
-          <w:rFonts w:ascii="Times New Roman" w:hAnsi="Times New Roman" w:cs="Times New Roman"/>
-          <w:b/>
-          <w:sz w:val="28"/>
-          <w:szCs w:val="28"/>
-        </w:rPr>
-        <w:t xml:space="preserve">) – </w:t>
-      </w:r>
-      <w:r>
-        <w:rPr>
-          <w:rFonts w:ascii="Times New Roman" w:hAnsi="Times New Roman" w:cs="Times New Roman"/>
-          <w:sz w:val="28"/>
-          <w:szCs w:val="28"/>
-        </w:rPr>
-        <w:t xml:space="preserve">избавляет нашу грамматику </w:t>
-      </w:r>
-      <w:r>
-        <w:rPr>
-          <w:rFonts w:ascii="Times New Roman" w:hAnsi="Times New Roman" w:cs="Times New Roman"/>
-          <w:sz w:val="28"/>
-          <w:szCs w:val="28"/>
-        </w:rPr>
-        <w:t>от цепных правил, путем вызова приватных методов , а так же записывает результат в файл и выводит на консоль.</w:t>
-      </w:r>
-    </w:p>
-    <w:p>
-      <w:pPr>
-        <w:rPr>
-          <w:rFonts w:ascii="Times New Roman" w:hAnsi="Times New Roman" w:cs="Times New Roman"/>
-          <w:sz w:val="28"/>
-          <w:szCs w:val="28"/>
-        </w:rPr>
-      </w:pPr>
-      <w:r>
-        <w:rPr>
-          <w:rFonts w:ascii="Times New Roman" w:hAnsi="Times New Roman" w:cs="Times New Roman"/>
-          <w:sz w:val="28"/>
-          <w:szCs w:val="28"/>
-        </w:rPr>
-        <w:t xml:space="preserve">Приватный метод </w:t>
-      </w:r>
-      <w:proofErr w:type="spellStart"/>
-      <w:proofErr w:type="gramStart"/>
-      <w:r>
-        <w:rPr>
-          <w:rFonts w:ascii="Times New Roman" w:hAnsi="Times New Roman" w:cs="Times New Roman"/>
-          <w:b/>
-          <w:sz w:val="28"/>
-          <w:szCs w:val="28"/>
-          <w:lang w:val="en-US"/>
-        </w:rPr>
-        <w:t>presortGrammar</w:t>
-      </w:r>
-      <w:proofErr w:type="spellEnd"/>
-      <w:r>
-        <w:rPr>
-          <w:rFonts w:ascii="Times New Roman" w:hAnsi="Times New Roman" w:cs="Times New Roman"/>
-          <w:b/>
-          <w:sz w:val="28"/>
-          <w:szCs w:val="28"/>
-        </w:rPr>
-        <w:t>(</w:t>
-      </w:r>
-      <w:proofErr w:type="gramEnd"/>
       <w:r>
         <w:rPr>
           <w:rFonts w:ascii="Times New Roman" w:hAnsi="Times New Roman" w:cs="Times New Roman"/>
@@ -6019,7 +5715,6 @@
         </w:rPr>
         <w:t xml:space="preserve"> </w:t>
       </w:r>
-      <w:proofErr w:type="spellStart"/>
       <w:r>
         <w:rPr>
           <w:rFonts w:ascii="Times New Roman" w:hAnsi="Times New Roman" w:cs="Times New Roman"/>
@@ -6030,7 +5725,6 @@
         </w:rPr>
         <w:t>grammar</w:t>
       </w:r>
-      <w:proofErr w:type="spellEnd"/>
       <w:r>
         <w:rPr>
           <w:rFonts w:ascii="Times New Roman" w:hAnsi="Times New Roman" w:cs="Times New Roman"/>
@@ -6059,7 +5753,6 @@
         </w:rPr>
         <w:t xml:space="preserve"> </w:t>
       </w:r>
-      <w:proofErr w:type="spellStart"/>
       <w:r>
         <w:rPr>
           <w:rFonts w:ascii="Times New Roman" w:hAnsi="Times New Roman" w:cs="Times New Roman"/>
@@ -6070,170 +5763,6 @@
         </w:rPr>
         <w:t>index</w:t>
       </w:r>
-      <w:proofErr w:type="spellEnd"/>
-      <w:r>
-        <w:rPr>
-          <w:rFonts w:ascii="Times New Roman" w:hAnsi="Times New Roman" w:cs="Times New Roman"/>
-          <w:b/>
-          <w:sz w:val="28"/>
-          <w:szCs w:val="28"/>
-        </w:rPr>
-        <w:t>)</w:t>
-      </w:r>
-      <w:r>
-        <w:rPr>
-          <w:rFonts w:ascii="Times New Roman" w:hAnsi="Times New Roman" w:cs="Times New Roman"/>
-          <w:sz w:val="28"/>
-          <w:szCs w:val="28"/>
-        </w:rPr>
-        <w:t xml:space="preserve"> -</w:t>
-      </w:r>
-      <w:r>
-        <w:rPr>
-          <w:rFonts w:ascii="Times New Roman" w:hAnsi="Times New Roman" w:cs="Times New Roman"/>
-          <w:b/>
-          <w:sz w:val="28"/>
-          <w:szCs w:val="28"/>
-        </w:rPr>
-        <w:t xml:space="preserve"> </w:t>
-      </w:r>
-      <w:r>
-        <w:rPr>
-          <w:rFonts w:ascii="Times New Roman" w:hAnsi="Times New Roman" w:cs="Times New Roman"/>
-          <w:sz w:val="28"/>
-          <w:szCs w:val="28"/>
-        </w:rPr>
-        <w:t xml:space="preserve">на вход принимает грамматику и индекс. Сортирует грамматику и устанавливает количество </w:t>
-      </w:r>
-      <w:proofErr w:type="spellStart"/>
-      <w:r>
-        <w:rPr>
-          <w:rFonts w:ascii="Times New Roman" w:hAnsi="Times New Roman" w:cs="Times New Roman"/>
-          <w:sz w:val="28"/>
-          <w:szCs w:val="28"/>
-        </w:rPr>
-        <w:t>нетерминалов</w:t>
-      </w:r>
-      <w:proofErr w:type="spellEnd"/>
-      <w:r>
-        <w:rPr>
-          <w:rFonts w:ascii="Times New Roman" w:hAnsi="Times New Roman" w:cs="Times New Roman"/>
-          <w:sz w:val="28"/>
-          <w:szCs w:val="28"/>
-        </w:rPr>
-        <w:t xml:space="preserve"> в индексе </w:t>
-      </w:r>
-    </w:p>
-    <w:p>
-      <w:pPr>
-        <w:rPr>
-          <w:rFonts w:ascii="Times New Roman" w:hAnsi="Times New Roman" w:cs="Times New Roman"/>
-          <w:sz w:val="28"/>
-          <w:szCs w:val="28"/>
-        </w:rPr>
-      </w:pPr>
-      <w:r>
-        <w:rPr>
-          <w:rFonts w:ascii="Times New Roman" w:hAnsi="Times New Roman" w:cs="Times New Roman"/>
-          <w:sz w:val="28"/>
-          <w:szCs w:val="28"/>
-        </w:rPr>
-        <w:t xml:space="preserve">Приватный метод </w:t>
-      </w:r>
-      <w:proofErr w:type="spellStart"/>
-      <w:proofErr w:type="gramStart"/>
-      <w:r>
-        <w:rPr>
-          <w:rFonts w:ascii="Times New Roman" w:hAnsi="Times New Roman" w:cs="Times New Roman"/>
-          <w:b/>
-          <w:sz w:val="28"/>
-          <w:szCs w:val="28"/>
-          <w:lang w:val="en-US"/>
-        </w:rPr>
-        <w:t>searchingForChainRules</w:t>
-      </w:r>
-      <w:proofErr w:type="spellEnd"/>
-      <w:r>
-        <w:rPr>
-          <w:rFonts w:ascii="Times New Roman" w:hAnsi="Times New Roman" w:cs="Times New Roman"/>
-          <w:b/>
-          <w:sz w:val="28"/>
-          <w:szCs w:val="28"/>
-        </w:rPr>
-        <w:t>(</w:t>
-      </w:r>
-      <w:proofErr w:type="gramEnd"/>
-      <w:r>
-        <w:rPr>
-          <w:rFonts w:ascii="Times New Roman" w:hAnsi="Times New Roman" w:cs="Times New Roman"/>
-          <w:b/>
-          <w:sz w:val="28"/>
-          <w:szCs w:val="28"/>
-          <w:lang w:val="en-US"/>
-        </w:rPr>
-        <w:t>Grammar</w:t>
-      </w:r>
-      <w:r>
-        <w:rPr>
-          <w:rFonts w:ascii="Times New Roman" w:hAnsi="Times New Roman" w:cs="Times New Roman"/>
-          <w:b/>
-          <w:sz w:val="28"/>
-          <w:szCs w:val="28"/>
-        </w:rPr>
-        <w:t xml:space="preserve"> </w:t>
-      </w:r>
-      <w:proofErr w:type="spellStart"/>
-      <w:r>
-        <w:rPr>
-          <w:rFonts w:ascii="Times New Roman" w:hAnsi="Times New Roman" w:cs="Times New Roman"/>
-          <w:b/>
-          <w:sz w:val="28"/>
-          <w:szCs w:val="28"/>
-          <w:lang w:val="en-US"/>
-        </w:rPr>
-        <w:t>grammar</w:t>
-      </w:r>
-      <w:proofErr w:type="spellEnd"/>
-      <w:r>
-        <w:rPr>
-          <w:rFonts w:ascii="Times New Roman" w:hAnsi="Times New Roman" w:cs="Times New Roman"/>
-          <w:b/>
-          <w:sz w:val="28"/>
-          <w:szCs w:val="28"/>
-        </w:rPr>
-        <w:t xml:space="preserve">, </w:t>
-      </w:r>
-      <w:r>
-        <w:rPr>
-          <w:rFonts w:ascii="Times New Roman" w:hAnsi="Times New Roman" w:cs="Times New Roman"/>
-          <w:b/>
-          <w:sz w:val="28"/>
-          <w:szCs w:val="28"/>
-          <w:lang w:val="en-US"/>
-        </w:rPr>
-        <w:t>Index</w:t>
-      </w:r>
-      <w:r>
-        <w:rPr>
-          <w:rFonts w:ascii="Times New Roman" w:hAnsi="Times New Roman" w:cs="Times New Roman"/>
-          <w:b/>
-          <w:sz w:val="28"/>
-          <w:szCs w:val="28"/>
-        </w:rPr>
-        <w:t xml:space="preserve"> </w:t>
-      </w:r>
-      <w:proofErr w:type="spellStart"/>
-      <w:r>
-        <w:rPr>
-          <w:rFonts w:ascii="Times New Roman" w:hAnsi="Times New Roman" w:cs="Times New Roman"/>
-          <w:b/>
-          <w:sz w:val="28"/>
-          <w:szCs w:val="28"/>
-          <w:lang w:val="en-US"/>
-        </w:rPr>
-        <w:t>index</w:t>
-      </w:r>
-      <w:proofErr w:type="spellEnd"/>
       <w:r>
         <w:rPr>
           <w:rFonts w:ascii="Times New Roman" w:hAnsi="Times New Roman" w:cs="Times New Roman"/>
@@ -6249,25 +5778,7 @@
           <w:sz w:val="28"/>
           <w:szCs w:val="28"/>
         </w:rPr>
-        <w:t xml:space="preserve">– на вход принимает грамматику и индекс. Устанавливает в индексе количество цепных и не цепных правил для каждого </w:t>
-      </w:r>
-      <w:proofErr w:type="spellStart"/>
-      <w:r>
-        <w:rPr>
-          <w:rFonts w:ascii="Times New Roman" w:hAnsi="Times New Roman" w:cs="Times New Roman"/>
-          <w:sz w:val="28"/>
-          <w:szCs w:val="28"/>
-        </w:rPr>
-        <w:t>нетерминала</w:t>
-      </w:r>
-      <w:proofErr w:type="spellEnd"/>
-      <w:r>
-        <w:rPr>
-          <w:rFonts w:ascii="Times New Roman" w:hAnsi="Times New Roman" w:cs="Times New Roman"/>
-          <w:sz w:val="28"/>
-          <w:szCs w:val="28"/>
-        </w:rPr>
-        <w:t xml:space="preserve">, так же устанавливает их стартовые позиции. </w:t>
+        <w:t xml:space="preserve">– на вход принимает грамматику и индекс. Устанавливает в индексе количество цепных и не цепных правил для каждого нетерминала, так же устанавливает их стартовые позиции. </w:t>
       </w:r>
     </w:p>
     <w:p>
@@ -6287,8 +5798,6 @@
         <w:lastRenderedPageBreak/>
         <w:t xml:space="preserve">Приватный метод </w:t>
       </w:r>
-      <w:proofErr w:type="spellStart"/>
-      <w:proofErr w:type="gramStart"/>
       <w:r>
         <w:rPr>
           <w:rFonts w:ascii="Times New Roman" w:hAnsi="Times New Roman" w:cs="Times New Roman"/>
@@ -6300,7 +5809,6 @@
         </w:rPr>
         <w:t>initTable</w:t>
       </w:r>
-      <w:proofErr w:type="spellEnd"/>
       <w:r>
         <w:rPr>
           <w:rFonts w:ascii="Times New Roman" w:hAnsi="Times New Roman" w:cs="Times New Roman"/>
@@ -6311,7 +5819,6 @@
         </w:rPr>
         <w:t>(</w:t>
       </w:r>
-      <w:proofErr w:type="gramEnd"/>
       <w:r>
         <w:rPr>
           <w:rFonts w:ascii="Times New Roman" w:hAnsi="Times New Roman" w:cs="Times New Roman"/>
@@ -6333,7 +5840,6 @@
         </w:rPr>
         <w:t xml:space="preserve"> </w:t>
       </w:r>
-      <w:proofErr w:type="spellStart"/>
       <w:r>
         <w:rPr>
           <w:rFonts w:ascii="Times New Roman" w:hAnsi="Times New Roman" w:cs="Times New Roman"/>
@@ -6345,7 +5851,6 @@
         </w:rPr>
         <w:t>grammar</w:t>
       </w:r>
-      <w:proofErr w:type="spellEnd"/>
       <w:r>
         <w:rPr>
           <w:rFonts w:ascii="Times New Roman" w:hAnsi="Times New Roman" w:cs="Times New Roman"/>
@@ -6377,7 +5882,6 @@
         </w:rPr>
         <w:t xml:space="preserve"> </w:t>
       </w:r>
-      <w:proofErr w:type="spellStart"/>
       <w:r>
         <w:rPr>
           <w:rFonts w:ascii="Times New Roman" w:hAnsi="Times New Roman" w:cs="Times New Roman"/>
@@ -6389,7 +5893,6 @@
         </w:rPr>
         <w:t>index</w:t>
       </w:r>
-      <w:proofErr w:type="spellEnd"/>
       <w:r>
         <w:rPr>
           <w:rFonts w:ascii="Times New Roman" w:hAnsi="Times New Roman" w:cs="Times New Roman"/>
@@ -6454,8 +5957,6 @@
         </w:rPr>
         <w:t xml:space="preserve">Приватный метод </w:t>
       </w:r>
-      <w:proofErr w:type="spellStart"/>
-      <w:proofErr w:type="gramStart"/>
       <w:r>
         <w:rPr>
           <w:rFonts w:ascii="Times New Roman" w:hAnsi="Times New Roman" w:cs="Times New Roman"/>
@@ -6467,7 +5968,6 @@
         </w:rPr>
         <w:t>fillTable</w:t>
       </w:r>
-      <w:proofErr w:type="spellEnd"/>
       <w:r>
         <w:rPr>
           <w:rFonts w:ascii="Times New Roman" w:hAnsi="Times New Roman" w:cs="Times New Roman"/>
@@ -6478,7 +5978,6 @@
         </w:rPr>
         <w:t>(</w:t>
       </w:r>
-      <w:proofErr w:type="gramEnd"/>
       <w:r>
         <w:rPr>
           <w:rFonts w:ascii="Times New Roman" w:hAnsi="Times New Roman" w:cs="Times New Roman"/>
@@ -6753,7 +6252,6 @@
         </w:rPr>
         <w:t xml:space="preserve"> </w:t>
       </w:r>
-      <w:proofErr w:type="gramStart"/>
       <w:r>
         <w:rPr>
           <w:rFonts w:ascii="Times New Roman" w:hAnsi="Times New Roman" w:cs="Times New Roman"/>
@@ -6773,7 +6271,6 @@
         </w:rPr>
         <w:t>(</w:t>
       </w:r>
-      <w:proofErr w:type="gramEnd"/>
       <w:r>
         <w:rPr>
           <w:rFonts w:ascii="Times New Roman" w:hAnsi="Times New Roman" w:cs="Times New Roman"/>
@@ -6850,7 +6347,6 @@
         </w:rPr>
         <w:t xml:space="preserve"> </w:t>
       </w:r>
-      <w:proofErr w:type="spellStart"/>
       <w:r>
         <w:rPr>
           <w:rFonts w:ascii="Times New Roman" w:hAnsi="Times New Roman" w:cs="Times New Roman"/>
@@ -6861,7 +6357,6 @@
         </w:rPr>
         <w:t>indexA</w:t>
       </w:r>
-      <w:proofErr w:type="spellEnd"/>
       <w:r>
         <w:rPr>
           <w:rFonts w:ascii="Times New Roman" w:hAnsi="Times New Roman" w:cs="Times New Roman"/>
@@ -6890,7 +6385,6 @@
         </w:rPr>
         <w:t xml:space="preserve"> </w:t>
       </w:r>
-      <w:proofErr w:type="spellStart"/>
       <w:r>
         <w:rPr>
           <w:rFonts w:ascii="Times New Roman" w:hAnsi="Times New Roman" w:cs="Times New Roman"/>
@@ -6901,7 +6395,6 @@
         </w:rPr>
         <w:t>indexB</w:t>
       </w:r>
-      <w:proofErr w:type="spellEnd"/>
       <w:r>
         <w:rPr>
           <w:rFonts w:ascii="Times New Roman" w:hAnsi="Times New Roman" w:cs="Times New Roman"/>
@@ -7037,7 +6530,6 @@
         </w:rPr>
         <w:t xml:space="preserve"> </w:t>
       </w:r>
-      <w:proofErr w:type="spellStart"/>
       <w:r>
         <w:rPr>
           <w:rFonts w:ascii="Times New Roman" w:hAnsi="Times New Roman" w:cs="Times New Roman"/>
@@ -7049,7 +6541,6 @@
         </w:rPr>
         <w:t>findPos</w:t>
       </w:r>
-      <w:proofErr w:type="spellEnd"/>
       <w:r>
         <w:rPr>
           <w:rFonts w:ascii="Times New Roman" w:hAnsi="Times New Roman" w:cs="Times New Roman"/>
@@ -7060,7 +6551,6 @@
         </w:rPr>
         <w:t>(</w:t>
       </w:r>
-      <w:proofErr w:type="gramStart"/>
       <w:r>
         <w:rPr>
           <w:rFonts w:ascii="Times New Roman" w:hAnsi="Times New Roman" w:cs="Times New Roman"/>
@@ -7080,20 +6570,8 @@
           <w:sz w:val="28"/>
           <w:szCs w:val="28"/>
         </w:rPr>
-        <w:t>[</w:t>
-      </w:r>
-      <w:proofErr w:type="gramEnd"/>
-      <w:r>
-        <w:rPr>
-          <w:rFonts w:ascii="Times New Roman" w:hAnsi="Times New Roman" w:cs="Times New Roman"/>
-          <w:b/>
-          <w:bCs/>
-          <w:sz w:val="28"/>
-          <w:szCs w:val="28"/>
-        </w:rPr>
-        <w:t xml:space="preserve">] </w:t>
-      </w:r>
-      <w:proofErr w:type="spellStart"/>
+        <w:t xml:space="preserve">[] </w:t>
+      </w:r>
       <w:r>
         <w:rPr>
           <w:rFonts w:ascii="Times New Roman" w:hAnsi="Times New Roman" w:cs="Times New Roman"/>
@@ -7105,7 +6583,6 @@
         </w:rPr>
         <w:t>strNt</w:t>
       </w:r>
-      <w:proofErr w:type="spellEnd"/>
       <w:r>
         <w:rPr>
           <w:rFonts w:ascii="Times New Roman" w:hAnsi="Times New Roman" w:cs="Times New Roman"/>
@@ -7188,25 +6665,7 @@
           <w:sz w:val="28"/>
           <w:szCs w:val="28"/>
         </w:rPr>
-        <w:t xml:space="preserve">вход принимает массив </w:t>
-      </w:r>
-      <w:proofErr w:type="spellStart"/>
-      <w:r>
-        <w:rPr>
-          <w:rFonts w:ascii="Times New Roman" w:hAnsi="Times New Roman" w:cs="Times New Roman"/>
-          <w:sz w:val="28"/>
-          <w:szCs w:val="28"/>
-        </w:rPr>
-        <w:t>нетерминалов</w:t>
-      </w:r>
-      <w:proofErr w:type="spellEnd"/>
-      <w:r>
-        <w:rPr>
-          <w:rFonts w:ascii="Times New Roman" w:hAnsi="Times New Roman" w:cs="Times New Roman"/>
-          <w:sz w:val="28"/>
-          <w:szCs w:val="28"/>
-        </w:rPr>
-        <w:t xml:space="preserve"> и </w:t>
+        <w:t xml:space="preserve">вход принимает массив нетерминалов и </w:t>
       </w:r>
       <w:r>
         <w:rPr>
@@ -7309,7 +6768,6 @@
         </w:rPr>
         <w:t xml:space="preserve"> </w:t>
       </w:r>
-      <w:proofErr w:type="spellStart"/>
       <w:r>
         <w:rPr>
           <w:rFonts w:ascii="Times New Roman" w:hAnsi="Times New Roman" w:cs="Times New Roman"/>
@@ -7321,7 +6779,6 @@
         </w:rPr>
         <w:t>FileParser</w:t>
       </w:r>
-      <w:proofErr w:type="spellEnd"/>
       <w:r>
         <w:rPr>
           <w:rFonts w:ascii="Times New Roman" w:hAnsi="Times New Roman" w:cs="Times New Roman"/>
@@ -7352,25 +6809,7 @@
           <w:sz w:val="28"/>
           <w:szCs w:val="28"/>
         </w:rPr>
-        <w:t xml:space="preserve">класс для </w:t>
-      </w:r>
-      <w:proofErr w:type="spellStart"/>
-      <w:r>
-        <w:rPr>
-          <w:rFonts w:ascii="Times New Roman" w:hAnsi="Times New Roman" w:cs="Times New Roman"/>
-          <w:sz w:val="28"/>
-          <w:szCs w:val="28"/>
-        </w:rPr>
-        <w:t>парсинга</w:t>
-      </w:r>
-      <w:proofErr w:type="spellEnd"/>
-      <w:r>
-        <w:rPr>
-          <w:rFonts w:ascii="Times New Roman" w:hAnsi="Times New Roman" w:cs="Times New Roman"/>
-          <w:sz w:val="28"/>
-          <w:szCs w:val="28"/>
-        </w:rPr>
-        <w:t xml:space="preserve"> файла в грамматику.</w:t>
+        <w:t>класс для парсинга файла в грамматику.</w:t>
       </w:r>
     </w:p>
     <w:p>
@@ -7434,8 +6873,6 @@
         </w:rPr>
         <w:t xml:space="preserve"> </w:t>
       </w:r>
-      <w:proofErr w:type="spellStart"/>
-      <w:proofErr w:type="gramStart"/>
       <w:r>
         <w:rPr>
           <w:rFonts w:ascii="Times New Roman" w:hAnsi="Times New Roman" w:cs="Times New Roman"/>
@@ -7447,7 +6884,6 @@
         </w:rPr>
         <w:t>readFile</w:t>
       </w:r>
-      <w:proofErr w:type="spellEnd"/>
       <w:r>
         <w:rPr>
           <w:rFonts w:ascii="Times New Roman" w:hAnsi="Times New Roman" w:cs="Times New Roman"/>
@@ -7458,7 +6894,6 @@
         </w:rPr>
         <w:t>(</w:t>
       </w:r>
-      <w:proofErr w:type="gramEnd"/>
       <w:r>
         <w:rPr>
           <w:rFonts w:ascii="Times New Roman" w:hAnsi="Times New Roman" w:cs="Times New Roman"/>
@@ -7480,7 +6915,6 @@
         </w:rPr>
         <w:t xml:space="preserve"> </w:t>
       </w:r>
-      <w:proofErr w:type="spellStart"/>
       <w:r>
         <w:rPr>
           <w:rFonts w:ascii="Times New Roman" w:hAnsi="Times New Roman" w:cs="Times New Roman"/>
@@ -7492,7 +6926,6 @@
         </w:rPr>
         <w:t>filePath</w:t>
       </w:r>
-      <w:proofErr w:type="spellEnd"/>
       <w:r>
         <w:rPr>
           <w:rFonts w:ascii="Times New Roman" w:hAnsi="Times New Roman" w:cs="Times New Roman"/>
@@ -7592,7 +7025,6 @@
         </w:rPr>
         <w:t xml:space="preserve"> </w:t>
       </w:r>
-      <w:proofErr w:type="gramStart"/>
       <w:r>
         <w:rPr>
           <w:rFonts w:ascii="Times New Roman" w:hAnsi="Times New Roman" w:cs="Times New Roman"/>
@@ -7614,7 +7046,6 @@
         </w:rPr>
         <w:t>&lt;</w:t>
       </w:r>
-      <w:proofErr w:type="gramEnd"/>
       <w:r>
         <w:rPr>
           <w:rFonts w:ascii="Times New Roman" w:hAnsi="Times New Roman" w:cs="Times New Roman"/>
@@ -7636,7 +7067,6 @@
         </w:rPr>
         <w:t xml:space="preserve">&gt; </w:t>
       </w:r>
-      <w:proofErr w:type="spellStart"/>
       <w:r>
         <w:rPr>
           <w:rFonts w:ascii="Times New Roman" w:hAnsi="Times New Roman" w:cs="Times New Roman"/>
@@ -7648,7 +7078,6 @@
         </w:rPr>
         <w:t>getRules</w:t>
       </w:r>
-      <w:proofErr w:type="spellEnd"/>
       <w:r>
         <w:rPr>
           <w:rFonts w:ascii="Times New Roman" w:hAnsi="Times New Roman" w:cs="Times New Roman"/>
@@ -7680,7 +7109,6 @@
         </w:rPr>
         <w:t xml:space="preserve"> </w:t>
       </w:r>
-      <w:proofErr w:type="spellStart"/>
       <w:r>
         <w:rPr>
           <w:rFonts w:ascii="Times New Roman" w:hAnsi="Times New Roman" w:cs="Times New Roman"/>
@@ -7692,7 +7120,6 @@
         </w:rPr>
         <w:t>filePath</w:t>
       </w:r>
-      <w:proofErr w:type="spellEnd"/>
       <w:r>
         <w:rPr>
           <w:rFonts w:ascii="Times New Roman" w:hAnsi="Times New Roman" w:cs="Times New Roman"/>
@@ -7816,8 +7243,6 @@
         </w:rPr>
         <w:t xml:space="preserve"> </w:t>
       </w:r>
-      <w:proofErr w:type="spellStart"/>
-      <w:proofErr w:type="gramStart"/>
       <w:r>
         <w:rPr>
           <w:rFonts w:ascii="Times New Roman" w:hAnsi="Times New Roman" w:cs="Times New Roman"/>
@@ -7829,7 +7254,6 @@
         </w:rPr>
         <w:t>getGrammar</w:t>
       </w:r>
-      <w:proofErr w:type="spellEnd"/>
       <w:r>
         <w:rPr>
           <w:rFonts w:ascii="Times New Roman" w:hAnsi="Times New Roman" w:cs="Times New Roman"/>
@@ -7840,7 +7264,6 @@
         </w:rPr>
         <w:t>(</w:t>
       </w:r>
-      <w:proofErr w:type="gramEnd"/>
       <w:r>
         <w:rPr>
           <w:rFonts w:ascii="Times New Roman" w:hAnsi="Times New Roman" w:cs="Times New Roman"/>
@@ -7862,7 +7285,6 @@
         </w:rPr>
         <w:t xml:space="preserve"> </w:t>
       </w:r>
-      <w:proofErr w:type="spellStart"/>
       <w:r>
         <w:rPr>
           <w:rFonts w:ascii="Times New Roman" w:hAnsi="Times New Roman" w:cs="Times New Roman"/>
@@ -7874,7 +7296,6 @@
         </w:rPr>
         <w:t>filePath</w:t>
       </w:r>
-      <w:proofErr w:type="spellEnd"/>
       <w:r>
         <w:rPr>
           <w:rFonts w:ascii="Times New Roman" w:hAnsi="Times New Roman" w:cs="Times New Roman"/>
@@ -8068,25 +7489,7 @@
           <w:sz w:val="28"/>
           <w:szCs w:val="28"/>
         </w:rPr>
-        <w:t xml:space="preserve">класс для </w:t>
-      </w:r>
-      <w:proofErr w:type="spellStart"/>
-      <w:r>
-        <w:rPr>
-          <w:rFonts w:ascii="Times New Roman" w:hAnsi="Times New Roman" w:cs="Times New Roman"/>
-          <w:sz w:val="28"/>
-          <w:szCs w:val="28"/>
-        </w:rPr>
-        <w:t>парсинга</w:t>
-      </w:r>
-      <w:proofErr w:type="spellEnd"/>
-      <w:r>
-        <w:rPr>
-          <w:rFonts w:ascii="Times New Roman" w:hAnsi="Times New Roman" w:cs="Times New Roman"/>
-          <w:sz w:val="28"/>
-          <w:szCs w:val="28"/>
-        </w:rPr>
-        <w:t xml:space="preserve"> файла в грамматику.</w:t>
+        <w:t>класс для парсинга файла в грамматику.</w:t>
       </w:r>
     </w:p>
     <w:p>
@@ -8124,8 +7527,6 @@
         </w:rPr>
         <w:t xml:space="preserve"> </w:t>
       </w:r>
-      <w:proofErr w:type="spellStart"/>
-      <w:proofErr w:type="gramStart"/>
       <w:r>
         <w:rPr>
           <w:rFonts w:ascii="Times New Roman" w:hAnsi="Times New Roman" w:cs="Times New Roman"/>
@@ -8137,7 +7538,6 @@
         </w:rPr>
         <w:t>printGrammar</w:t>
       </w:r>
-      <w:proofErr w:type="spellEnd"/>
       <w:r>
         <w:rPr>
           <w:rFonts w:ascii="Times New Roman" w:hAnsi="Times New Roman" w:cs="Times New Roman"/>
@@ -8148,7 +7548,6 @@
         </w:rPr>
         <w:t>(</w:t>
       </w:r>
-      <w:proofErr w:type="gramEnd"/>
       <w:r>
         <w:rPr>
           <w:rFonts w:ascii="Times New Roman" w:hAnsi="Times New Roman" w:cs="Times New Roman"/>
@@ -8212,7 +7611,6 @@
         </w:rPr>
         <w:t xml:space="preserve"> </w:t>
       </w:r>
-      <w:proofErr w:type="spellStart"/>
       <w:r>
         <w:rPr>
           <w:rFonts w:ascii="Times New Roman" w:hAnsi="Times New Roman" w:cs="Times New Roman"/>
@@ -8224,7 +7622,6 @@
         </w:rPr>
         <w:t>grammar</w:t>
       </w:r>
-      <w:proofErr w:type="spellEnd"/>
       <w:r>
         <w:rPr>
           <w:rFonts w:ascii="Times New Roman" w:hAnsi="Times New Roman" w:cs="Times New Roman"/>
@@ -8334,8 +7731,6 @@
         </w:rPr>
         <w:t xml:space="preserve"> метод </w:t>
       </w:r>
-      <w:proofErr w:type="spellStart"/>
-      <w:proofErr w:type="gramStart"/>
       <w:r>
         <w:rPr>
           <w:rFonts w:ascii="Times New Roman" w:hAnsi="Times New Roman" w:cs="Times New Roman"/>
@@ -8347,7 +7742,6 @@
         </w:rPr>
         <w:t>printTable</w:t>
       </w:r>
-      <w:proofErr w:type="spellEnd"/>
       <w:r>
         <w:rPr>
           <w:rFonts w:ascii="Times New Roman" w:hAnsi="Times New Roman" w:cs="Times New Roman"/>
@@ -8358,7 +7752,6 @@
         </w:rPr>
         <w:t>(</w:t>
       </w:r>
-      <w:proofErr w:type="gramEnd"/>
       <w:r>
         <w:rPr>
           <w:rFonts w:ascii="Times New Roman" w:hAnsi="Times New Roman" w:cs="Times New Roman"/>
@@ -8422,7 +7815,6 @@
         </w:rPr>
         <w:t xml:space="preserve"> </w:t>
       </w:r>
-      <w:proofErr w:type="spellStart"/>
       <w:r>
         <w:rPr>
           <w:rFonts w:ascii="Times New Roman" w:hAnsi="Times New Roman" w:cs="Times New Roman"/>
@@ -8434,7 +7826,6 @@
         </w:rPr>
         <w:t>index</w:t>
       </w:r>
-      <w:proofErr w:type="spellEnd"/>
       <w:r>
         <w:rPr>
           <w:rFonts w:ascii="Times New Roman" w:hAnsi="Times New Roman" w:cs="Times New Roman"/>
@@ -8544,8 +7935,6 @@
         </w:rPr>
         <w:t xml:space="preserve"> </w:t>
       </w:r>
-      <w:proofErr w:type="spellStart"/>
-      <w:proofErr w:type="gramStart"/>
       <w:r>
         <w:rPr>
           <w:rFonts w:ascii="Times New Roman" w:hAnsi="Times New Roman" w:cs="Times New Roman"/>
@@ -8557,7 +7946,6 @@
         </w:rPr>
         <w:t>printGrammarWithoutChains</w:t>
       </w:r>
-      <w:proofErr w:type="spellEnd"/>
       <w:r>
         <w:rPr>
           <w:rFonts w:ascii="Times New Roman" w:hAnsi="Times New Roman" w:cs="Times New Roman"/>
@@ -8568,7 +7956,6 @@
         </w:rPr>
         <w:t>(</w:t>
       </w:r>
-      <w:proofErr w:type="gramEnd"/>
       <w:r>
         <w:rPr>
           <w:rFonts w:ascii="Times New Roman" w:hAnsi="Times New Roman" w:cs="Times New Roman"/>
@@ -8590,7 +7977,6 @@
         </w:rPr>
         <w:t xml:space="preserve"> </w:t>
       </w:r>
-      <w:proofErr w:type="spellStart"/>
       <w:r>
         <w:rPr>
           <w:rFonts w:ascii="Times New Roman" w:hAnsi="Times New Roman" w:cs="Times New Roman"/>
@@ -8602,7 +7988,6 @@
         </w:rPr>
         <w:t>grammar</w:t>
       </w:r>
-      <w:proofErr w:type="spellEnd"/>
       <w:r>
         <w:rPr>
           <w:rFonts w:ascii="Times New Roman" w:hAnsi="Times New Roman" w:cs="Times New Roman"/>
@@ -8634,7 +8019,6 @@
         </w:rPr>
         <w:t xml:space="preserve"> </w:t>
       </w:r>
-      <w:proofErr w:type="spellStart"/>
       <w:r>
         <w:rPr>
           <w:rFonts w:ascii="Times New Roman" w:hAnsi="Times New Roman" w:cs="Times New Roman"/>
@@ -8646,7 +8030,6 @@
         </w:rPr>
         <w:t>index</w:t>
       </w:r>
-      <w:proofErr w:type="spellEnd"/>
       <w:r>
         <w:rPr>
           <w:rFonts w:ascii="Times New Roman" w:hAnsi="Times New Roman" w:cs="Times New Roman"/>
@@ -8773,41 +8156,7 @@
           <w:sz w:val="28"/>
           <w:szCs w:val="28"/>
         </w:rPr>
-        <w:t xml:space="preserve"> </w:t>
-      </w:r>
-      <w:proofErr w:type="spellStart"/>
-      <w:proofErr w:type="gramStart"/>
-      <w:r>
-        <w:rPr>
-          <w:rFonts w:ascii="Times New Roman" w:hAnsi="Times New Roman" w:cs="Times New Roman"/>
-          <w:b/>
-          <w:bCs/>
-          <w:sz w:val="28"/>
-          <w:szCs w:val="28"/>
-        </w:rPr>
-        <w:t>flush</w:t>
-      </w:r>
-      <w:proofErr w:type="spellEnd"/>
-      <w:r>
-        <w:rPr>
-          <w:rFonts w:ascii="Times New Roman" w:hAnsi="Times New Roman" w:cs="Times New Roman"/>
-          <w:b/>
-          <w:bCs/>
-          <w:sz w:val="28"/>
-          <w:szCs w:val="28"/>
-        </w:rPr>
-        <w:t>(</w:t>
-      </w:r>
-      <w:proofErr w:type="gramEnd"/>
-      <w:r>
-        <w:rPr>
-          <w:rFonts w:ascii="Times New Roman" w:hAnsi="Times New Roman" w:cs="Times New Roman"/>
-          <w:b/>
-          <w:bCs/>
-          <w:sz w:val="28"/>
-          <w:szCs w:val="28"/>
-        </w:rPr>
-        <w:t>)</w:t>
+        <w:t xml:space="preserve"> flush()</w:t>
       </w:r>
       <w:r>
         <w:rPr>
@@ -8897,25 +8246,7 @@
           <w:sz w:val="28"/>
           <w:szCs w:val="28"/>
         </w:rPr>
-        <w:t xml:space="preserve"> «</w:t>
-      </w:r>
-      <w:proofErr w:type="spellStart"/>
-      <w:r>
-        <w:rPr>
-          <w:rFonts w:ascii="Times New Roman" w:hAnsi="Times New Roman" w:cs="Times New Roman"/>
-          <w:sz w:val="28"/>
-          <w:szCs w:val="28"/>
-        </w:rPr>
-        <w:t>нетерминал</w:t>
-      </w:r>
-      <w:proofErr w:type="spellEnd"/>
-      <w:r>
-        <w:rPr>
-          <w:rFonts w:ascii="Times New Roman" w:hAnsi="Times New Roman" w:cs="Times New Roman"/>
-          <w:sz w:val="28"/>
-          <w:szCs w:val="28"/>
-        </w:rPr>
-        <w:t>» -</w:t>
+        <w:t xml:space="preserve"> «нетерминал» -</w:t>
       </w:r>
       <w:r>
         <w:rPr>
@@ -8956,25 +8287,7 @@
           <w:sz w:val="28"/>
           <w:szCs w:val="28"/>
         </w:rPr>
-        <w:t>«</w:t>
-      </w:r>
-      <w:proofErr w:type="spellStart"/>
-      <w:r>
-        <w:rPr>
-          <w:rFonts w:ascii="Times New Roman" w:hAnsi="Times New Roman" w:cs="Times New Roman"/>
-          <w:sz w:val="28"/>
-          <w:szCs w:val="28"/>
-        </w:rPr>
-        <w:t>нетерминал</w:t>
-      </w:r>
-      <w:proofErr w:type="spellEnd"/>
-      <w:r>
-        <w:rPr>
-          <w:rFonts w:ascii="Times New Roman" w:hAnsi="Times New Roman" w:cs="Times New Roman"/>
-          <w:sz w:val="28"/>
-          <w:szCs w:val="28"/>
-        </w:rPr>
-        <w:t>» -</w:t>
+        <w:t>«нетерминал» -</w:t>
       </w:r>
       <w:r>
         <w:rPr>
@@ -9171,19 +8484,8 @@
           <w:szCs w:val="28"/>
           <w:lang w:val="en-US"/>
         </w:rPr>
-        <w:t>S-&gt;</w:t>
-      </w:r>
-      <w:proofErr w:type="spellStart"/>
-      <w:r>
-        <w:rPr>
-          <w:rFonts w:ascii="Times New Roman" w:hAnsi="Times New Roman" w:cs="Times New Roman"/>
-          <w:sz w:val="28"/>
-          <w:szCs w:val="28"/>
-          <w:lang w:val="en-US"/>
-        </w:rPr>
-        <w:t>aba|A</w:t>
-      </w:r>
-      <w:proofErr w:type="spellEnd"/>
+        <w:t>S-&gt;aba|A</w:t>
+      </w:r>
     </w:p>
     <w:p>
       <w:pPr>
@@ -9249,6 +8551,7 @@
           <w:rFonts w:ascii="Times New Roman" w:hAnsi="Times New Roman" w:cs="Times New Roman"/>
           <w:sz w:val="28"/>
           <w:szCs w:val="28"/>
+          <w:lang w:val="en-US"/>
         </w:rPr>
       </w:pPr>
       <w:r>
@@ -9265,6 +8568,7 @@
           <w:rFonts w:ascii="Times New Roman" w:hAnsi="Times New Roman" w:cs="Times New Roman"/>
           <w:sz w:val="28"/>
           <w:szCs w:val="28"/>
+          <w:lang w:val="en-US"/>
         </w:rPr>
         <w:t xml:space="preserve"> </w:t>
       </w:r>
@@ -9274,7 +8578,67 @@
           <w:sz w:val="28"/>
           <w:szCs w:val="28"/>
         </w:rPr>
-        <w:t xml:space="preserve">программы выглядит следующим образом </w:t>
+        <w:t>программы</w:t>
+      </w:r>
+      <w:r>
+        <w:rPr>
+          <w:rFonts w:ascii="Times New Roman" w:hAnsi="Times New Roman" w:cs="Times New Roman"/>
+          <w:sz w:val="28"/>
+          <w:szCs w:val="28"/>
+          <w:lang w:val="en-US"/>
+        </w:rPr>
+        <w:t xml:space="preserve"> </w:t>
+      </w:r>
+      <w:r>
+        <w:rPr>
+          <w:rFonts w:ascii="Times New Roman" w:hAnsi="Times New Roman" w:cs="Times New Roman"/>
+          <w:sz w:val="28"/>
+          <w:szCs w:val="28"/>
+        </w:rPr>
+        <w:t>выглядит</w:t>
+      </w:r>
+      <w:r>
+        <w:rPr>
+          <w:rFonts w:ascii="Times New Roman" w:hAnsi="Times New Roman" w:cs="Times New Roman"/>
+          <w:sz w:val="28"/>
+          <w:szCs w:val="28"/>
+          <w:lang w:val="en-US"/>
+        </w:rPr>
+        <w:t xml:space="preserve"> </w:t>
+      </w:r>
+      <w:r>
+        <w:rPr>
+          <w:rFonts w:ascii="Times New Roman" w:hAnsi="Times New Roman" w:cs="Times New Roman"/>
+          <w:sz w:val="28"/>
+          <w:szCs w:val="28"/>
+        </w:rPr>
+        <w:t>следующим</w:t>
+      </w:r>
+      <w:r>
+        <w:rPr>
+          <w:rFonts w:ascii="Times New Roman" w:hAnsi="Times New Roman" w:cs="Times New Roman"/>
+          <w:sz w:val="28"/>
+          <w:szCs w:val="28"/>
+          <w:lang w:val="en-US"/>
+        </w:rPr>
+        <w:t xml:space="preserve"> </w:t>
+      </w:r>
+      <w:r>
+        <w:rPr>
+          <w:rFonts w:ascii="Times New Roman" w:hAnsi="Times New Roman" w:cs="Times New Roman"/>
+          <w:sz w:val="28"/>
+          <w:szCs w:val="28"/>
+        </w:rPr>
+        <w:t>образом</w:t>
+      </w:r>
+      <w:r>
+        <w:rPr>
+          <w:rFonts w:ascii="Times New Roman" w:hAnsi="Times New Roman" w:cs="Times New Roman"/>
+          <w:sz w:val="28"/>
+          <w:szCs w:val="28"/>
+          <w:lang w:val="en-US"/>
+        </w:rPr>
+        <w:t xml:space="preserve"> </w:t>
       </w:r>
     </w:p>
     <w:p>
@@ -9301,9 +8665,9 @@
         <w:spacing w:after="0" w:line="240" w:lineRule="auto"/>
         <w:rPr>
           <w:rFonts w:ascii="Consolas" w:eastAsia="Times New Roman" w:hAnsi="Consolas" w:cs="Courier New"/>
-          <w:color w:val="A9B7C6"/>
-          <w:sz w:val="16"/>
-          <w:szCs w:val="16"/>
+          <w:color w:val="CC7832"/>
+          <w:sz w:val="20"/>
+          <w:szCs w:val="20"/>
           <w:lang w:val="en-US" w:eastAsia="ru-RU"/>
         </w:rPr>
       </w:pPr>
@@ -9311,103 +8675,265 @@
         <w:rPr>
           <w:rFonts w:ascii="Consolas" w:eastAsia="Times New Roman" w:hAnsi="Consolas" w:cs="Courier New"/>
           <w:color w:val="CC7832"/>
-          <w:sz w:val="16"/>
-          <w:szCs w:val="16"/>
+          <w:sz w:val="20"/>
+          <w:szCs w:val="20"/>
           <w:lang w:val="en-US" w:eastAsia="ru-RU"/>
         </w:rPr>
-        <w:t xml:space="preserve">public class </w:t>
+        <w:t xml:space="preserve">public static void </w:t>
+      </w:r>
+      <w:r>
+        <w:rPr>
+          <w:rFonts w:ascii="Consolas" w:eastAsia="Times New Roman" w:hAnsi="Consolas" w:cs="Courier New"/>
+          <w:color w:val="FFC66D"/>
+          <w:sz w:val="20"/>
+          <w:szCs w:val="20"/>
+          <w:lang w:val="en-US" w:eastAsia="ru-RU"/>
+        </w:rPr>
+        <w:t>main</w:t>
       </w:r>
       <w:r>
         <w:rPr>
           <w:rFonts w:ascii="Consolas" w:eastAsia="Times New Roman" w:hAnsi="Consolas" w:cs="Courier New"/>
           <w:color w:val="A9B7C6"/>
-          <w:sz w:val="16"/>
-          <w:szCs w:val="16"/>
+          <w:sz w:val="20"/>
+          <w:szCs w:val="20"/>
           <w:lang w:val="en-US" w:eastAsia="ru-RU"/>
         </w:rPr>
-        <w:t>Main {</w:t>
+        <w:t>(String[] args) {</w:t>
       </w:r>
       <w:r>
         <w:rPr>
           <w:rFonts w:ascii="Consolas" w:eastAsia="Times New Roman" w:hAnsi="Consolas" w:cs="Courier New"/>
           <w:color w:val="A9B7C6"/>
-          <w:sz w:val="16"/>
-          <w:szCs w:val="16"/>
+          <w:sz w:val="20"/>
+          <w:szCs w:val="20"/>
           <w:lang w:val="en-US" w:eastAsia="ru-RU"/>
         </w:rPr>
         <w:br/>
-        <w:t xml:space="preserve">    </w:t>
+        <w:t xml:space="preserve">    Scanner scanner = </w:t>
       </w:r>
       <w:r>
         <w:rPr>
           <w:rFonts w:ascii="Consolas" w:eastAsia="Times New Roman" w:hAnsi="Consolas" w:cs="Courier New"/>
           <w:color w:val="CC7832"/>
-          <w:sz w:val="16"/>
-          <w:szCs w:val="16"/>
+          <w:sz w:val="20"/>
+          <w:szCs w:val="20"/>
           <w:lang w:val="en-US" w:eastAsia="ru-RU"/>
         </w:rPr>
-        <w:t xml:space="preserve">public static void </w:t>
-      </w:r>
-      <w:proofErr w:type="gramStart"/>
-      <w:r>
-        <w:rPr>
-          <w:rFonts w:ascii="Consolas" w:eastAsia="Times New Roman" w:hAnsi="Consolas" w:cs="Courier New"/>
-          <w:color w:val="FFC66D"/>
-          <w:sz w:val="16"/>
-          <w:szCs w:val="16"/>
-          <w:lang w:val="en-US" w:eastAsia="ru-RU"/>
-        </w:rPr>
-        <w:t>main</w:t>
+        <w:t xml:space="preserve">new </w:t>
       </w:r>
       <w:r>
         <w:rPr>
           <w:rFonts w:ascii="Consolas" w:eastAsia="Times New Roman" w:hAnsi="Consolas" w:cs="Courier New"/>
           <w:color w:val="A9B7C6"/>
-          <w:sz w:val="16"/>
-          <w:szCs w:val="16"/>
+          <w:sz w:val="20"/>
+          <w:szCs w:val="20"/>
           <w:lang w:val="en-US" w:eastAsia="ru-RU"/>
         </w:rPr>
-        <w:t>(</w:t>
-      </w:r>
-      <w:proofErr w:type="gramEnd"/>
+        <w:t>Scanner(System.</w:t>
+      </w:r>
+      <w:r>
+        <w:rPr>
+          <w:rFonts w:ascii="Consolas" w:eastAsia="Times New Roman" w:hAnsi="Consolas" w:cs="Courier New"/>
+          <w:i/>
+          <w:iCs/>
+          <w:color w:val="9876AA"/>
+          <w:sz w:val="20"/>
+          <w:szCs w:val="20"/>
+          <w:lang w:val="en-US" w:eastAsia="ru-RU"/>
+        </w:rPr>
+        <w:t>in</w:t>
+      </w:r>
       <w:r>
         <w:rPr>
           <w:rFonts w:ascii="Consolas" w:eastAsia="Times New Roman" w:hAnsi="Consolas" w:cs="Courier New"/>
           <w:color w:val="A9B7C6"/>
-          <w:sz w:val="16"/>
-          <w:szCs w:val="16"/>
+          <w:sz w:val="20"/>
+          <w:szCs w:val="20"/>
           <w:lang w:val="en-US" w:eastAsia="ru-RU"/>
         </w:rPr>
-        <w:t xml:space="preserve">String[] </w:t>
-      </w:r>
-      <w:proofErr w:type="spellStart"/>
+        <w:t>)</w:t>
+      </w:r>
+      <w:r>
+        <w:rPr>
+          <w:rFonts w:ascii="Consolas" w:eastAsia="Times New Roman" w:hAnsi="Consolas" w:cs="Courier New"/>
+          <w:color w:val="CC7832"/>
+          <w:sz w:val="20"/>
+          <w:szCs w:val="20"/>
+          <w:lang w:val="en-US" w:eastAsia="ru-RU"/>
+        </w:rPr>
+        <w:t>;</w:t>
+      </w:r>
+      <w:r>
+        <w:rPr>
+          <w:rFonts w:ascii="Consolas" w:eastAsia="Times New Roman" w:hAnsi="Consolas" w:cs="Courier New"/>
+          <w:color w:val="CC7832"/>
+          <w:sz w:val="20"/>
+          <w:szCs w:val="20"/>
+          <w:lang w:val="en-US" w:eastAsia="ru-RU"/>
+        </w:rPr>
+        <w:br/>
+        <w:t xml:space="preserve">    try </w:t>
+      </w:r>
       <w:r>
         <w:rPr>
           <w:rFonts w:ascii="Consolas" w:eastAsia="Times New Roman" w:hAnsi="Consolas" w:cs="Courier New"/>
           <w:color w:val="A9B7C6"/>
-          <w:sz w:val="16"/>
-          <w:szCs w:val="16"/>
+          <w:sz w:val="20"/>
+          <w:szCs w:val="20"/>
           <w:lang w:val="en-US" w:eastAsia="ru-RU"/>
         </w:rPr>
-        <w:t>args</w:t>
-      </w:r>
-      <w:proofErr w:type="spellEnd"/>
+        <w:t>{</w:t>
+      </w:r>
       <w:r>
         <w:rPr>
           <w:rFonts w:ascii="Consolas" w:eastAsia="Times New Roman" w:hAnsi="Consolas" w:cs="Courier New"/>
           <w:color w:val="A9B7C6"/>
-          <w:sz w:val="16"/>
-          <w:szCs w:val="16"/>
+          <w:sz w:val="20"/>
+          <w:szCs w:val="20"/>
           <w:lang w:val="en-US" w:eastAsia="ru-RU"/>
         </w:rPr>
-        <w:t>) {</w:t>
+        <w:br/>
+        <w:t xml:space="preserve">        System.</w:t>
+      </w:r>
+      <w:r>
+        <w:rPr>
+          <w:rFonts w:ascii="Consolas" w:eastAsia="Times New Roman" w:hAnsi="Consolas" w:cs="Courier New"/>
+          <w:i/>
+          <w:iCs/>
+          <w:color w:val="9876AA"/>
+          <w:sz w:val="20"/>
+          <w:szCs w:val="20"/>
+          <w:lang w:val="en-US" w:eastAsia="ru-RU"/>
+        </w:rPr>
+        <w:t>out</w:t>
       </w:r>
       <w:r>
         <w:rPr>
           <w:rFonts w:ascii="Consolas" w:eastAsia="Times New Roman" w:hAnsi="Consolas" w:cs="Courier New"/>
           <w:color w:val="A9B7C6"/>
-          <w:sz w:val="16"/>
-          <w:szCs w:val="16"/>
+          <w:sz w:val="20"/>
+          <w:szCs w:val="20"/>
+          <w:lang w:val="en-US" w:eastAsia="ru-RU"/>
+        </w:rPr>
+        <w:t>.println(</w:t>
+      </w:r>
+      <w:r>
+        <w:rPr>
+          <w:rFonts w:ascii="Consolas" w:eastAsia="Times New Roman" w:hAnsi="Consolas" w:cs="Courier New"/>
+          <w:color w:val="6A8759"/>
+          <w:sz w:val="20"/>
+          <w:szCs w:val="20"/>
+          <w:lang w:val="en-US" w:eastAsia="ru-RU"/>
+        </w:rPr>
+        <w:t>"</w:t>
+      </w:r>
+      <w:r>
+        <w:rPr>
+          <w:rFonts w:ascii="Consolas" w:eastAsia="Times New Roman" w:hAnsi="Consolas" w:cs="Courier New"/>
+          <w:color w:val="6A8759"/>
+          <w:sz w:val="20"/>
+          <w:szCs w:val="20"/>
+          <w:lang w:eastAsia="ru-RU"/>
+        </w:rPr>
+        <w:t>Введите</w:t>
+      </w:r>
+      <w:r>
+        <w:rPr>
+          <w:rFonts w:ascii="Consolas" w:eastAsia="Times New Roman" w:hAnsi="Consolas" w:cs="Courier New"/>
+          <w:color w:val="6A8759"/>
+          <w:sz w:val="20"/>
+          <w:szCs w:val="20"/>
+          <w:lang w:val="en-US" w:eastAsia="ru-RU"/>
+        </w:rPr>
+        <w:t xml:space="preserve"> </w:t>
+      </w:r>
+      <w:r>
+        <w:rPr>
+          <w:rFonts w:ascii="Consolas" w:eastAsia="Times New Roman" w:hAnsi="Consolas" w:cs="Courier New"/>
+          <w:color w:val="6A8759"/>
+          <w:sz w:val="20"/>
+          <w:szCs w:val="20"/>
+          <w:lang w:eastAsia="ru-RU"/>
+        </w:rPr>
+        <w:t>путь</w:t>
+      </w:r>
+      <w:r>
+        <w:rPr>
+          <w:rFonts w:ascii="Consolas" w:eastAsia="Times New Roman" w:hAnsi="Consolas" w:cs="Courier New"/>
+          <w:color w:val="6A8759"/>
+          <w:sz w:val="20"/>
+          <w:szCs w:val="20"/>
+          <w:lang w:val="en-US" w:eastAsia="ru-RU"/>
+        </w:rPr>
+        <w:t xml:space="preserve"> </w:t>
+      </w:r>
+      <w:r>
+        <w:rPr>
+          <w:rFonts w:ascii="Consolas" w:eastAsia="Times New Roman" w:hAnsi="Consolas" w:cs="Courier New"/>
+          <w:color w:val="6A8759"/>
+          <w:sz w:val="20"/>
+          <w:szCs w:val="20"/>
+          <w:lang w:eastAsia="ru-RU"/>
+        </w:rPr>
+        <w:t>к</w:t>
+      </w:r>
+      <w:r>
+        <w:rPr>
+          <w:rFonts w:ascii="Consolas" w:eastAsia="Times New Roman" w:hAnsi="Consolas" w:cs="Courier New"/>
+          <w:color w:val="6A8759"/>
+          <w:sz w:val="20"/>
+          <w:szCs w:val="20"/>
+          <w:lang w:val="en-US" w:eastAsia="ru-RU"/>
+        </w:rPr>
+        <w:t xml:space="preserve"> </w:t>
+      </w:r>
+      <w:r>
+        <w:rPr>
+          <w:rFonts w:ascii="Consolas" w:eastAsia="Times New Roman" w:hAnsi="Consolas" w:cs="Courier New"/>
+          <w:color w:val="6A8759"/>
+          <w:sz w:val="20"/>
+          <w:szCs w:val="20"/>
+          <w:lang w:eastAsia="ru-RU"/>
+        </w:rPr>
+        <w:t>грамматике</w:t>
+      </w:r>
+      <w:r>
+        <w:rPr>
+          <w:rFonts w:ascii="Consolas" w:eastAsia="Times New Roman" w:hAnsi="Consolas" w:cs="Courier New"/>
+          <w:color w:val="6A8759"/>
+          <w:sz w:val="20"/>
+          <w:szCs w:val="20"/>
+          <w:lang w:val="en-US" w:eastAsia="ru-RU"/>
+        </w:rPr>
+        <w:t>"</w:t>
+      </w:r>
+      <w:r>
+        <w:rPr>
+          <w:rFonts w:ascii="Consolas" w:eastAsia="Times New Roman" w:hAnsi="Consolas" w:cs="Courier New"/>
+          <w:color w:val="A9B7C6"/>
+          <w:sz w:val="20"/>
+          <w:szCs w:val="20"/>
+          <w:lang w:val="en-US" w:eastAsia="ru-RU"/>
+        </w:rPr>
+        <w:t>)</w:t>
+      </w:r>
+      <w:r>
+        <w:rPr>
+          <w:rFonts w:ascii="Consolas" w:eastAsia="Times New Roman" w:hAnsi="Consolas" w:cs="Courier New"/>
+          <w:color w:val="CC7832"/>
+          <w:sz w:val="20"/>
+          <w:szCs w:val="20"/>
+          <w:lang w:val="en-US" w:eastAsia="ru-RU"/>
+        </w:rPr>
+        <w:t>;</w:t>
+      </w:r>
+      <w:r>
+        <w:rPr>
+          <w:rFonts w:ascii="Consolas" w:eastAsia="Times New Roman" w:hAnsi="Consolas" w:cs="Courier New"/>
+          <w:color w:val="CC7832"/>
+          <w:sz w:val="20"/>
+          <w:szCs w:val="20"/>
           <w:lang w:val="en-US" w:eastAsia="ru-RU"/>
         </w:rPr>
         <w:br/>
@@ -9416,129 +8942,103 @@
       <w:r>
         <w:rPr>
           <w:rFonts w:ascii="Consolas" w:eastAsia="Times New Roman" w:hAnsi="Consolas" w:cs="Courier New"/>
+          <w:color w:val="A9B7C6"/>
+          <w:sz w:val="20"/>
+          <w:szCs w:val="20"/>
+          <w:lang w:val="en-US" w:eastAsia="ru-RU"/>
+        </w:rPr>
+        <w:t>String path = scanner.nextLine()</w:t>
+      </w:r>
+      <w:r>
+        <w:rPr>
+          <w:rFonts w:ascii="Consolas" w:eastAsia="Times New Roman" w:hAnsi="Consolas" w:cs="Courier New"/>
           <w:color w:val="CC7832"/>
-          <w:sz w:val="16"/>
-          <w:szCs w:val="16"/>
+          <w:sz w:val="20"/>
+          <w:szCs w:val="20"/>
           <w:lang w:val="en-US" w:eastAsia="ru-RU"/>
         </w:rPr>
-        <w:t xml:space="preserve">try </w:t>
+        <w:t>;</w:t>
+      </w:r>
+      <w:r>
+        <w:rPr>
+          <w:rFonts w:ascii="Consolas" w:eastAsia="Times New Roman" w:hAnsi="Consolas" w:cs="Courier New"/>
+          <w:color w:val="CC7832"/>
+          <w:sz w:val="20"/>
+          <w:szCs w:val="20"/>
+          <w:lang w:val="en-US" w:eastAsia="ru-RU"/>
+        </w:rPr>
+        <w:br/>
+      </w:r>
+      <w:r>
+        <w:rPr>
+          <w:rFonts w:ascii="Consolas" w:eastAsia="Times New Roman" w:hAnsi="Consolas" w:cs="Courier New"/>
+          <w:color w:val="CC7832"/>
+          <w:sz w:val="20"/>
+          <w:szCs w:val="20"/>
+          <w:lang w:val="en-US" w:eastAsia="ru-RU"/>
+        </w:rPr>
+        <w:br/>
+        <w:t xml:space="preserve">        </w:t>
       </w:r>
       <w:r>
         <w:rPr>
           <w:rFonts w:ascii="Consolas" w:eastAsia="Times New Roman" w:hAnsi="Consolas" w:cs="Courier New"/>
           <w:color w:val="A9B7C6"/>
-          <w:sz w:val="16"/>
-          <w:szCs w:val="16"/>
+          <w:sz w:val="20"/>
+          <w:szCs w:val="20"/>
           <w:lang w:val="en-US" w:eastAsia="ru-RU"/>
         </w:rPr>
-        <w:t>{</w:t>
+        <w:t xml:space="preserve">Converter converter = </w:t>
+      </w:r>
+      <w:r>
+        <w:rPr>
+          <w:rFonts w:ascii="Consolas" w:eastAsia="Times New Roman" w:hAnsi="Consolas" w:cs="Courier New"/>
+          <w:color w:val="CC7832"/>
+          <w:sz w:val="20"/>
+          <w:szCs w:val="20"/>
+          <w:lang w:val="en-US" w:eastAsia="ru-RU"/>
+        </w:rPr>
+        <w:t xml:space="preserve">new </w:t>
       </w:r>
       <w:r>
         <w:rPr>
           <w:rFonts w:ascii="Consolas" w:eastAsia="Times New Roman" w:hAnsi="Consolas" w:cs="Courier New"/>
           <w:color w:val="A9B7C6"/>
-          <w:sz w:val="16"/>
-          <w:szCs w:val="16"/>
+          <w:sz w:val="20"/>
+          <w:szCs w:val="20"/>
           <w:lang w:val="en-US" w:eastAsia="ru-RU"/>
         </w:rPr>
-        <w:br/>
-        <w:t xml:space="preserve">            Converter </w:t>
-      </w:r>
-      <w:proofErr w:type="spellStart"/>
+        <w:t>Converter(</w:t>
+      </w:r>
+      <w:r>
+        <w:rPr>
+          <w:rFonts w:ascii="Consolas" w:eastAsia="Times New Roman" w:hAnsi="Consolas" w:cs="Courier New"/>
+          <w:color w:val="CC7832"/>
+          <w:sz w:val="20"/>
+          <w:szCs w:val="20"/>
+          <w:lang w:val="en-US" w:eastAsia="ru-RU"/>
+        </w:rPr>
+        <w:t xml:space="preserve">new </w:t>
+      </w:r>
       <w:r>
         <w:rPr>
           <w:rFonts w:ascii="Consolas" w:eastAsia="Times New Roman" w:hAnsi="Consolas" w:cs="Courier New"/>
           <w:color w:val="A9B7C6"/>
-          <w:sz w:val="16"/>
-          <w:szCs w:val="16"/>
+          <w:sz w:val="20"/>
+          <w:szCs w:val="20"/>
           <w:lang w:val="en-US" w:eastAsia="ru-RU"/>
         </w:rPr>
-        <w:t>converter</w:t>
-      </w:r>
-      <w:proofErr w:type="spellEnd"/>
-      <w:r>
-        <w:rPr>
-          <w:rFonts w:ascii="Consolas" w:eastAsia="Times New Roman" w:hAnsi="Consolas" w:cs="Courier New"/>
-          <w:color w:val="A9B7C6"/>
-          <w:sz w:val="16"/>
-          <w:szCs w:val="16"/>
-          <w:lang w:val="en-US" w:eastAsia="ru-RU"/>
-        </w:rPr>
-        <w:t xml:space="preserve"> = </w:t>
+        <w:t>FileParser().getGrammar(path)</w:t>
       </w:r>
       <w:r>
         <w:rPr>
           <w:rFonts w:ascii="Consolas" w:eastAsia="Times New Roman" w:hAnsi="Consolas" w:cs="Courier New"/>
           <w:color w:val="CC7832"/>
-          <w:sz w:val="16"/>
-          <w:szCs w:val="16"/>
+          <w:sz w:val="20"/>
+          <w:szCs w:val="20"/>
           <w:lang w:val="en-US" w:eastAsia="ru-RU"/>
         </w:rPr>
-        <w:t xml:space="preserve">new </w:t>
-      </w:r>
-      <w:r>
-        <w:rPr>
-          <w:rFonts w:ascii="Consolas" w:eastAsia="Times New Roman" w:hAnsi="Consolas" w:cs="Courier New"/>
-          <w:color w:val="A9B7C6"/>
-          <w:sz w:val="16"/>
-          <w:szCs w:val="16"/>
-          <w:lang w:val="en-US" w:eastAsia="ru-RU"/>
-        </w:rPr>
-        <w:t>Converter(</w:t>
-      </w:r>
-      <w:r>
-        <w:rPr>
-          <w:rFonts w:ascii="Consolas" w:eastAsia="Times New Roman" w:hAnsi="Consolas" w:cs="Courier New"/>
-          <w:color w:val="CC7832"/>
-          <w:sz w:val="16"/>
-          <w:szCs w:val="16"/>
-          <w:lang w:val="en-US" w:eastAsia="ru-RU"/>
-        </w:rPr>
-        <w:t xml:space="preserve">new </w:t>
-      </w:r>
-      <w:proofErr w:type="spellStart"/>
-      <w:r>
-        <w:rPr>
-          <w:rFonts w:ascii="Consolas" w:eastAsia="Times New Roman" w:hAnsi="Consolas" w:cs="Courier New"/>
-          <w:color w:val="A9B7C6"/>
-          <w:sz w:val="16"/>
-          <w:szCs w:val="16"/>
-          <w:lang w:val="en-US" w:eastAsia="ru-RU"/>
-        </w:rPr>
-        <w:t>FileParser</w:t>
-      </w:r>
-      <w:proofErr w:type="spellEnd"/>
-      <w:r>
-        <w:rPr>
-          <w:rFonts w:ascii="Consolas" w:eastAsia="Times New Roman" w:hAnsi="Consolas" w:cs="Courier New"/>
-          <w:color w:val="A9B7C6"/>
-          <w:sz w:val="16"/>
-          <w:szCs w:val="16"/>
-          <w:lang w:val="en-US" w:eastAsia="ru-RU"/>
-        </w:rPr>
-        <w:t>().</w:t>
-      </w:r>
-      <w:proofErr w:type="spellStart"/>
-      <w:r>
-        <w:rPr>
-          <w:rFonts w:ascii="Consolas" w:eastAsia="Times New Roman" w:hAnsi="Consolas" w:cs="Courier New"/>
-          <w:color w:val="A9B7C6"/>
-          <w:sz w:val="16"/>
-          <w:szCs w:val="16"/>
-          <w:lang w:val="en-US" w:eastAsia="ru-RU"/>
-        </w:rPr>
-        <w:t>getGrammar</w:t>
-      </w:r>
-      <w:proofErr w:type="spellEnd"/>
-      <w:r>
-        <w:rPr>
-          <w:rFonts w:ascii="Consolas" w:eastAsia="Times New Roman" w:hAnsi="Consolas" w:cs="Courier New"/>
-          <w:color w:val="A9B7C6"/>
-          <w:sz w:val="16"/>
-          <w:szCs w:val="16"/>
-          <w:lang w:val="en-US" w:eastAsia="ru-RU"/>
-        </w:rPr>
-        <w:t>(</w:t>
+        <w:t>,</w:t>
       </w:r>
     </w:p>
     <w:p>
@@ -9566,104 +9066,333 @@
         <w:rPr>
           <w:rFonts w:ascii="Consolas" w:eastAsia="Times New Roman" w:hAnsi="Consolas" w:cs="Courier New"/>
           <w:color w:val="A9B7C6"/>
-          <w:sz w:val="16"/>
-          <w:szCs w:val="16"/>
+          <w:sz w:val="20"/>
+          <w:szCs w:val="20"/>
           <w:lang w:val="en-US" w:eastAsia="ru-RU"/>
         </w:rPr>
       </w:pPr>
+      <w:r>
+        <w:rPr>
+          <w:rFonts w:ascii="Consolas" w:eastAsia="Times New Roman" w:hAnsi="Consolas" w:cs="Courier New"/>
+          <w:color w:val="CC7832"/>
+          <w:sz w:val="20"/>
+          <w:szCs w:val="20"/>
+          <w:lang w:val="en-US" w:eastAsia="ru-RU"/>
+        </w:rPr>
+        <w:tab/>
+      </w:r>
+      <w:r>
+        <w:rPr>
+          <w:rFonts w:ascii="Consolas" w:eastAsia="Times New Roman" w:hAnsi="Consolas" w:cs="Courier New"/>
+          <w:color w:val="CC7832"/>
+          <w:sz w:val="20"/>
+          <w:szCs w:val="20"/>
+          <w:lang w:val="en-US" w:eastAsia="ru-RU"/>
+        </w:rPr>
+        <w:tab/>
+      </w:r>
+      <w:r>
+        <w:rPr>
+          <w:rFonts w:ascii="Consolas" w:eastAsia="Times New Roman" w:hAnsi="Consolas" w:cs="Courier New"/>
+          <w:color w:val="CC7832"/>
+          <w:sz w:val="20"/>
+          <w:szCs w:val="20"/>
+          <w:lang w:val="en-US" w:eastAsia="ru-RU"/>
+        </w:rPr>
+        <w:tab/>
+      </w:r>
+      <w:r>
+        <w:rPr>
+          <w:rFonts w:ascii="Consolas" w:eastAsia="Times New Roman" w:hAnsi="Consolas" w:cs="Courier New"/>
+          <w:color w:val="CC7832"/>
+          <w:sz w:val="20"/>
+          <w:szCs w:val="20"/>
+          <w:lang w:val="en-US" w:eastAsia="ru-RU"/>
+        </w:rPr>
+        <w:tab/>
+      </w:r>
+      <w:r>
+        <w:rPr>
+          <w:rFonts w:ascii="Consolas" w:eastAsia="Times New Roman" w:hAnsi="Consolas" w:cs="Courier New"/>
+          <w:color w:val="CC7832"/>
+          <w:sz w:val="20"/>
+          <w:szCs w:val="20"/>
+          <w:lang w:val="en-US" w:eastAsia="ru-RU"/>
+        </w:rPr>
+        <w:tab/>
+        <w:t xml:space="preserve">   </w:t>
+      </w:r>
+      <w:r>
+        <w:rPr>
+          <w:rFonts w:ascii="Consolas" w:eastAsia="Times New Roman" w:hAnsi="Consolas" w:cs="Courier New"/>
+          <w:color w:val="CC7832"/>
+          <w:sz w:val="20"/>
+          <w:szCs w:val="20"/>
+          <w:lang w:val="en-US" w:eastAsia="ru-RU"/>
+        </w:rPr>
+        <w:t xml:space="preserve">new </w:t>
+      </w:r>
+      <w:r>
+        <w:rPr>
+          <w:rFonts w:ascii="Consolas" w:eastAsia="Times New Roman" w:hAnsi="Consolas" w:cs="Courier New"/>
+          <w:color w:val="A9B7C6"/>
+          <w:sz w:val="20"/>
+          <w:szCs w:val="20"/>
+          <w:lang w:val="en-US" w:eastAsia="ru-RU"/>
+        </w:rPr>
+        <w:t>File(</w:t>
+      </w:r>
       <w:r>
         <w:rPr>
           <w:rFonts w:ascii="Consolas" w:eastAsia="Times New Roman" w:hAnsi="Consolas" w:cs="Courier New"/>
           <w:color w:val="6A8759"/>
-          <w:sz w:val="16"/>
-          <w:szCs w:val="16"/>
+          <w:sz w:val="20"/>
+          <w:szCs w:val="20"/>
           <w:lang w:val="en-US" w:eastAsia="ru-RU"/>
         </w:rPr>
-        <w:t>"</w:t>
-      </w:r>
-      <w:proofErr w:type="gramStart"/>
+        <w:t>"."</w:t>
+      </w:r>
       <w:r>
         <w:rPr>
           <w:rFonts w:ascii="Consolas" w:eastAsia="Times New Roman" w:hAnsi="Consolas" w:cs="Courier New"/>
-          <w:color w:val="6A8759"/>
-          <w:sz w:val="16"/>
-          <w:szCs w:val="16"/>
+          <w:color w:val="A9B7C6"/>
+          <w:sz w:val="20"/>
+          <w:szCs w:val="20"/>
           <w:lang w:val="en-US" w:eastAsia="ru-RU"/>
         </w:rPr>
-        <w:t>D:</w:t>
+        <w:t>).getAbsolutePath())</w:t>
       </w:r>
       <w:r>
         <w:rPr>
           <w:rFonts w:ascii="Consolas" w:eastAsia="Times New Roman" w:hAnsi="Consolas" w:cs="Courier New"/>
           <w:color w:val="CC7832"/>
-          <w:sz w:val="16"/>
-          <w:szCs w:val="16"/>
+          <w:sz w:val="20"/>
+          <w:szCs w:val="20"/>
           <w:lang w:val="en-US" w:eastAsia="ru-RU"/>
         </w:rPr>
-        <w:t>\\</w:t>
-      </w:r>
-      <w:r>
-        <w:rPr>
-          <w:rFonts w:ascii="Consolas" w:eastAsia="Times New Roman" w:hAnsi="Consolas" w:cs="Courier New"/>
-          <w:color w:val="6A8759"/>
-          <w:sz w:val="16"/>
-          <w:szCs w:val="16"/>
-          <w:lang w:val="en-US" w:eastAsia="ru-RU"/>
-        </w:rPr>
-        <w:t>GitHub</w:t>
+        <w:t>;</w:t>
       </w:r>
       <w:r>
         <w:rPr>
           <w:rFonts w:ascii="Consolas" w:eastAsia="Times New Roman" w:hAnsi="Consolas" w:cs="Courier New"/>
           <w:color w:val="CC7832"/>
-          <w:sz w:val="16"/>
-          <w:szCs w:val="16"/>
+          <w:sz w:val="20"/>
+          <w:szCs w:val="20"/>
           <w:lang w:val="en-US" w:eastAsia="ru-RU"/>
         </w:rPr>
-        <w:t>\\</w:t>
+        <w:br/>
+        <w:t xml:space="preserve">        </w:t>
       </w:r>
       <w:r>
         <w:rPr>
           <w:rFonts w:ascii="Consolas" w:eastAsia="Times New Roman" w:hAnsi="Consolas" w:cs="Courier New"/>
-          <w:color w:val="6A8759"/>
-          <w:sz w:val="16"/>
-          <w:szCs w:val="16"/>
+          <w:color w:val="A9B7C6"/>
+          <w:sz w:val="20"/>
+          <w:szCs w:val="20"/>
           <w:lang w:val="en-US" w:eastAsia="ru-RU"/>
         </w:rPr>
-        <w:t>Eliminating-  chain-rules-from-context-free-grammars</w:t>
+        <w:t>converter.eliminateChanRules()</w:t>
       </w:r>
       <w:r>
         <w:rPr>
           <w:rFonts w:ascii="Consolas" w:eastAsia="Times New Roman" w:hAnsi="Consolas" w:cs="Courier New"/>
           <w:color w:val="CC7832"/>
-          <w:sz w:val="16"/>
-          <w:szCs w:val="16"/>
+          <w:sz w:val="20"/>
+          <w:szCs w:val="20"/>
           <w:lang w:val="en-US" w:eastAsia="ru-RU"/>
         </w:rPr>
-        <w:t>\\</w:t>
+        <w:t>;</w:t>
       </w:r>
       <w:r>
         <w:rPr>
           <w:rFonts w:ascii="Consolas" w:eastAsia="Times New Roman" w:hAnsi="Consolas" w:cs="Courier New"/>
-          <w:color w:val="6A8759"/>
-          <w:sz w:val="16"/>
-          <w:szCs w:val="16"/>
+          <w:color w:val="CC7832"/>
+          <w:sz w:val="20"/>
+          <w:szCs w:val="20"/>
           <w:lang w:val="en-US" w:eastAsia="ru-RU"/>
         </w:rPr>
-        <w:t>testRulesInput1.txt</w:t>
-      </w:r>
-      <w:proofErr w:type="gramEnd"/>
+        <w:br/>
+      </w:r>
       <w:r>
         <w:rPr>
           <w:rFonts w:ascii="Consolas" w:eastAsia="Times New Roman" w:hAnsi="Consolas" w:cs="Courier New"/>
-          <w:color w:val="6A8759"/>
-          <w:sz w:val="16"/>
-          <w:szCs w:val="16"/>
+          <w:color w:val="CC7832"/>
+          <w:sz w:val="20"/>
+          <w:szCs w:val="20"/>
           <w:lang w:val="en-US" w:eastAsia="ru-RU"/>
         </w:rPr>
-        <w:t>"</w:t>
-      </w:r>
-      <w:r>
+        <w:br/>
+        <w:t xml:space="preserve">    </w:t>
+      </w:r>
+      <w:r>
+        <w:rPr>
+          <w:rFonts w:ascii="Consolas" w:eastAsia="Times New Roman" w:hAnsi="Consolas" w:cs="Courier New"/>
+          <w:color w:val="A9B7C6"/>
+          <w:sz w:val="20"/>
+          <w:szCs w:val="20"/>
+          <w:lang w:val="en-US" w:eastAsia="ru-RU"/>
+        </w:rPr>
+        <w:t>}</w:t>
+      </w:r>
+      <w:r>
+        <w:rPr>
+          <w:rFonts w:ascii="Consolas" w:eastAsia="Times New Roman" w:hAnsi="Consolas" w:cs="Courier New"/>
+          <w:color w:val="CC7832"/>
+          <w:sz w:val="20"/>
+          <w:szCs w:val="20"/>
+          <w:lang w:val="en-US" w:eastAsia="ru-RU"/>
+        </w:rPr>
+        <w:t xml:space="preserve">catch </w:t>
+      </w:r>
+      <w:r>
+        <w:rPr>
+          <w:rFonts w:ascii="Consolas" w:eastAsia="Times New Roman" w:hAnsi="Consolas" w:cs="Courier New"/>
+          <w:color w:val="A9B7C6"/>
+          <w:sz w:val="20"/>
+          <w:szCs w:val="20"/>
+          <w:lang w:val="en-US" w:eastAsia="ru-RU"/>
+        </w:rPr>
+        <w:t>(Exception e)</w:t>
+      </w:r>
+      <w:r>
+        <w:rPr>
+          <w:rFonts w:ascii="Consolas" w:eastAsia="Times New Roman" w:hAnsi="Consolas" w:cs="Courier New"/>
+          <w:color w:val="A9B7C6"/>
+          <w:sz w:val="20"/>
+          <w:szCs w:val="20"/>
+          <w:lang w:val="en-US" w:eastAsia="ru-RU"/>
+        </w:rPr>
+        <w:br/>
+        <w:t xml:space="preserve">    {</w:t>
+      </w:r>
+      <w:r>
+        <w:rPr>
+          <w:rFonts w:ascii="Consolas" w:eastAsia="Times New Roman" w:hAnsi="Consolas" w:cs="Courier New"/>
+          <w:color w:val="A9B7C6"/>
+          <w:sz w:val="20"/>
+          <w:szCs w:val="20"/>
+          <w:lang w:val="en-US" w:eastAsia="ru-RU"/>
+        </w:rPr>
+        <w:br/>
+        <w:t xml:space="preserve">        System.</w:t>
+      </w:r>
+      <w:r>
+        <w:rPr>
+          <w:rFonts w:ascii="Consolas" w:eastAsia="Times New Roman" w:hAnsi="Consolas" w:cs="Courier New"/>
+          <w:i/>
+          <w:iCs/>
+          <w:color w:val="9876AA"/>
+          <w:sz w:val="20"/>
+          <w:szCs w:val="20"/>
+          <w:lang w:val="en-US" w:eastAsia="ru-RU"/>
+        </w:rPr>
+        <w:t>err</w:t>
+      </w:r>
+      <w:r>
+        <w:rPr>
+          <w:rFonts w:ascii="Consolas" w:eastAsia="Times New Roman" w:hAnsi="Consolas" w:cs="Courier New"/>
+          <w:color w:val="A9B7C6"/>
+          <w:sz w:val="20"/>
+          <w:szCs w:val="20"/>
+          <w:lang w:val="en-US" w:eastAsia="ru-RU"/>
+        </w:rPr>
+        <w:t>.println(e.toString())</w:t>
+      </w:r>
+      <w:r>
+        <w:rPr>
+          <w:rFonts w:ascii="Consolas" w:eastAsia="Times New Roman" w:hAnsi="Consolas" w:cs="Courier New"/>
+          <w:color w:val="CC7832"/>
+          <w:sz w:val="20"/>
+          <w:szCs w:val="20"/>
+          <w:lang w:val="en-US" w:eastAsia="ru-RU"/>
+        </w:rPr>
+        <w:t>;</w:t>
+      </w:r>
+      <w:r>
+        <w:rPr>
+          <w:rFonts w:ascii="Consolas" w:eastAsia="Times New Roman" w:hAnsi="Consolas" w:cs="Courier New"/>
+          <w:color w:val="CC7832"/>
+          <w:sz w:val="20"/>
+          <w:szCs w:val="20"/>
+          <w:lang w:val="en-US" w:eastAsia="ru-RU"/>
+        </w:rPr>
+        <w:br/>
+        <w:t xml:space="preserve">    </w:t>
+      </w:r>
+      <w:r>
+        <w:rPr>
+          <w:rFonts w:ascii="Consolas" w:eastAsia="Times New Roman" w:hAnsi="Consolas" w:cs="Courier New"/>
+          <w:color w:val="A9B7C6"/>
+          <w:sz w:val="20"/>
+          <w:szCs w:val="20"/>
+          <w:lang w:val="en-US" w:eastAsia="ru-RU"/>
+        </w:rPr>
+        <w:t>}</w:t>
+      </w:r>
+      <w:r>
+        <w:rPr>
+          <w:rFonts w:ascii="Consolas" w:eastAsia="Times New Roman" w:hAnsi="Consolas" w:cs="Courier New"/>
+          <w:color w:val="A9B7C6"/>
+          <w:sz w:val="20"/>
+          <w:szCs w:val="20"/>
+          <w:lang w:val="en-US" w:eastAsia="ru-RU"/>
+        </w:rPr>
+        <w:br/>
+        <w:t xml:space="preserve">    scanner.nextLine()</w:t>
+      </w:r>
+      <w:r>
+        <w:rPr>
+          <w:rFonts w:ascii="Consolas" w:eastAsia="Times New Roman" w:hAnsi="Consolas" w:cs="Courier New"/>
+          <w:color w:val="CC7832"/>
+          <w:sz w:val="20"/>
+          <w:szCs w:val="20"/>
+          <w:lang w:val="en-US" w:eastAsia="ru-RU"/>
+        </w:rPr>
+        <w:t>;</w:t>
+      </w:r>
+      <w:r>
+        <w:rPr>
+          <w:rFonts w:ascii="Consolas" w:eastAsia="Times New Roman" w:hAnsi="Consolas" w:cs="Courier New"/>
+          <w:color w:val="CC7832"/>
+          <w:sz w:val="20"/>
+          <w:szCs w:val="20"/>
+          <w:lang w:val="en-US" w:eastAsia="ru-RU"/>
+        </w:rPr>
+        <w:br/>
+      </w:r>
+      <w:r>
+        <w:rPr>
+          <w:rFonts w:ascii="Consolas" w:eastAsia="Times New Roman" w:hAnsi="Consolas" w:cs="Courier New"/>
+          <w:color w:val="A9B7C6"/>
+          <w:sz w:val="20"/>
+          <w:szCs w:val="20"/>
+          <w:lang w:val="en-US" w:eastAsia="ru-RU"/>
+        </w:rPr>
+        <w:t>}</w:t>
+      </w:r>
+    </w:p>
+    <w:p>
+      <w:pPr>
+        <w:shd w:val="clear" w:color="auto" w:fill="2B2B2B"/>
+        <w:tabs>
+          <w:tab w:val="left" w:pos="916"/>
+          <w:tab w:val="left" w:pos="1832"/>
+          <w:tab w:val="left" w:pos="2748"/>
+          <w:tab w:val="left" w:pos="3664"/>
+          <w:tab w:val="left" w:pos="4580"/>
+          <w:tab w:val="left" w:pos="5496"/>
+          <w:tab w:val="left" w:pos="6412"/>
+          <w:tab w:val="left" w:pos="7328"/>
+          <w:tab w:val="left" w:pos="8244"/>
+          <w:tab w:val="left" w:pos="9160"/>
+          <w:tab w:val="left" w:pos="10076"/>
+          <w:tab w:val="left" w:pos="10992"/>
+          <w:tab w:val="left" w:pos="11908"/>
+          <w:tab w:val="left" w:pos="12824"/>
+          <w:tab w:val="left" w:pos="13740"/>
+          <w:tab w:val="left" w:pos="14656"/>
+        </w:tabs>
+        <w:spacing w:after="0" w:line="240" w:lineRule="auto"/>
         <w:rPr>
           <w:rFonts w:ascii="Consolas" w:eastAsia="Times New Roman" w:hAnsi="Consolas" w:cs="Courier New"/>
           <w:color w:val="A9B7C6"/>
@@ -9671,277 +9400,7 @@
           <w:szCs w:val="16"/>
           <w:lang w:val="en-US" w:eastAsia="ru-RU"/>
         </w:rPr>
-        <w:t>))</w:t>
-      </w:r>
-      <w:r>
-        <w:rPr>
-          <w:rFonts w:ascii="Consolas" w:eastAsia="Times New Roman" w:hAnsi="Consolas" w:cs="Courier New"/>
-          <w:color w:val="CC7832"/>
-          <w:sz w:val="16"/>
-          <w:szCs w:val="16"/>
-          <w:lang w:val="en-US" w:eastAsia="ru-RU"/>
-        </w:rPr>
-        <w:t>;</w:t>
-      </w:r>
-      <w:r>
-        <w:rPr>
-          <w:rFonts w:ascii="Consolas" w:eastAsia="Times New Roman" w:hAnsi="Consolas" w:cs="Courier New"/>
-          <w:color w:val="CC7832"/>
-          <w:sz w:val="16"/>
-          <w:szCs w:val="16"/>
-          <w:lang w:val="en-US" w:eastAsia="ru-RU"/>
-        </w:rPr>
-        <w:br/>
-        <w:t xml:space="preserve">            </w:t>
-      </w:r>
-      <w:proofErr w:type="spellStart"/>
-      <w:r>
-        <w:rPr>
-          <w:rFonts w:ascii="Consolas" w:eastAsia="Times New Roman" w:hAnsi="Consolas" w:cs="Courier New"/>
-          <w:color w:val="A9B7C6"/>
-          <w:sz w:val="16"/>
-          <w:szCs w:val="16"/>
-          <w:lang w:val="en-US" w:eastAsia="ru-RU"/>
-        </w:rPr>
-        <w:t>converter.eliminateChanRules</w:t>
-      </w:r>
-      <w:proofErr w:type="spellEnd"/>
-      <w:r>
-        <w:rPr>
-          <w:rFonts w:ascii="Consolas" w:eastAsia="Times New Roman" w:hAnsi="Consolas" w:cs="Courier New"/>
-          <w:color w:val="A9B7C6"/>
-          <w:sz w:val="16"/>
-          <w:szCs w:val="16"/>
-          <w:lang w:val="en-US" w:eastAsia="ru-RU"/>
-        </w:rPr>
-        <w:t>()</w:t>
-      </w:r>
-      <w:r>
-        <w:rPr>
-          <w:rFonts w:ascii="Consolas" w:eastAsia="Times New Roman" w:hAnsi="Consolas" w:cs="Courier New"/>
-          <w:color w:val="CC7832"/>
-          <w:sz w:val="16"/>
-          <w:szCs w:val="16"/>
-          <w:lang w:val="en-US" w:eastAsia="ru-RU"/>
-        </w:rPr>
-        <w:t>;</w:t>
-      </w:r>
-      <w:r>
-        <w:rPr>
-          <w:rFonts w:ascii="Consolas" w:eastAsia="Times New Roman" w:hAnsi="Consolas" w:cs="Courier New"/>
-          <w:color w:val="CC7832"/>
-          <w:sz w:val="16"/>
-          <w:szCs w:val="16"/>
-          <w:lang w:val="en-US" w:eastAsia="ru-RU"/>
-        </w:rPr>
-        <w:br/>
-        <w:t xml:space="preserve">        </w:t>
-      </w:r>
-      <w:r>
-        <w:rPr>
-          <w:rFonts w:ascii="Consolas" w:eastAsia="Times New Roman" w:hAnsi="Consolas" w:cs="Courier New"/>
-          <w:color w:val="A9B7C6"/>
-          <w:sz w:val="16"/>
-          <w:szCs w:val="16"/>
-          <w:lang w:val="en-US" w:eastAsia="ru-RU"/>
-        </w:rPr>
-        <w:t>}</w:t>
-      </w:r>
-      <w:r>
-        <w:rPr>
-          <w:rFonts w:ascii="Consolas" w:eastAsia="Times New Roman" w:hAnsi="Consolas" w:cs="Courier New"/>
-          <w:color w:val="CC7832"/>
-          <w:sz w:val="16"/>
-          <w:szCs w:val="16"/>
-          <w:lang w:val="en-US" w:eastAsia="ru-RU"/>
-        </w:rPr>
-        <w:t xml:space="preserve">catch </w:t>
-      </w:r>
-      <w:r>
-        <w:rPr>
-          <w:rFonts w:ascii="Consolas" w:eastAsia="Times New Roman" w:hAnsi="Consolas" w:cs="Courier New"/>
-          <w:color w:val="A9B7C6"/>
-          <w:sz w:val="16"/>
-          <w:szCs w:val="16"/>
-          <w:lang w:val="en-US" w:eastAsia="ru-RU"/>
-        </w:rPr>
-        <w:t>(Exception e)</w:t>
-      </w:r>
-      <w:r>
-        <w:rPr>
-          <w:rFonts w:ascii="Consolas" w:eastAsia="Times New Roman" w:hAnsi="Consolas" w:cs="Courier New"/>
-          <w:color w:val="A9B7C6"/>
-          <w:sz w:val="16"/>
-          <w:szCs w:val="16"/>
-          <w:lang w:val="en-US" w:eastAsia="ru-RU"/>
-        </w:rPr>
-        <w:br/>
-        <w:t xml:space="preserve">        {</w:t>
-      </w:r>
-      <w:r>
-        <w:rPr>
-          <w:rFonts w:ascii="Consolas" w:eastAsia="Times New Roman" w:hAnsi="Consolas" w:cs="Courier New"/>
-          <w:color w:val="A9B7C6"/>
-          <w:sz w:val="16"/>
-          <w:szCs w:val="16"/>
-          <w:lang w:val="en-US" w:eastAsia="ru-RU"/>
-        </w:rPr>
-        <w:br/>
-        <w:t xml:space="preserve">            </w:t>
-      </w:r>
-      <w:proofErr w:type="spellStart"/>
-      <w:r>
-        <w:rPr>
-          <w:rFonts w:ascii="Consolas" w:eastAsia="Times New Roman" w:hAnsi="Consolas" w:cs="Courier New"/>
-          <w:color w:val="A9B7C6"/>
-          <w:sz w:val="16"/>
-          <w:szCs w:val="16"/>
-          <w:lang w:val="en-US" w:eastAsia="ru-RU"/>
-        </w:rPr>
-        <w:t>System.</w:t>
-      </w:r>
-      <w:r>
-        <w:rPr>
-          <w:rFonts w:ascii="Consolas" w:eastAsia="Times New Roman" w:hAnsi="Consolas" w:cs="Courier New"/>
-          <w:i/>
-          <w:iCs/>
-          <w:color w:val="9876AA"/>
-          <w:sz w:val="16"/>
-          <w:szCs w:val="16"/>
-          <w:lang w:val="en-US" w:eastAsia="ru-RU"/>
-        </w:rPr>
-        <w:t>out</w:t>
-      </w:r>
-      <w:r>
-        <w:rPr>
-          <w:rFonts w:ascii="Consolas" w:eastAsia="Times New Roman" w:hAnsi="Consolas" w:cs="Courier New"/>
-          <w:color w:val="A9B7C6"/>
-          <w:sz w:val="16"/>
-          <w:szCs w:val="16"/>
-          <w:lang w:val="en-US" w:eastAsia="ru-RU"/>
-        </w:rPr>
-        <w:t>.println</w:t>
-      </w:r>
-      <w:proofErr w:type="spellEnd"/>
-      <w:r>
-        <w:rPr>
-          <w:rFonts w:ascii="Consolas" w:eastAsia="Times New Roman" w:hAnsi="Consolas" w:cs="Courier New"/>
-          <w:color w:val="A9B7C6"/>
-          <w:sz w:val="16"/>
-          <w:szCs w:val="16"/>
-          <w:lang w:val="en-US" w:eastAsia="ru-RU"/>
-        </w:rPr>
-        <w:t>(</w:t>
-      </w:r>
-      <w:proofErr w:type="spellStart"/>
-      <w:r>
-        <w:rPr>
-          <w:rFonts w:ascii="Consolas" w:eastAsia="Times New Roman" w:hAnsi="Consolas" w:cs="Courier New"/>
-          <w:color w:val="A9B7C6"/>
-          <w:sz w:val="16"/>
-          <w:szCs w:val="16"/>
-          <w:lang w:val="en-US" w:eastAsia="ru-RU"/>
-        </w:rPr>
-        <w:t>Arrays.</w:t>
-      </w:r>
-      <w:r>
-        <w:rPr>
-          <w:rFonts w:ascii="Consolas" w:eastAsia="Times New Roman" w:hAnsi="Consolas" w:cs="Courier New"/>
-          <w:i/>
-          <w:iCs/>
-          <w:color w:val="A9B7C6"/>
-          <w:sz w:val="16"/>
-          <w:szCs w:val="16"/>
-          <w:lang w:val="en-US" w:eastAsia="ru-RU"/>
-        </w:rPr>
-        <w:t>toString</w:t>
-      </w:r>
-      <w:proofErr w:type="spellEnd"/>
-      <w:r>
-        <w:rPr>
-          <w:rFonts w:ascii="Consolas" w:eastAsia="Times New Roman" w:hAnsi="Consolas" w:cs="Courier New"/>
-          <w:color w:val="A9B7C6"/>
-          <w:sz w:val="16"/>
-          <w:szCs w:val="16"/>
-          <w:lang w:val="en-US" w:eastAsia="ru-RU"/>
-        </w:rPr>
-        <w:t>(</w:t>
-      </w:r>
-      <w:proofErr w:type="spellStart"/>
-      <w:r>
-        <w:rPr>
-          <w:rFonts w:ascii="Consolas" w:eastAsia="Times New Roman" w:hAnsi="Consolas" w:cs="Courier New"/>
-          <w:color w:val="A9B7C6"/>
-          <w:sz w:val="16"/>
-          <w:szCs w:val="16"/>
-          <w:lang w:val="en-US" w:eastAsia="ru-RU"/>
-        </w:rPr>
-        <w:t>e.getStackTrace</w:t>
-      </w:r>
-      <w:proofErr w:type="spellEnd"/>
-      <w:r>
-        <w:rPr>
-          <w:rFonts w:ascii="Consolas" w:eastAsia="Times New Roman" w:hAnsi="Consolas" w:cs="Courier New"/>
-          <w:color w:val="A9B7C6"/>
-          <w:sz w:val="16"/>
-          <w:szCs w:val="16"/>
-          <w:lang w:val="en-US" w:eastAsia="ru-RU"/>
-        </w:rPr>
-        <w:t>()))</w:t>
-      </w:r>
-      <w:r>
-        <w:rPr>
-          <w:rFonts w:ascii="Consolas" w:eastAsia="Times New Roman" w:hAnsi="Consolas" w:cs="Courier New"/>
-          <w:color w:val="CC7832"/>
-          <w:sz w:val="16"/>
-          <w:szCs w:val="16"/>
-          <w:lang w:val="en-US" w:eastAsia="ru-RU"/>
-        </w:rPr>
-        <w:t>;</w:t>
-      </w:r>
-      <w:r>
-        <w:rPr>
-          <w:rFonts w:ascii="Consolas" w:eastAsia="Times New Roman" w:hAnsi="Consolas" w:cs="Courier New"/>
-          <w:color w:val="CC7832"/>
-          <w:sz w:val="16"/>
-          <w:szCs w:val="16"/>
-          <w:lang w:val="en-US" w:eastAsia="ru-RU"/>
-        </w:rPr>
-        <w:br/>
-        <w:t xml:space="preserve">        </w:t>
-      </w:r>
-      <w:r>
-        <w:rPr>
-          <w:rFonts w:ascii="Consolas" w:eastAsia="Times New Roman" w:hAnsi="Consolas" w:cs="Courier New"/>
-          <w:color w:val="A9B7C6"/>
-          <w:sz w:val="16"/>
-          <w:szCs w:val="16"/>
-          <w:lang w:val="en-US" w:eastAsia="ru-RU"/>
-        </w:rPr>
-        <w:t>}</w:t>
-      </w:r>
-      <w:r>
-        <w:rPr>
-          <w:rFonts w:ascii="Consolas" w:eastAsia="Times New Roman" w:hAnsi="Consolas" w:cs="Courier New"/>
-          <w:color w:val="A9B7C6"/>
-          <w:sz w:val="16"/>
-          <w:szCs w:val="16"/>
-          <w:lang w:val="en-US" w:eastAsia="ru-RU"/>
-        </w:rPr>
-        <w:br/>
-        <w:t xml:space="preserve">    }</w:t>
-      </w:r>
-      <w:r>
-        <w:rPr>
-          <w:rFonts w:ascii="Consolas" w:eastAsia="Times New Roman" w:hAnsi="Consolas" w:cs="Courier New"/>
-          <w:color w:val="A9B7C6"/>
-          <w:sz w:val="16"/>
-          <w:szCs w:val="16"/>
-          <w:lang w:val="en-US" w:eastAsia="ru-RU"/>
-        </w:rPr>
-        <w:br/>
-        <w:t>}</w:t>
-      </w:r>
+      </w:pPr>
     </w:p>
     <w:p>
       <w:pPr>
@@ -10386,6 +9845,14 @@
         </w:rPr>
         <w:t xml:space="preserve">Исходя из матрицы строим грамматику без цепных </w:t>
       </w:r>
+      <w:r>
+        <w:rPr>
+          <w:rFonts w:ascii="Times New Roman" w:hAnsi="Times New Roman" w:cs="Times New Roman"/>
+          <w:sz w:val="28"/>
+          <w:szCs w:val="28"/>
+        </w:rPr>
+        <w:t>правил</w:t>
+      </w:r>
     </w:p>
     <w:p>
       <w:pPr>
@@ -10530,23 +9997,54 @@
           <w:szCs w:val="28"/>
         </w:rPr>
       </w:pPr>
-      <w:proofErr w:type="spellStart"/>
-      <w:r>
-        <w:rPr>
-          <w:rFonts w:ascii="Times New Roman" w:hAnsi="Times New Roman" w:cs="Times New Roman"/>
-          <w:sz w:val="28"/>
-          <w:szCs w:val="28"/>
-        </w:rPr>
-        <w:t>Ахо</w:t>
-      </w:r>
-      <w:proofErr w:type="spellEnd"/>
-      <w:r>
-        <w:rPr>
-          <w:rFonts w:ascii="Times New Roman" w:hAnsi="Times New Roman" w:cs="Times New Roman"/>
-          <w:sz w:val="28"/>
-          <w:szCs w:val="28"/>
-        </w:rPr>
-        <w:t xml:space="preserve"> А., Ульман Дж. Теория синтаксического анализа, перевода и компиляции</w:t>
+      <w:r>
+        <w:rPr>
+          <w:rFonts w:ascii="Times New Roman" w:hAnsi="Times New Roman" w:cs="Times New Roman"/>
+          <w:sz w:val="28"/>
+          <w:szCs w:val="28"/>
+        </w:rPr>
+        <w:t>Ахо А., Ульман Дж. Теория синтаксического анализа, перевода и компиляции</w:t>
+      </w:r>
+      <w:r>
+        <w:rPr>
+          <w:rFonts w:ascii="Times New Roman" w:hAnsi="Times New Roman" w:cs="Times New Roman"/>
+          <w:sz w:val="28"/>
+          <w:szCs w:val="28"/>
+        </w:rPr>
+        <w:t xml:space="preserve"> Том 1. Синтаксический анализ </w:t>
+      </w:r>
+      <w:r>
+        <w:rPr>
+          <w:rFonts w:ascii="Times New Roman" w:hAnsi="Times New Roman" w:cs="Times New Roman"/>
+          <w:sz w:val="28"/>
+          <w:szCs w:val="28"/>
+        </w:rPr>
+        <w:t>–</w:t>
+      </w:r>
+      <w:r>
+        <w:rPr>
+          <w:rFonts w:ascii="Times New Roman" w:hAnsi="Times New Roman" w:cs="Times New Roman"/>
+          <w:sz w:val="28"/>
+          <w:szCs w:val="28"/>
+        </w:rPr>
+        <w:t xml:space="preserve"> Издательство</w:t>
+      </w:r>
+      <w:r>
+        <w:rPr>
+          <w:rFonts w:ascii="Times New Roman" w:hAnsi="Times New Roman" w:cs="Times New Roman"/>
+          <w:sz w:val="28"/>
+          <w:szCs w:val="28"/>
+          <w:lang w:val="en-US"/>
+        </w:rPr>
+        <w:t>:</w:t>
+      </w:r>
+      <w:r>
+        <w:rPr>
+          <w:rFonts w:ascii="Times New Roman" w:hAnsi="Times New Roman" w:cs="Times New Roman"/>
+          <w:sz w:val="28"/>
+          <w:szCs w:val="28"/>
+        </w:rPr>
+        <w:t xml:space="preserve"> Мир, 1978. - 614 с.</w:t>
       </w:r>
     </w:p>
     <w:p>
@@ -11611,7 +11109,6 @@
     <w:name w:val="Normal (Web)"/>
     <w:basedOn w:val="Normal"/>
     <w:uiPriority w:val="99"/>
-    <w:semiHidden/>
     <w:unhideWhenUsed/>
     <w:rsid w:val="00C00452"/>
     <w:pPr>
@@ -12207,7 +11704,7 @@
 </file>
 
 <file path=customXml/itemProps1.xml><?xml version="1.0" encoding="utf-8"?>
-<ds:datastoreItem xmlns:ds="http://schemas.openxmlformats.org/officeDocument/2006/customXml" ds:itemID="{4D78FEC4-E428-45F3-A972-6EB460DA0973}">
+<ds:datastoreItem xmlns:ds="http://schemas.openxmlformats.org/officeDocument/2006/customXml" ds:itemID="{0D28D263-13B7-4EE2-938D-ADA5DFBE8736}">
   <ds:schemaRefs>
     <ds:schemaRef ds:uri="http://schemas.openxmlformats.org/officeDocument/2006/bibliography"/>
   </ds:schemaRefs>

</xml_diff>